<commit_message>
modifica d3 tipi di dte e classi funzionali
</commit_message>
<xml_diff>
--- a/Materiale D3/D3_T33 .docx
+++ b/Materiale D3/D3_T33 .docx
@@ -2412,6 +2412,7 @@
           <w:ilvl w:val="0"/>
           <w:numId w:val="21"/>
         </w:numPr>
+        <w:spacing w:line="276" w:lineRule="auto"/>
       </w:pPr>
       <w:bookmarkStart w:id="0" w:name="_Toc116164784"/>
       <w:bookmarkStart w:id="1" w:name="_Toc116165077"/>
@@ -2430,6 +2431,7 @@
     <w:bookmarkEnd w:id="4"/>
     <w:p>
       <w:pPr>
+        <w:spacing w:line="276" w:lineRule="auto"/>
         <w:jc w:val="both"/>
         <w:rPr>
           <w:rFonts w:ascii="Garamond" w:hAnsi="Garamond" w:cs="Calibri"/>
@@ -2517,6 +2519,7 @@
     </w:p>
     <w:p>
       <w:pPr>
+        <w:spacing w:line="276" w:lineRule="auto"/>
         <w:jc w:val="both"/>
         <w:rPr>
           <w:rFonts w:ascii="Garamond" w:hAnsi="Garamond" w:cs="Calibri"/>
@@ -2531,6 +2534,7 @@
           <w:ilvl w:val="0"/>
           <w:numId w:val="21"/>
         </w:numPr>
+        <w:spacing w:line="276" w:lineRule="auto"/>
       </w:pPr>
       <w:r>
         <w:t>Diagramma delle class</w:t>
@@ -2541,6 +2545,7 @@
     </w:p>
     <w:p>
       <w:pPr>
+        <w:spacing w:line="276" w:lineRule="auto"/>
         <w:jc w:val="both"/>
         <w:rPr>
           <w:rFonts w:ascii="Garamond" w:hAnsi="Garamond" w:cs="Calibri"/>
@@ -2629,12 +2634,23 @@
     </w:p>
     <w:p>
       <w:pPr>
+        <w:spacing w:line="276" w:lineRule="auto"/>
         <w:jc w:val="both"/>
         <w:rPr>
           <w:rFonts w:ascii="Garamond" w:hAnsi="Garamond" w:cs="Calibri"/>
           <w:color w:val="000000" w:themeColor="text1"/>
         </w:rPr>
       </w:pPr>
+    </w:p>
+    <w:p>
+      <w:pPr>
+        <w:spacing w:line="276" w:lineRule="auto"/>
+        <w:jc w:val="both"/>
+        <w:rPr>
+          <w:rFonts w:ascii="Garamond" w:hAnsi="Garamond" w:cs="Calibri"/>
+          <w:color w:val="000000" w:themeColor="text1"/>
+        </w:rPr>
+      </w:pPr>
       <w:r>
         <w:rPr>
           <w:rFonts w:ascii="Garamond" w:hAnsi="Garamond" w:cs="Calibri"/>
@@ -2759,6 +2775,7 @@
     </w:p>
     <w:p>
       <w:pPr>
+        <w:spacing w:line="276" w:lineRule="auto"/>
         <w:jc w:val="both"/>
         <w:rPr>
           <w:rFonts w:ascii="Garamond" w:hAnsi="Garamond" w:cs="Calibri"/>
@@ -2768,6 +2785,7 @@
     </w:p>
     <w:p>
       <w:pPr>
+        <w:spacing w:after="100" w:afterAutospacing="1" w:line="276" w:lineRule="auto"/>
         <w:ind w:left="709" w:hanging="425"/>
         <w:jc w:val="both"/>
         <w:rPr>
@@ -2816,6 +2834,7 @@
     </w:p>
     <w:p>
       <w:pPr>
+        <w:spacing w:after="100" w:afterAutospacing="1" w:line="276" w:lineRule="auto"/>
         <w:jc w:val="both"/>
         <w:rPr>
           <w:rFonts w:ascii="Garamond" w:hAnsi="Garamond" w:cs="Calibri"/>
@@ -2864,15 +2883,6 @@
         </w:rPr>
         <w:t xml:space="preserve"> definire alcuni dati che vengono utilizzati dal sistema. </w:t>
       </w:r>
-    </w:p>
-    <w:p>
-      <w:pPr>
-        <w:jc w:val="both"/>
-        <w:rPr>
-          <w:rFonts w:ascii="Garamond" w:hAnsi="Garamond" w:cs="Calibri"/>
-          <w:color w:val="000000" w:themeColor="text1"/>
-        </w:rPr>
-      </w:pPr>
     </w:p>
     <w:p>
       <w:pPr>
@@ -2881,6 +2891,7 @@
           <w:ilvl w:val="0"/>
           <w:numId w:val="31"/>
         </w:numPr>
+        <w:spacing w:line="276" w:lineRule="auto"/>
         <w:jc w:val="both"/>
         <w:rPr>
           <w:rFonts w:ascii="Garamond" w:hAnsi="Garamond" w:cs="Calibri"/>
@@ -2901,10 +2912,10 @@
     </w:p>
     <w:p>
       <w:pPr>
+        <w:spacing w:line="276" w:lineRule="auto"/>
         <w:jc w:val="both"/>
         <w:rPr>
-          <w:rFonts w:ascii="Garamond" w:hAnsi="Garamond" w:cs="Calibri"/>
-          <w:color w:val="000000" w:themeColor="text1"/>
+          <w:rFonts w:ascii="Garamond" w:hAnsi="Garamond" w:cstheme="majorHAnsi"/>
         </w:rPr>
       </w:pPr>
       <w:r>
@@ -3053,13 +3064,22 @@
     </w:p>
     <w:p>
       <w:pPr>
+        <w:spacing w:line="276" w:lineRule="auto"/>
+        <w:jc w:val="both"/>
+        <w:rPr>
+          <w:rFonts w:ascii="Garamond" w:hAnsi="Garamond" w:cstheme="majorHAnsi"/>
+        </w:rPr>
+      </w:pPr>
+    </w:p>
+    <w:p>
+      <w:pPr>
         <w:jc w:val="center"/>
       </w:pPr>
       <w:r>
         <w:fldChar w:fldCharType="begin"/>
       </w:r>
       <w:r>
-        <w:instrText xml:space="preserve"> INCLUDEPICTURE "https://documents.lucid.app/documents/358df371-5c13-4026-ad91-d39b3d7b3b77/pages/0_0?a=61919&amp;x=9995&amp;y=-2839&amp;w=286&amp;h=262&amp;store=1&amp;accept=image%2F*&amp;auth=LCA%20ebf60e72b085bf0c96bad2a7802fc2fba641ea9d-ts%3D1668633077" \* MERGEFORMATINET </w:instrText>
+        <w:instrText xml:space="preserve"> INCLUDEPICTURE "https://documents.lucid.app/documents/358df371-5c13-4026-ad91-d39b3d7b3b77/pages/0_0?a=66002&amp;x=9884&amp;y=-2959&amp;w=317&amp;h=262&amp;store=1&amp;accept=image%2F*&amp;auth=LCA%201a5b582e26cb6214411b6a12a39c5d2982178fb1-ts%3D1668713061" \* MERGEFORMATINET </w:instrText>
       </w:r>
       <w:r>
         <w:fldChar w:fldCharType="separate"/>
@@ -3069,10 +3089,10 @@
           <w:noProof/>
         </w:rPr>
         <w:drawing>
-          <wp:inline distT="0" distB="0" distL="0" distR="0" wp14:anchorId="73D7D590" wp14:editId="2635125B">
-            <wp:extent cx="1816814" cy="1652954"/>
-            <wp:effectExtent l="0" t="0" r="0" b="0"/>
-            <wp:docPr id="3" name="Immagine 3"/>
+          <wp:inline distT="0" distB="0" distL="0" distR="0" wp14:anchorId="66ACC552" wp14:editId="557C9B25">
+            <wp:extent cx="1586284" cy="1293779"/>
+            <wp:effectExtent l="0" t="0" r="1270" b="1905"/>
+            <wp:docPr id="17" name="Immagine 17"/>
             <wp:cNvGraphicFramePr>
               <a:graphicFrameLocks xmlns:a="http://schemas.openxmlformats.org/drawingml/2006/main" noChangeAspect="1"/>
             </wp:cNvGraphicFramePr>
@@ -3080,12 +3100,12 @@
               <a:graphicData uri="http://schemas.openxmlformats.org/drawingml/2006/picture">
                 <pic:pic xmlns:pic="http://schemas.openxmlformats.org/drawingml/2006/picture">
                   <pic:nvPicPr>
-                    <pic:cNvPr id="0" name="Picture 10"/>
+                    <pic:cNvPr id="0" name="Picture 22"/>
                     <pic:cNvPicPr>
                       <a:picLocks noChangeAspect="1" noChangeArrowheads="1"/>
                     </pic:cNvPicPr>
                   </pic:nvPicPr>
-                  <pic:blipFill>
+                  <pic:blipFill rotWithShape="1">
                     <a:blip r:embed="rId10">
                       <a:extLst>
                         <a:ext uri="{28A0092B-C50C-407E-A947-70E740481C1C}">
@@ -3093,15 +3113,13 @@
                         </a:ext>
                       </a:extLst>
                     </a:blip>
-                    <a:srcRect/>
-                    <a:stretch>
-                      <a:fillRect/>
-                    </a:stretch>
+                    <a:srcRect l="6212" t="6039" r="6165" b="7155"/>
+                    <a:stretch/>
                   </pic:blipFill>
                   <pic:spPr bwMode="auto">
                     <a:xfrm>
                       <a:off x="0" y="0"/>
-                      <a:ext cx="1825105" cy="1660498"/>
+                      <a:ext cx="1599083" cy="1304218"/>
                     </a:xfrm>
                     <a:prstGeom prst="rect">
                       <a:avLst/>
@@ -3110,6 +3128,11 @@
                     <a:ln>
                       <a:noFill/>
                     </a:ln>
+                    <a:extLst>
+                      <a:ext uri="{53640926-AAD7-44D8-BBD7-CCE9431645EC}">
+                        <a14:shadowObscured xmlns:a14="http://schemas.microsoft.com/office/drawing/2010/main"/>
+                      </a:ext>
+                    </a:extLst>
                   </pic:spPr>
                 </pic:pic>
               </a:graphicData>
@@ -3123,6 +3146,12 @@
     </w:p>
     <w:p>
       <w:pPr>
+        <w:jc w:val="center"/>
+      </w:pPr>
+    </w:p>
+    <w:p>
+      <w:pPr>
+        <w:spacing w:line="276" w:lineRule="auto"/>
         <w:jc w:val="both"/>
         <w:rPr>
           <w:rFonts w:ascii="Garamond" w:hAnsi="Garamond" w:cs="Calibri"/>
@@ -3132,6 +3161,37 @@
     </w:p>
     <w:p>
       <w:pPr>
+        <w:spacing w:line="276" w:lineRule="auto"/>
+        <w:jc w:val="both"/>
+        <w:rPr>
+          <w:rFonts w:ascii="Garamond" w:hAnsi="Garamond" w:cs="Calibri"/>
+          <w:color w:val="000000" w:themeColor="text1"/>
+        </w:rPr>
+      </w:pPr>
+    </w:p>
+    <w:p>
+      <w:pPr>
+        <w:spacing w:line="276" w:lineRule="auto"/>
+        <w:jc w:val="both"/>
+        <w:rPr>
+          <w:rFonts w:ascii="Garamond" w:hAnsi="Garamond" w:cs="Calibri"/>
+          <w:color w:val="000000" w:themeColor="text1"/>
+        </w:rPr>
+      </w:pPr>
+    </w:p>
+    <w:p>
+      <w:pPr>
+        <w:spacing w:line="276" w:lineRule="auto"/>
+        <w:jc w:val="both"/>
+        <w:rPr>
+          <w:rFonts w:ascii="Garamond" w:hAnsi="Garamond" w:cs="Calibri"/>
+          <w:color w:val="000000" w:themeColor="text1"/>
+        </w:rPr>
+      </w:pPr>
+    </w:p>
+    <w:p>
+      <w:pPr>
+        <w:spacing w:line="276" w:lineRule="auto"/>
         <w:jc w:val="both"/>
         <w:rPr>
           <w:rFonts w:ascii="Garamond" w:hAnsi="Garamond" w:cs="Calibri"/>
@@ -3146,6 +3206,7 @@
           <w:ilvl w:val="0"/>
           <w:numId w:val="31"/>
         </w:numPr>
+        <w:spacing w:line="276" w:lineRule="auto"/>
         <w:jc w:val="both"/>
         <w:rPr>
           <w:rFonts w:ascii="Garamond" w:hAnsi="Garamond" w:cs="Calibri"/>
@@ -3166,6 +3227,7 @@
     </w:p>
     <w:p>
       <w:pPr>
+        <w:spacing w:line="276" w:lineRule="auto"/>
         <w:jc w:val="both"/>
         <w:rPr>
           <w:rFonts w:ascii="Garamond" w:hAnsi="Garamond" w:cs="Calibri"/>
@@ -3244,6 +3306,13 @@
         <w:rPr>
           <w:rFonts w:ascii="Garamond" w:hAnsi="Garamond" w:cs="Calibri"/>
           <w:color w:val="000000" w:themeColor="text1"/>
+        </w:rPr>
+        <w:t>"</w:t>
+      </w:r>
+      <w:r>
+        <w:rPr>
+          <w:rFonts w:ascii="Garamond" w:hAnsi="Garamond" w:cs="Calibri"/>
+          <w:color w:val="000000" w:themeColor="text1"/>
           <w:u w:val="single"/>
         </w:rPr>
         <w:t>Time</w:t>
@@ -3252,6 +3321,14 @@
         <w:rPr>
           <w:rFonts w:ascii="Garamond" w:hAnsi="Garamond" w:cs="Calibri"/>
           <w:color w:val="000000" w:themeColor="text1"/>
+          <w:u w:val="single"/>
+        </w:rPr>
+        <w:t>"</w:t>
+      </w:r>
+      <w:r>
+        <w:rPr>
+          <w:rFonts w:ascii="Garamond" w:hAnsi="Garamond" w:cs="Calibri"/>
+          <w:color w:val="000000" w:themeColor="text1"/>
         </w:rPr>
         <w:t xml:space="preserve"> viene utilizzato dal sistema per esprimere l’orario di inizio e fine di un servizio. Nello specifico, è </w:t>
       </w:r>
@@ -3260,15 +3337,36 @@
           <w:rFonts w:ascii="Garamond" w:hAnsi="Garamond" w:cs="Calibri"/>
           <w:color w:val="000000" w:themeColor="text1"/>
         </w:rPr>
-        <w:t xml:space="preserve">utilizzato sia nella classe </w:t>
+        <w:t>applicato</w:t>
+      </w:r>
+      <w:r>
+        <w:rPr>
+          <w:rFonts w:ascii="Garamond" w:hAnsi="Garamond" w:cs="Calibri"/>
+          <w:color w:val="000000" w:themeColor="text1"/>
+        </w:rPr>
+        <w:t xml:space="preserve"> sia nella class</w:t>
+      </w:r>
+      <w:r>
+        <w:rPr>
+          <w:rFonts w:ascii="Garamond" w:hAnsi="Garamond" w:cs="Calibri"/>
+          <w:color w:val="000000" w:themeColor="text1"/>
+        </w:rPr>
+        <w:t>e "</w:t>
+      </w:r>
+      <w:r>
+        <w:rPr>
+          <w:rFonts w:ascii="Garamond" w:hAnsi="Garamond" w:cs="Calibri"/>
+          <w:color w:val="000000" w:themeColor="text1"/>
+          <w:u w:val="single"/>
+        </w:rPr>
+        <w:t xml:space="preserve"> </w:t>
       </w:r>
       <w:proofErr w:type="spellStart"/>
       <w:r>
         <w:rPr>
           <w:rFonts w:ascii="Garamond" w:hAnsi="Garamond" w:cs="Calibri"/>
-          <w:i/>
-          <w:iCs/>
-          <w:color w:val="000000" w:themeColor="text1"/>
+          <w:color w:val="000000" w:themeColor="text1"/>
+          <w:u w:val="single"/>
         </w:rPr>
         <w:t>Disponibility</w:t>
       </w:r>
@@ -3278,7 +3376,14 @@
           <w:rFonts w:ascii="Garamond" w:hAnsi="Garamond" w:cs="Calibri"/>
           <w:color w:val="000000" w:themeColor="text1"/>
         </w:rPr>
-        <w:t xml:space="preserve"> – in modo da </w:t>
+        <w:t xml:space="preserve">" </w:t>
+      </w:r>
+      <w:r>
+        <w:rPr>
+          <w:rFonts w:ascii="Garamond" w:hAnsi="Garamond" w:cs="Calibri"/>
+          <w:color w:val="000000" w:themeColor="text1"/>
+        </w:rPr>
+        <w:t xml:space="preserve">– in modo da </w:t>
       </w:r>
       <w:r>
         <w:rPr>
@@ -3292,15 +3397,21 @@
           <w:rFonts w:ascii="Garamond" w:hAnsi="Garamond" w:cs="Calibri"/>
           <w:color w:val="000000" w:themeColor="text1"/>
         </w:rPr>
-        <w:t xml:space="preserve"> l’orario di disponibilità che uno studente imposta al momento della creazione dell’account e che può modificare in ogni istante – che nella classe </w:t>
+        <w:t xml:space="preserve"> l’orario di disponibilità che uno studente imposta al momento della creazione dell’account e che può modificare in ogni istante – che nella class</w:t>
+      </w:r>
+      <w:r>
+        <w:rPr>
+          <w:rFonts w:ascii="Garamond" w:hAnsi="Garamond" w:cs="Calibri"/>
+          <w:color w:val="000000" w:themeColor="text1"/>
+        </w:rPr>
+        <w:t>e "</w:t>
       </w:r>
       <w:proofErr w:type="spellStart"/>
       <w:r>
         <w:rPr>
           <w:rFonts w:ascii="Garamond" w:hAnsi="Garamond" w:cs="Calibri"/>
-          <w:i/>
-          <w:iCs/>
-          <w:color w:val="000000" w:themeColor="text1"/>
+          <w:color w:val="000000" w:themeColor="text1"/>
+          <w:u w:val="single"/>
         </w:rPr>
         <w:t>Announcement</w:t>
       </w:r>
@@ -3310,7 +3421,14 @@
           <w:rFonts w:ascii="Garamond" w:hAnsi="Garamond" w:cs="Calibri"/>
           <w:color w:val="000000" w:themeColor="text1"/>
         </w:rPr>
-        <w:t xml:space="preserve"> – al fine di rappresentare</w:t>
+        <w:t xml:space="preserve">" </w:t>
+      </w:r>
+      <w:r>
+        <w:rPr>
+          <w:rFonts w:ascii="Garamond" w:hAnsi="Garamond" w:cs="Calibri"/>
+          <w:color w:val="000000" w:themeColor="text1"/>
+        </w:rPr>
+        <w:t>– al fine di rappresentare</w:t>
       </w:r>
       <w:r>
         <w:rPr>
@@ -3322,10 +3440,16 @@
     </w:p>
     <w:p>
       <w:pPr>
+        <w:tabs>
+          <w:tab w:val="left" w:pos="3402"/>
+          <w:tab w:val="left" w:pos="3686"/>
+          <w:tab w:val="left" w:pos="3828"/>
+          <w:tab w:val="left" w:pos="5812"/>
+          <w:tab w:val="left" w:pos="5954"/>
+        </w:tabs>
         <w:jc w:val="center"/>
       </w:pPr>
       <w:r>
-        <w:lastRenderedPageBreak/>
         <w:fldChar w:fldCharType="begin"/>
       </w:r>
       <w:r>
@@ -3407,6 +3531,7 @@
           <w:ilvl w:val="0"/>
           <w:numId w:val="31"/>
         </w:numPr>
+        <w:spacing w:line="276" w:lineRule="auto"/>
         <w:jc w:val="both"/>
         <w:rPr>
           <w:rFonts w:ascii="Garamond" w:hAnsi="Garamond" w:cs="Calibri"/>
@@ -3427,6 +3552,7 @@
     </w:p>
     <w:p>
       <w:pPr>
+        <w:spacing w:line="276" w:lineRule="auto"/>
         <w:jc w:val="both"/>
         <w:rPr>
           <w:rFonts w:ascii="Garamond" w:hAnsi="Garamond" w:cs="Calibri"/>
@@ -3574,9 +3700,127 @@
           <w:rFonts w:ascii="Garamond" w:hAnsi="Garamond" w:cs="Calibri"/>
           <w:color w:val="000000" w:themeColor="text1"/>
         </w:rPr>
-        <w:t xml:space="preserve"> viene utilizzato nella classe </w:t>
+        <w:t xml:space="preserve"> viene utilizzato nella classe</w:t>
+      </w:r>
+      <w:r>
+        <w:rPr>
+          <w:rFonts w:ascii="Garamond" w:hAnsi="Garamond" w:cs="Calibri"/>
+          <w:color w:val="000000" w:themeColor="text1"/>
+        </w:rPr>
+        <w:t xml:space="preserve"> "</w:t>
+      </w:r>
+      <w:r>
+        <w:rPr>
+          <w:rFonts w:ascii="Garamond" w:hAnsi="Garamond" w:cs="Calibri"/>
+          <w:color w:val="000000" w:themeColor="text1"/>
+          <w:u w:val="single"/>
+        </w:rPr>
+        <w:t xml:space="preserve"> </w:t>
       </w:r>
       <w:proofErr w:type="spellStart"/>
+      <w:r>
+        <w:rPr>
+          <w:rFonts w:ascii="Garamond" w:hAnsi="Garamond" w:cs="Calibri"/>
+          <w:color w:val="000000" w:themeColor="text1"/>
+          <w:u w:val="single"/>
+        </w:rPr>
+        <w:t>Disponibility</w:t>
+      </w:r>
+      <w:proofErr w:type="spellEnd"/>
+      <w:r>
+        <w:rPr>
+          <w:rFonts w:ascii="Garamond" w:hAnsi="Garamond" w:cs="Calibri"/>
+          <w:color w:val="000000" w:themeColor="text1"/>
+          <w:u w:val="single"/>
+        </w:rPr>
+        <w:t>"</w:t>
+      </w:r>
+      <w:r>
+        <w:rPr>
+          <w:rFonts w:ascii="Garamond" w:hAnsi="Garamond" w:cs="Calibri"/>
+          <w:color w:val="000000" w:themeColor="text1"/>
+        </w:rPr>
+        <w:t xml:space="preserve"> – in modo da salvare i giorni di disponibilità dell’utente</w:t>
+      </w:r>
+      <w:r>
+        <w:rPr>
+          <w:rFonts w:ascii="Garamond" w:hAnsi="Garamond" w:cs="Calibri"/>
+          <w:color w:val="000000" w:themeColor="text1"/>
+        </w:rPr>
+        <w:t xml:space="preserve"> studente per lo svolgimento di un servizio – e nella classe </w:t>
+      </w:r>
+      <w:r>
+        <w:rPr>
+          <w:rFonts w:ascii="Garamond" w:hAnsi="Garamond" w:cs="Calibri"/>
+          <w:color w:val="000000" w:themeColor="text1"/>
+        </w:rPr>
+        <w:t>"</w:t>
+      </w:r>
+      <w:proofErr w:type="spellStart"/>
+      <w:r>
+        <w:rPr>
+          <w:rFonts w:ascii="Garamond" w:hAnsi="Garamond" w:cs="Calibri"/>
+          <w:color w:val="000000" w:themeColor="text1"/>
+          <w:u w:val="single"/>
+        </w:rPr>
+        <w:t>Announcement</w:t>
+      </w:r>
+      <w:proofErr w:type="spellEnd"/>
+      <w:r>
+        <w:rPr>
+          <w:rFonts w:ascii="Garamond" w:hAnsi="Garamond" w:cs="Calibri"/>
+          <w:color w:val="000000" w:themeColor="text1"/>
+        </w:rPr>
+        <w:t xml:space="preserve"> </w:t>
+      </w:r>
+      <w:r>
+        <w:rPr>
+          <w:rFonts w:ascii="Garamond" w:hAnsi="Garamond" w:cs="Calibri"/>
+          <w:color w:val="000000" w:themeColor="text1"/>
+        </w:rPr>
+        <w:t>"</w:t>
+      </w:r>
+      <w:r>
+        <w:rPr>
+          <w:rFonts w:ascii="Garamond" w:hAnsi="Garamond" w:cs="Calibri"/>
+          <w:color w:val="000000" w:themeColor="text1"/>
+        </w:rPr>
+        <w:t xml:space="preserve">– al fine di rappresentare la data di richiesta per un servizio specificata dall’utente offerente al momento di creazione dell’annuncio. </w:t>
+      </w:r>
+    </w:p>
+    <w:p>
+      <w:pPr>
+        <w:spacing w:line="276" w:lineRule="auto"/>
+        <w:jc w:val="both"/>
+        <w:rPr>
+          <w:rFonts w:ascii="Garamond" w:hAnsi="Garamond" w:cs="Calibri"/>
+          <w:color w:val="000000" w:themeColor="text1"/>
+        </w:rPr>
+      </w:pPr>
+    </w:p>
+    <w:p>
+      <w:pPr>
+        <w:spacing w:line="276" w:lineRule="auto"/>
+        <w:jc w:val="both"/>
+        <w:rPr>
+          <w:rFonts w:ascii="Garamond" w:hAnsi="Garamond" w:cs="Calibri"/>
+          <w:color w:val="000000" w:themeColor="text1"/>
+        </w:rPr>
+      </w:pPr>
+      <w:r>
+        <w:rPr>
+          <w:rFonts w:ascii="Garamond" w:hAnsi="Garamond" w:cs="Calibri"/>
+          <w:color w:val="000000" w:themeColor="text1"/>
+        </w:rPr>
+        <w:t>È</w:t>
+      </w:r>
+      <w:r>
+        <w:rPr>
+          <w:rFonts w:ascii="Garamond" w:hAnsi="Garamond" w:cs="Calibri"/>
+          <w:color w:val="000000" w:themeColor="text1"/>
+        </w:rPr>
+        <w:t xml:space="preserve"> stato deciso di non inserire direttamente un attributo </w:t>
+      </w:r>
       <w:r>
         <w:rPr>
           <w:rFonts w:ascii="Garamond" w:hAnsi="Garamond" w:cs="Calibri"/>
@@ -3584,24 +3828,30 @@
           <w:iCs/>
           <w:color w:val="000000" w:themeColor="text1"/>
         </w:rPr>
-        <w:t>Disponibility</w:t>
-      </w:r>
-      <w:proofErr w:type="spellEnd"/>
-      <w:r>
-        <w:rPr>
-          <w:rFonts w:ascii="Garamond" w:hAnsi="Garamond" w:cs="Calibri"/>
-          <w:color w:val="000000" w:themeColor="text1"/>
-        </w:rPr>
-        <w:t xml:space="preserve"> – in modo da salvare i giorni di disponibilità dell’utente</w:t>
-      </w:r>
-      <w:r>
-        <w:rPr>
-          <w:rFonts w:ascii="Garamond" w:hAnsi="Garamond" w:cs="Calibri"/>
-          <w:color w:val="000000" w:themeColor="text1"/>
-        </w:rPr>
-        <w:t xml:space="preserve"> studente per lo svolgimento di un servizio – e nella classe </w:t>
-      </w:r>
-      <w:proofErr w:type="spellStart"/>
+        <w:t>ora</w:t>
+      </w:r>
+      <w:r>
+        <w:rPr>
+          <w:rFonts w:ascii="Garamond" w:hAnsi="Garamond" w:cs="Calibri"/>
+          <w:color w:val="000000" w:themeColor="text1"/>
+        </w:rPr>
+        <w:t xml:space="preserve"> di tipo </w:t>
+      </w:r>
+      <w:r>
+        <w:rPr>
+          <w:rFonts w:ascii="Garamond" w:hAnsi="Garamond" w:cs="Calibri"/>
+          <w:color w:val="000000" w:themeColor="text1"/>
+        </w:rPr>
+        <w:t>“</w:t>
+      </w:r>
+      <w:r>
+        <w:rPr>
+          <w:rFonts w:ascii="Garamond" w:hAnsi="Garamond" w:cs="Calibri"/>
+          <w:color w:val="000000" w:themeColor="text1"/>
+          <w:u w:val="single"/>
+        </w:rPr>
+        <w:t>Time</w:t>
+      </w:r>
       <w:r>
         <w:rPr>
           <w:rFonts w:ascii="Garamond" w:hAnsi="Garamond" w:cs="Calibri"/>
@@ -3609,39 +3859,59 @@
           <w:iCs/>
           <w:color w:val="000000" w:themeColor="text1"/>
         </w:rPr>
-        <w:t>Announcement</w:t>
-      </w:r>
-      <w:proofErr w:type="spellEnd"/>
-      <w:r>
-        <w:rPr>
-          <w:rFonts w:ascii="Garamond" w:hAnsi="Garamond" w:cs="Calibri"/>
-          <w:color w:val="000000" w:themeColor="text1"/>
-        </w:rPr>
-        <w:t xml:space="preserve"> – al fine di rappresentare la data di richiesta per un servizio specificata dall’utente offerente al momento di creazione dell’annuncio. </w:t>
-      </w:r>
-    </w:p>
-    <w:p>
-      <w:pPr>
-        <w:jc w:val="both"/>
-        <w:rPr>
-          <w:rFonts w:ascii="Garamond" w:hAnsi="Garamond" w:cs="Calibri"/>
-          <w:color w:val="000000" w:themeColor="text1"/>
-        </w:rPr>
-      </w:pPr>
-      <w:r>
-        <w:rPr>
-          <w:rFonts w:ascii="Garamond" w:hAnsi="Garamond" w:cs="Calibri"/>
-          <w:color w:val="000000" w:themeColor="text1"/>
-        </w:rPr>
-        <w:t>È</w:t>
-      </w:r>
-      <w:r>
-        <w:rPr>
-          <w:rFonts w:ascii="Garamond" w:hAnsi="Garamond" w:cs="Calibri"/>
-          <w:color w:val="000000" w:themeColor="text1"/>
-        </w:rPr>
-        <w:t xml:space="preserve"> stato deciso di non inserire direttamente un attributo </w:t>
-      </w:r>
+        <w:t>”</w:t>
+      </w:r>
+      <w:r>
+        <w:rPr>
+          <w:rFonts w:ascii="Garamond" w:hAnsi="Garamond" w:cs="Calibri"/>
+          <w:color w:val="000000" w:themeColor="text1"/>
+        </w:rPr>
+        <w:t xml:space="preserve"> all’interno del tipo di dato </w:t>
+      </w:r>
+      <w:r>
+        <w:rPr>
+          <w:rFonts w:ascii="Garamond" w:hAnsi="Garamond" w:cs="Calibri"/>
+          <w:color w:val="000000" w:themeColor="text1"/>
+        </w:rPr>
+        <w:t>“</w:t>
+      </w:r>
+      <w:r>
+        <w:rPr>
+          <w:rFonts w:ascii="Garamond" w:hAnsi="Garamond" w:cs="Calibri"/>
+          <w:color w:val="000000" w:themeColor="text1"/>
+          <w:u w:val="single"/>
+        </w:rPr>
+        <w:t>Date</w:t>
+      </w:r>
+      <w:r>
+        <w:rPr>
+          <w:rFonts w:ascii="Garamond" w:hAnsi="Garamond" w:cs="Calibri"/>
+          <w:color w:val="000000" w:themeColor="text1"/>
+        </w:rPr>
+        <w:t xml:space="preserve">” </w:t>
+      </w:r>
+      <w:r>
+        <w:rPr>
+          <w:rFonts w:ascii="Garamond" w:hAnsi="Garamond" w:cs="Calibri"/>
+          <w:color w:val="000000" w:themeColor="text1"/>
+        </w:rPr>
+        <w:t xml:space="preserve">poiché l’orario </w:t>
+      </w:r>
+      <w:r>
+        <w:rPr>
+          <w:rFonts w:ascii="Garamond" w:hAnsi="Garamond" w:cs="Calibri"/>
+          <w:color w:val="000000" w:themeColor="text1"/>
+        </w:rPr>
+        <w:t>di</w:t>
+      </w:r>
+      <w:r>
+        <w:rPr>
+          <w:rFonts w:ascii="Garamond" w:hAnsi="Garamond" w:cs="Calibri"/>
+          <w:color w:val="000000" w:themeColor="text1"/>
+        </w:rPr>
+        <w:t xml:space="preserve"> disponibilità e di richiesta è composto da </w:t>
+      </w:r>
+      <w:proofErr w:type="spellStart"/>
       <w:r>
         <w:rPr>
           <w:rFonts w:ascii="Garamond" w:hAnsi="Garamond" w:cs="Calibri"/>
@@ -3649,15 +3919,17 @@
           <w:iCs/>
           <w:color w:val="000000" w:themeColor="text1"/>
         </w:rPr>
-        <w:t>ora</w:t>
-      </w:r>
-      <w:r>
-        <w:rPr>
-          <w:rFonts w:ascii="Garamond" w:hAnsi="Garamond" w:cs="Calibri"/>
-          <w:color w:val="000000" w:themeColor="text1"/>
-        </w:rPr>
-        <w:t xml:space="preserve"> di tipo </w:t>
-      </w:r>
+        <w:t>StartTime</w:t>
+      </w:r>
+      <w:proofErr w:type="spellEnd"/>
+      <w:r>
+        <w:rPr>
+          <w:rFonts w:ascii="Garamond" w:hAnsi="Garamond" w:cs="Calibri"/>
+          <w:color w:val="000000" w:themeColor="text1"/>
+        </w:rPr>
+        <w:t xml:space="preserve"> – ovvero orario di inizio di un servizio – e </w:t>
+      </w:r>
+      <w:proofErr w:type="spellStart"/>
       <w:r>
         <w:rPr>
           <w:rFonts w:ascii="Garamond" w:hAnsi="Garamond" w:cs="Calibri"/>
@@ -3665,15 +3937,40 @@
           <w:iCs/>
           <w:color w:val="000000" w:themeColor="text1"/>
         </w:rPr>
-        <w:t>Time</w:t>
-      </w:r>
-      <w:r>
-        <w:rPr>
-          <w:rFonts w:ascii="Garamond" w:hAnsi="Garamond" w:cs="Calibri"/>
-          <w:color w:val="000000" w:themeColor="text1"/>
-        </w:rPr>
-        <w:t xml:space="preserve"> all’interno del tipo di dato </w:t>
-      </w:r>
+        <w:t>EndTime</w:t>
+      </w:r>
+      <w:proofErr w:type="spellEnd"/>
+      <w:r>
+        <w:rPr>
+          <w:rFonts w:ascii="Garamond" w:hAnsi="Garamond" w:cs="Calibri"/>
+          <w:color w:val="000000" w:themeColor="text1"/>
+        </w:rPr>
+        <w:t xml:space="preserve"> – ovvero l’orario di conclusione di un servizio</w:t>
+      </w:r>
+      <w:r>
+        <w:rPr>
+          <w:rFonts w:ascii="Garamond" w:hAnsi="Garamond" w:cs="Calibri"/>
+          <w:color w:val="000000" w:themeColor="text1"/>
+        </w:rPr>
+        <w:t xml:space="preserve"> - che verranno espressi direttamente nelle classi </w:t>
+      </w:r>
+      <w:r>
+        <w:rPr>
+          <w:rFonts w:ascii="Garamond" w:hAnsi="Garamond" w:cs="Calibri"/>
+          <w:color w:val="000000" w:themeColor="text1"/>
+        </w:rPr>
+        <w:t>"</w:t>
+      </w:r>
+      <w:proofErr w:type="spellStart"/>
+      <w:r>
+        <w:rPr>
+          <w:rFonts w:ascii="Garamond" w:hAnsi="Garamond" w:cs="Calibri"/>
+          <w:color w:val="000000" w:themeColor="text1"/>
+          <w:u w:val="single"/>
+        </w:rPr>
+        <w:t>Disponibility</w:t>
+      </w:r>
+      <w:proofErr w:type="spellEnd"/>
       <w:r>
         <w:rPr>
           <w:rFonts w:ascii="Garamond" w:hAnsi="Garamond" w:cs="Calibri"/>
@@ -3681,30 +3978,32 @@
           <w:iCs/>
           <w:color w:val="000000" w:themeColor="text1"/>
         </w:rPr>
-        <w:t>Date</w:t>
-      </w:r>
-      <w:r>
-        <w:rPr>
-          <w:rFonts w:ascii="Garamond" w:hAnsi="Garamond" w:cs="Calibri"/>
-          <w:color w:val="000000" w:themeColor="text1"/>
-        </w:rPr>
-        <w:t xml:space="preserve"> poiché l’orario </w:t>
-      </w:r>
-      <w:r>
-        <w:rPr>
-          <w:rFonts w:ascii="Garamond" w:hAnsi="Garamond" w:cs="Calibri"/>
-          <w:color w:val="000000" w:themeColor="text1"/>
-        </w:rPr>
-        <w:t>di</w:t>
-      </w:r>
-      <w:r>
-        <w:rPr>
-          <w:rFonts w:ascii="Garamond" w:hAnsi="Garamond" w:cs="Calibri"/>
-          <w:color w:val="000000" w:themeColor="text1"/>
-        </w:rPr>
-        <w:t xml:space="preserve"> disponibilità e di richiesta è composto da </w:t>
+        <w:t>"</w:t>
+      </w:r>
+      <w:r>
+        <w:rPr>
+          <w:rFonts w:ascii="Garamond" w:hAnsi="Garamond" w:cs="Calibri"/>
+          <w:color w:val="000000" w:themeColor="text1"/>
+        </w:rPr>
+        <w:t xml:space="preserve"> e </w:t>
+      </w:r>
+      <w:r>
+        <w:rPr>
+          <w:rFonts w:ascii="Garamond" w:hAnsi="Garamond" w:cs="Calibri"/>
+          <w:color w:val="000000" w:themeColor="text1"/>
+        </w:rPr>
+        <w:t>"</w:t>
       </w:r>
       <w:proofErr w:type="spellStart"/>
+      <w:r>
+        <w:rPr>
+          <w:rFonts w:ascii="Garamond" w:hAnsi="Garamond" w:cs="Calibri"/>
+          <w:color w:val="000000" w:themeColor="text1"/>
+          <w:u w:val="single"/>
+        </w:rPr>
+        <w:t>Annoucement</w:t>
+      </w:r>
+      <w:proofErr w:type="spellEnd"/>
       <w:r>
         <w:rPr>
           <w:rFonts w:ascii="Garamond" w:hAnsi="Garamond" w:cs="Calibri"/>
@@ -3712,70 +4011,8 @@
           <w:iCs/>
           <w:color w:val="000000" w:themeColor="text1"/>
         </w:rPr>
-        <w:t>StartTime</w:t>
-      </w:r>
-      <w:proofErr w:type="spellEnd"/>
-      <w:r>
-        <w:rPr>
-          <w:rFonts w:ascii="Garamond" w:hAnsi="Garamond" w:cs="Calibri"/>
-          <w:color w:val="000000" w:themeColor="text1"/>
-        </w:rPr>
-        <w:t xml:space="preserve"> – ovvero orario di inizio di un servizio – e </w:t>
-      </w:r>
-      <w:proofErr w:type="spellStart"/>
-      <w:r>
-        <w:rPr>
-          <w:rFonts w:ascii="Garamond" w:hAnsi="Garamond" w:cs="Calibri"/>
-          <w:i/>
-          <w:iCs/>
-          <w:color w:val="000000" w:themeColor="text1"/>
-        </w:rPr>
-        <w:t>EndTime</w:t>
-      </w:r>
-      <w:proofErr w:type="spellEnd"/>
-      <w:r>
-        <w:rPr>
-          <w:rFonts w:ascii="Garamond" w:hAnsi="Garamond" w:cs="Calibri"/>
-          <w:color w:val="000000" w:themeColor="text1"/>
-        </w:rPr>
-        <w:t xml:space="preserve"> – ovvero l’orario di conclusione di un servizio</w:t>
-      </w:r>
-      <w:r>
-        <w:rPr>
-          <w:rFonts w:ascii="Garamond" w:hAnsi="Garamond" w:cs="Calibri"/>
-          <w:color w:val="000000" w:themeColor="text1"/>
-        </w:rPr>
-        <w:t xml:space="preserve"> - che verranno espressi direttamente nelle classi </w:t>
-      </w:r>
-      <w:proofErr w:type="spellStart"/>
-      <w:r>
-        <w:rPr>
-          <w:rFonts w:ascii="Garamond" w:hAnsi="Garamond" w:cs="Calibri"/>
-          <w:i/>
-          <w:iCs/>
-          <w:color w:val="000000" w:themeColor="text1"/>
-        </w:rPr>
-        <w:t>Disponibility</w:t>
-      </w:r>
-      <w:proofErr w:type="spellEnd"/>
-      <w:r>
-        <w:rPr>
-          <w:rFonts w:ascii="Garamond" w:hAnsi="Garamond" w:cs="Calibri"/>
-          <w:color w:val="000000" w:themeColor="text1"/>
-        </w:rPr>
-        <w:t xml:space="preserve"> e </w:t>
-      </w:r>
-      <w:proofErr w:type="spellStart"/>
-      <w:r>
-        <w:rPr>
-          <w:rFonts w:ascii="Garamond" w:hAnsi="Garamond" w:cs="Calibri"/>
-          <w:i/>
-          <w:iCs/>
-          <w:color w:val="000000" w:themeColor="text1"/>
-        </w:rPr>
-        <w:t>Annoucement</w:t>
-      </w:r>
-      <w:proofErr w:type="spellEnd"/>
+        <w:t>"</w:t>
+      </w:r>
       <w:r>
         <w:rPr>
           <w:rFonts w:ascii="Garamond" w:hAnsi="Garamond" w:cs="Calibri"/>
@@ -3783,6 +4020,16 @@
         </w:rPr>
         <w:t>.</w:t>
       </w:r>
+    </w:p>
+    <w:p>
+      <w:pPr>
+        <w:spacing w:line="276" w:lineRule="auto"/>
+        <w:jc w:val="both"/>
+        <w:rPr>
+          <w:rFonts w:ascii="Garamond" w:hAnsi="Garamond" w:cs="Calibri"/>
+          <w:color w:val="000000" w:themeColor="text1"/>
+        </w:rPr>
+      </w:pPr>
     </w:p>
     <w:p>
       <w:pPr>
@@ -3881,6 +4128,7 @@
     </w:p>
     <w:p>
       <w:pPr>
+        <w:spacing w:line="276" w:lineRule="auto"/>
         <w:jc w:val="both"/>
         <w:rPr>
           <w:rFonts w:ascii="Garamond" w:hAnsi="Garamond" w:cs="Calibri"/>
@@ -3892,18 +4140,147 @@
           <w:rFonts w:ascii="Garamond" w:hAnsi="Garamond" w:cs="Calibri"/>
           <w:color w:val="000000" w:themeColor="text1"/>
         </w:rPr>
-        <w:t>__________________</w:t>
-      </w:r>
-    </w:p>
-    <w:p>
-      <w:pPr>
+        <w:t>Il tipo di dato “</w:t>
+      </w:r>
+      <w:proofErr w:type="spellStart"/>
+      <w:r>
+        <w:rPr>
+          <w:rFonts w:ascii="Garamond" w:hAnsi="Garamond" w:cs="Calibri"/>
+          <w:color w:val="000000" w:themeColor="text1"/>
+          <w:u w:val="single"/>
+        </w:rPr>
+        <w:t>Frequency</w:t>
+      </w:r>
+      <w:proofErr w:type="spellEnd"/>
+      <w:r>
+        <w:rPr>
+          <w:rFonts w:ascii="Garamond" w:hAnsi="Garamond" w:cs="Calibri"/>
+          <w:color w:val="000000" w:themeColor="text1"/>
+        </w:rPr>
+        <w:t xml:space="preserve">” è stato creato al fine di </w:t>
+      </w:r>
+      <w:r>
+        <w:rPr>
+          <w:rFonts w:ascii="Garamond" w:hAnsi="Garamond" w:cs="Calibri"/>
+          <w:color w:val="000000" w:themeColor="text1"/>
+        </w:rPr>
+        <w:t>semplificare il processo di salvataggio delle disponibilità dell’utente studente.</w:t>
+      </w:r>
+      <w:r>
+        <w:rPr>
+          <w:rFonts w:ascii="Garamond" w:hAnsi="Garamond" w:cs="Calibri"/>
+          <w:color w:val="000000" w:themeColor="text1"/>
+        </w:rPr>
+        <w:t xml:space="preserve"> Questo tipo è un</w:t>
+      </w:r>
+      <w:r>
+        <w:rPr>
+          <w:rFonts w:ascii="Garamond" w:hAnsi="Garamond" w:cs="Calibri"/>
+          <w:color w:val="000000" w:themeColor="text1"/>
+        </w:rPr>
+        <w:t>’</w:t>
+      </w:r>
+      <w:r>
+        <w:rPr>
+          <w:rFonts w:ascii="Garamond" w:hAnsi="Garamond" w:cs="Calibri"/>
+          <w:color w:val="000000" w:themeColor="text1"/>
+        </w:rPr>
+        <w:t xml:space="preserve">enumerazione con quattro valori. In questo caso è stato preferito l’utilizzo di un’enumerazione data la sua chiarezza espositiva e la maggior agevolazione della modifica della classe nel caso si avesse intenzione di </w:t>
+      </w:r>
+      <w:r>
+        <w:rPr>
+          <w:rFonts w:ascii="Garamond" w:hAnsi="Garamond" w:cs="Calibri"/>
+          <w:color w:val="000000" w:themeColor="text1"/>
+        </w:rPr>
+        <w:t>modificare/aggiungere attributi.</w:t>
+      </w:r>
+      <w:r>
+        <w:rPr>
+          <w:rFonts w:ascii="Garamond" w:hAnsi="Garamond" w:cs="Calibri"/>
+          <w:color w:val="000000" w:themeColor="text1"/>
+        </w:rPr>
+        <w:t xml:space="preserve"> In particolare, “</w:t>
+      </w:r>
+      <w:proofErr w:type="spellStart"/>
+      <w:r>
+        <w:rPr>
+          <w:rFonts w:ascii="Garamond" w:hAnsi="Garamond" w:cs="Calibri"/>
+          <w:color w:val="000000" w:themeColor="text1"/>
+          <w:u w:val="single"/>
+        </w:rPr>
+        <w:t>Frequency</w:t>
+      </w:r>
+      <w:proofErr w:type="spellEnd"/>
+      <w:r>
+        <w:rPr>
+          <w:rFonts w:ascii="Garamond" w:hAnsi="Garamond" w:cs="Calibri"/>
+          <w:color w:val="000000" w:themeColor="text1"/>
+        </w:rPr>
+        <w:t xml:space="preserve">” verrà utilizzato per permettere </w:t>
+      </w:r>
+      <w:r>
+        <w:rPr>
+          <w:rFonts w:ascii="Garamond" w:hAnsi="Garamond" w:cs="Calibri"/>
+          <w:color w:val="000000" w:themeColor="text1"/>
+        </w:rPr>
+        <w:t xml:space="preserve">all’utente studente di non dover inserire le proprie </w:t>
+      </w:r>
+      <w:r>
+        <w:rPr>
+          <w:rFonts w:ascii="Garamond" w:hAnsi="Garamond" w:cs="Calibri"/>
+          <w:color w:val="000000" w:themeColor="text1"/>
+        </w:rPr>
+        <w:lastRenderedPageBreak/>
+        <w:t xml:space="preserve">disponibilità giorno per giorno, bensì di poter selezionare questa funzionalità che gli consente direttamente di selezionare il tipo di frequenza che il sistema deve utilizzare per salvare le sue fasce orarie. </w:t>
+      </w:r>
+      <w:r>
+        <w:rPr>
+          <w:rFonts w:ascii="Garamond" w:hAnsi="Garamond" w:cs="Calibri"/>
+          <w:color w:val="000000" w:themeColor="text1"/>
+        </w:rPr>
+        <w:t>Per questo motivo, questo tipo di dato è utilizzato nella classe "</w:t>
+      </w:r>
+      <w:proofErr w:type="spellStart"/>
+      <w:r>
+        <w:rPr>
+          <w:rFonts w:ascii="Garamond" w:hAnsi="Garamond" w:cs="Calibri"/>
+          <w:color w:val="000000" w:themeColor="text1"/>
+          <w:u w:val="single"/>
+        </w:rPr>
+        <w:t>Availability</w:t>
+      </w:r>
+      <w:proofErr w:type="spellEnd"/>
+      <w:r>
+        <w:rPr>
+          <w:rFonts w:ascii="Garamond" w:hAnsi="Garamond" w:cs="Calibri"/>
+          <w:color w:val="000000" w:themeColor="text1"/>
+        </w:rPr>
+        <w:t>".</w:t>
+      </w:r>
+    </w:p>
+    <w:p>
+      <w:pPr>
+        <w:spacing w:line="276" w:lineRule="auto"/>
+        <w:jc w:val="both"/>
+        <w:rPr>
+          <w:rFonts w:ascii="Garamond" w:hAnsi="Garamond" w:cs="Calibri"/>
+          <w:color w:val="000000" w:themeColor="text1"/>
+        </w:rPr>
+      </w:pPr>
+    </w:p>
+    <w:p>
+      <w:pPr>
+        <w:tabs>
+          <w:tab w:val="left" w:pos="5954"/>
+        </w:tabs>
+        <w:ind w:left="360"/>
         <w:jc w:val="center"/>
       </w:pPr>
       <w:r>
         <w:fldChar w:fldCharType="begin"/>
       </w:r>
       <w:r>
-        <w:instrText xml:space="preserve"> INCLUDEPICTURE "https://documents.lucid.app/documents/358df371-5c13-4026-ad91-d39b3d7b3b77/pages/0_0?a=65035&amp;x=10163&amp;y=-2960&amp;w=287&amp;h=292&amp;store=1&amp;accept=image%2F*&amp;auth=LCA%20fa37d03effc7c51070c032a5cffdb2388647d19f-ts%3D1668676808" \* MERGEFORMATINET </w:instrText>
+        <w:instrText xml:space="preserve"> INCLUDEPICTURE "https://documents.lucid.app/documents/358df371-5c13-4026-ad91-d39b3d7b3b77/pages/0_0?a=66002&amp;x=10163&amp;y=-2961&amp;w=287&amp;h=303&amp;store=1&amp;accept=image%2F*&amp;auth=LCA%207a61ae22f2cbe86be8d90ab34e05c97bc059b991-ts%3D1668713061" \* MERGEFORMATINET </w:instrText>
       </w:r>
       <w:r>
         <w:fldChar w:fldCharType="separate"/>
@@ -3913,10 +4290,10 @@
           <w:noProof/>
         </w:rPr>
         <w:drawing>
-          <wp:inline distT="0" distB="0" distL="0" distR="0" wp14:anchorId="1BF9387F" wp14:editId="5AADBD24">
-            <wp:extent cx="1629508" cy="1629509"/>
-            <wp:effectExtent l="0" t="0" r="0" b="0"/>
-            <wp:docPr id="2" name="Immagine 2"/>
+          <wp:inline distT="0" distB="0" distL="0" distR="0" wp14:anchorId="1ACE9BEA" wp14:editId="40696F0A">
+            <wp:extent cx="1489457" cy="1584529"/>
+            <wp:effectExtent l="0" t="0" r="0" b="3175"/>
+            <wp:docPr id="16" name="Immagine 16"/>
             <wp:cNvGraphicFramePr>
               <a:graphicFrameLocks xmlns:a="http://schemas.openxmlformats.org/drawingml/2006/main" noChangeAspect="1"/>
             </wp:cNvGraphicFramePr>
@@ -3924,7 +4301,7 @@
               <a:graphicData uri="http://schemas.openxmlformats.org/drawingml/2006/picture">
                 <pic:pic xmlns:pic="http://schemas.openxmlformats.org/drawingml/2006/picture">
                   <pic:nvPicPr>
-                    <pic:cNvPr id="0" name="Picture 3"/>
+                    <pic:cNvPr id="0" name="Picture 20"/>
                     <pic:cNvPicPr>
                       <a:picLocks noChangeAspect="1" noChangeArrowheads="1"/>
                     </pic:cNvPicPr>
@@ -3937,13 +4314,13 @@
                         </a:ext>
                       </a:extLst>
                     </a:blip>
-                    <a:srcRect l="6868" t="6753" r="4712" b="6303"/>
+                    <a:srcRect l="8540" t="7096" r="7828" b="8429"/>
                     <a:stretch/>
                   </pic:blipFill>
                   <pic:spPr bwMode="auto">
                     <a:xfrm>
                       <a:off x="0" y="0"/>
-                      <a:ext cx="1644108" cy="1644109"/>
+                      <a:ext cx="1526778" cy="1624232"/>
                     </a:xfrm>
                     <a:prstGeom prst="rect">
                       <a:avLst/>
@@ -3968,106 +4345,13 @@
         <w:fldChar w:fldCharType="end"/>
       </w:r>
     </w:p>
-    <w:p/>
     <w:p>
       <w:pPr>
         <w:jc w:val="both"/>
         <w:rPr>
           <w:rFonts w:ascii="Garamond" w:hAnsi="Garamond" w:cs="Calibri"/>
           <w:color w:val="000000" w:themeColor="text1"/>
-        </w:rPr>
-      </w:pPr>
-    </w:p>
-    <w:p>
-      <w:pPr>
-        <w:jc w:val="both"/>
-        <w:rPr>
-          <w:rFonts w:ascii="Garamond" w:hAnsi="Garamond" w:cs="Calibri"/>
-          <w:color w:val="000000" w:themeColor="text1"/>
-        </w:rPr>
-      </w:pPr>
-    </w:p>
-    <w:p>
-      <w:pPr>
-        <w:jc w:val="both"/>
-        <w:rPr>
-          <w:rFonts w:ascii="Garamond" w:hAnsi="Garamond" w:cs="Calibri"/>
-          <w:color w:val="000000" w:themeColor="text1"/>
-        </w:rPr>
-      </w:pPr>
-    </w:p>
-    <w:p>
-      <w:pPr>
-        <w:jc w:val="both"/>
-        <w:rPr>
-          <w:rFonts w:ascii="Garamond" w:hAnsi="Garamond" w:cs="Calibri"/>
-          <w:color w:val="000000" w:themeColor="text1"/>
-        </w:rPr>
-      </w:pPr>
-      <w:r>
-        <w:rPr>
-          <w:rFonts w:ascii="Garamond" w:hAnsi="Garamond" w:cs="Calibri"/>
-          <w:color w:val="000000" w:themeColor="text1"/>
-        </w:rPr>
-        <w:t>CLASSI INDIVIDUATE DAL DIAGRAMMA DI CONTESTO E DELLE COMPONENTI</w:t>
-      </w:r>
-    </w:p>
-    <w:p>
-      <w:pPr>
-        <w:jc w:val="both"/>
-        <w:rPr>
-          <w:rFonts w:ascii="Garamond" w:hAnsi="Garamond" w:cs="Calibri"/>
-          <w:color w:val="000000" w:themeColor="text1"/>
-        </w:rPr>
-      </w:pPr>
-      <w:r>
-        <w:rPr>
-          <w:rFonts w:ascii="Garamond" w:hAnsi="Garamond" w:cs="Calibri"/>
-          <w:color w:val="000000" w:themeColor="text1"/>
-        </w:rPr>
-        <w:t xml:space="preserve">Di seguito vengono presentate le classi derivare dall’analisi del diagramma di contesto e di quello delle componenti </w:t>
-      </w:r>
-      <w:r>
-        <w:rPr>
-          <w:rFonts w:ascii="Garamond" w:hAnsi="Garamond" w:cs="Calibri"/>
-          <w:color w:val="000000" w:themeColor="text1"/>
-        </w:rPr>
-        <w:t xml:space="preserve">descritti nel documento precedente. </w:t>
-      </w:r>
-    </w:p>
-    <w:p>
-      <w:pPr>
-        <w:jc w:val="both"/>
-        <w:rPr>
-          <w:rFonts w:ascii="Garamond" w:hAnsi="Garamond" w:cs="Calibri"/>
-          <w:color w:val="000000" w:themeColor="text1"/>
-        </w:rPr>
-      </w:pPr>
-    </w:p>
-    <w:p>
-      <w:pPr>
-        <w:jc w:val="both"/>
-        <w:rPr>
-          <w:rFonts w:ascii="Garamond" w:hAnsi="Garamond" w:cs="Calibri"/>
-          <w:color w:val="000000" w:themeColor="text1"/>
-        </w:rPr>
-      </w:pPr>
-    </w:p>
-    <w:p>
-      <w:pPr>
-        <w:jc w:val="both"/>
-        <w:rPr>
-          <w:rFonts w:ascii="Garamond" w:hAnsi="Garamond" w:cs="Calibri"/>
-          <w:color w:val="000000" w:themeColor="text1"/>
-        </w:rPr>
-      </w:pPr>
-    </w:p>
-    <w:p>
-      <w:pPr>
-        <w:jc w:val="both"/>
-        <w:rPr>
-          <w:rFonts w:ascii="Garamond" w:hAnsi="Garamond" w:cs="Calibri"/>
-          <w:color w:val="000000" w:themeColor="text1"/>
+          <w:highlight w:val="yellow"/>
         </w:rPr>
       </w:pPr>
     </w:p>
@@ -4093,7 +4377,7 @@
           <w:sz w:val="24"/>
           <w:szCs w:val="24"/>
         </w:rPr>
-        <w:t xml:space="preserve">GESTIONE REGISTRAZIONE </w:t>
+        <w:t xml:space="preserve">OUTCOME </w:t>
       </w:r>
     </w:p>
     <w:p>
@@ -4107,192 +4391,72 @@
       </w:pPr>
       <w:r>
         <w:rPr>
-          <w:rFonts w:ascii="Garamond" w:hAnsi="Garamond" w:cs="Calibri"/>
-          <w:color w:val="000000" w:themeColor="text1"/>
-        </w:rPr>
-        <w:t>Dall’analisi dell</w:t>
-      </w:r>
-      <w:r>
-        <w:rPr>
-          <w:rFonts w:ascii="Garamond" w:hAnsi="Garamond" w:cs="Calibri"/>
-          <w:color w:val="000000" w:themeColor="text1"/>
-        </w:rPr>
-        <w:t>e</w:t>
-      </w:r>
-      <w:r>
-        <w:rPr>
-          <w:rFonts w:ascii="Garamond" w:hAnsi="Garamond" w:cs="Calibri"/>
-          <w:color w:val="000000" w:themeColor="text1"/>
-        </w:rPr>
-        <w:t xml:space="preserve"> component</w:t>
-      </w:r>
-      <w:r>
-        <w:rPr>
-          <w:rFonts w:ascii="Garamond" w:hAnsi="Garamond" w:cs="Calibri"/>
-          <w:color w:val="000000" w:themeColor="text1"/>
-        </w:rPr>
-        <w:t xml:space="preserve">i </w:t>
-      </w:r>
-      <w:r>
-        <w:rPr>
-          <w:rFonts w:ascii="Garamond" w:hAnsi="Garamond" w:cs="Calibri"/>
-          <w:b/>
-          <w:bCs/>
-          <w:color w:val="000000" w:themeColor="text1"/>
-        </w:rPr>
-        <w:t>5.2.3 Interfaccia registrazione studente</w:t>
-      </w:r>
-      <w:r>
-        <w:rPr>
-          <w:rFonts w:ascii="Garamond" w:hAnsi="Garamond" w:cs="Calibri"/>
-          <w:color w:val="000000" w:themeColor="text1"/>
-        </w:rPr>
-        <w:t xml:space="preserve"> e</w:t>
-      </w:r>
-      <w:r>
-        <w:rPr>
-          <w:rFonts w:ascii="Garamond" w:hAnsi="Garamond" w:cs="Calibri"/>
-          <w:color w:val="000000" w:themeColor="text1"/>
-        </w:rPr>
-        <w:t xml:space="preserve"> </w:t>
-      </w:r>
-      <w:r>
-        <w:rPr>
-          <w:rFonts w:ascii="Garamond" w:hAnsi="Garamond" w:cs="Calibri"/>
-          <w:b/>
-          <w:bCs/>
-          <w:color w:val="000000" w:themeColor="text1"/>
-        </w:rPr>
-        <w:t>5.2.13 Interfaccia registrazione offerente</w:t>
-      </w:r>
-      <w:r>
-        <w:rPr>
-          <w:rFonts w:ascii="Garamond" w:hAnsi="Garamond" w:cs="Calibri"/>
-          <w:color w:val="000000" w:themeColor="text1"/>
-        </w:rPr>
-        <w:t xml:space="preserve">, </w:t>
-      </w:r>
-      <w:r>
-        <w:rPr>
-          <w:rFonts w:ascii="Garamond" w:hAnsi="Garamond" w:cs="Calibri"/>
-          <w:color w:val="000000" w:themeColor="text1"/>
-        </w:rPr>
-        <w:t xml:space="preserve">si evince la necessità della creazione di </w:t>
-      </w:r>
-      <w:r>
-        <w:rPr>
-          <w:rFonts w:ascii="Garamond" w:hAnsi="Garamond" w:cs="Calibri"/>
-          <w:color w:val="000000" w:themeColor="text1"/>
-        </w:rPr>
-        <w:t xml:space="preserve">una classe </w:t>
+          <w:rFonts w:ascii="Garamond" w:hAnsi="Garamond" w:cs="Calibri Light"/>
+        </w:rPr>
+        <w:t>Il tipo di dato “</w:t>
       </w:r>
       <w:proofErr w:type="spellStart"/>
       <w:r>
         <w:rPr>
-          <w:rFonts w:ascii="Garamond" w:hAnsi="Garamond" w:cstheme="majorHAnsi"/>
-          <w:i/>
-          <w:iCs/>
-        </w:rPr>
-        <w:t>Registration</w:t>
+          <w:rFonts w:ascii="Garamond" w:hAnsi="Garamond" w:cs="Calibri Light"/>
+          <w:u w:val="single"/>
+        </w:rPr>
+        <w:t>Outcome</w:t>
       </w:r>
       <w:proofErr w:type="spellEnd"/>
       <w:r>
         <w:rPr>
-          <w:rFonts w:ascii="Garamond" w:hAnsi="Garamond" w:cs="Calibri"/>
-          <w:color w:val="000000" w:themeColor="text1"/>
-        </w:rPr>
-        <w:t>. Questa gestisce la creazione di un nuovo account</w:t>
-      </w:r>
-      <w:r>
-        <w:rPr>
-          <w:rFonts w:ascii="Garamond" w:hAnsi="Garamond" w:cs="Calibri"/>
-          <w:color w:val="000000" w:themeColor="text1"/>
-        </w:rPr>
-        <w:t xml:space="preserve"> controllando </w:t>
-      </w:r>
-      <w:r>
-        <w:rPr>
-          <w:rFonts w:ascii="Garamond" w:hAnsi="Garamond" w:cs="Calibri"/>
-          <w:color w:val="000000" w:themeColor="text1"/>
-        </w:rPr>
-        <w:t>la password inserita soddisfi i requisiti che la password deve rispettare per essere accertata</w:t>
-      </w:r>
-      <w:r>
-        <w:rPr>
-          <w:rFonts w:ascii="Garamond" w:hAnsi="Garamond" w:cs="Calibri"/>
-          <w:color w:val="000000" w:themeColor="text1"/>
-        </w:rPr>
-        <w:t xml:space="preserve"> – che sono stati definiti nella sezione di sicurezza dei requisiti non funzionali del documento D1 -</w:t>
-      </w:r>
-      <w:r>
-        <w:rPr>
-          <w:rFonts w:ascii="Garamond" w:hAnsi="Garamond" w:cs="Calibri"/>
-          <w:color w:val="000000" w:themeColor="text1"/>
-        </w:rPr>
-        <w:t xml:space="preserve"> e </w:t>
-      </w:r>
-      <w:r>
-        <w:rPr>
-          <w:rFonts w:ascii="Garamond" w:hAnsi="Garamond" w:cs="Calibri"/>
-          <w:color w:val="000000" w:themeColor="text1"/>
-        </w:rPr>
-        <w:t>che</w:t>
-      </w:r>
-      <w:r>
-        <w:rPr>
-          <w:rFonts w:ascii="Garamond" w:hAnsi="Garamond" w:cs="Calibri"/>
-          <w:color w:val="000000" w:themeColor="text1"/>
-        </w:rPr>
-        <w:t>, conclusa la registrazione, l’utente</w:t>
-      </w:r>
-      <w:r>
-        <w:rPr>
-          <w:rFonts w:ascii="Garamond" w:hAnsi="Garamond" w:cs="Calibri"/>
-          <w:color w:val="000000" w:themeColor="text1"/>
-        </w:rPr>
-        <w:t xml:space="preserve"> </w:t>
-      </w:r>
-      <w:r>
-        <w:rPr>
-          <w:rFonts w:ascii="Garamond" w:hAnsi="Garamond" w:cs="Calibri"/>
-          <w:color w:val="000000" w:themeColor="text1"/>
-        </w:rPr>
-        <w:t xml:space="preserve">ne </w:t>
-      </w:r>
-      <w:r>
-        <w:rPr>
-          <w:rFonts w:ascii="Garamond" w:hAnsi="Garamond" w:cs="Calibri"/>
-          <w:color w:val="000000" w:themeColor="text1"/>
-        </w:rPr>
-        <w:t>effettui</w:t>
-      </w:r>
-      <w:r>
-        <w:rPr>
-          <w:rFonts w:ascii="Garamond" w:hAnsi="Garamond" w:cs="Calibri"/>
-          <w:color w:val="000000" w:themeColor="text1"/>
-        </w:rPr>
-        <w:t xml:space="preserve"> correttamente</w:t>
-      </w:r>
-      <w:r>
-        <w:rPr>
-          <w:rFonts w:ascii="Garamond" w:hAnsi="Garamond" w:cs="Calibri"/>
-          <w:color w:val="000000" w:themeColor="text1"/>
-        </w:rPr>
-        <w:t xml:space="preserve"> la conferma </w:t>
-      </w:r>
-      <w:r>
-        <w:rPr>
-          <w:rFonts w:ascii="Garamond" w:hAnsi="Garamond" w:cs="Calibri"/>
-          <w:color w:val="000000" w:themeColor="text1"/>
-        </w:rPr>
-        <w:t>speditagli mediante il servizio di posta elettronica</w:t>
-      </w:r>
-      <w:r>
-        <w:rPr>
-          <w:rFonts w:ascii="Garamond" w:hAnsi="Garamond" w:cs="Calibri"/>
-          <w:color w:val="000000" w:themeColor="text1"/>
+          <w:rFonts w:ascii="Garamond" w:hAnsi="Garamond" w:cs="Calibri Light"/>
+        </w:rPr>
+        <w:t>” è stato creato per gestire l</w:t>
+      </w:r>
+      <w:r>
+        <w:rPr>
+          <w:rFonts w:ascii="Garamond" w:hAnsi="Garamond" w:cs="Calibri Light"/>
+        </w:rPr>
+        <w:t>o stato delle richieste degli annunci</w:t>
+      </w:r>
+      <w:r>
+        <w:rPr>
+          <w:rFonts w:ascii="Garamond" w:hAnsi="Garamond" w:cs="Calibri Light"/>
         </w:rPr>
         <w:t xml:space="preserve">. </w:t>
+      </w:r>
+      <w:r>
+        <w:rPr>
+          <w:rFonts w:ascii="Garamond" w:hAnsi="Garamond" w:cs="Calibri"/>
+          <w:color w:val="000000" w:themeColor="text1"/>
+        </w:rPr>
+        <w:t xml:space="preserve">Questo tipo è un’enumerazione di tre </w:t>
+      </w:r>
+      <w:r>
+        <w:rPr>
+          <w:rFonts w:ascii="Garamond" w:hAnsi="Garamond" w:cs="Calibri"/>
+          <w:color w:val="000000" w:themeColor="text1"/>
+        </w:rPr>
+        <w:t xml:space="preserve">valori - “Accettato”, “Respinto”, “In attesa” – attraverso cui l’utente può sapere qual è lo stato di una richiesta da lui effettuata per uno specifico servizio. </w:t>
+      </w:r>
+      <w:r>
+        <w:rPr>
+          <w:rFonts w:ascii="Garamond" w:hAnsi="Garamond" w:cs="Calibri"/>
+          <w:color w:val="000000" w:themeColor="text1"/>
+        </w:rPr>
+        <w:t>Per questo motivo, questo tipo di dato è utilizzato nella classe "</w:t>
+      </w:r>
+      <w:r>
+        <w:rPr>
+          <w:rFonts w:ascii="Garamond" w:hAnsi="Garamond" w:cs="Calibri"/>
+          <w:color w:val="000000" w:themeColor="text1"/>
+          <w:u w:val="single"/>
+        </w:rPr>
+        <w:t>Candidate</w:t>
+      </w:r>
+      <w:r>
+        <w:rPr>
+          <w:rFonts w:ascii="Garamond" w:hAnsi="Garamond" w:cs="Calibri"/>
+          <w:color w:val="000000" w:themeColor="text1"/>
+        </w:rPr>
+        <w:t>".</w:t>
       </w:r>
     </w:p>
     <w:p>
@@ -4300,360 +4464,21 @@
         <w:spacing w:line="276" w:lineRule="auto"/>
         <w:jc w:val="both"/>
         <w:rPr>
-          <w:rFonts w:ascii="Garamond" w:hAnsi="Garamond" w:cstheme="majorHAnsi"/>
-        </w:rPr>
-      </w:pPr>
-      <w:r>
-        <w:rPr>
-          <w:rFonts w:ascii="Garamond" w:hAnsi="Garamond" w:cs="Calibri"/>
-          <w:color w:val="000000" w:themeColor="text1"/>
-        </w:rPr>
-        <w:t xml:space="preserve">Nel documento D1 </w:t>
-      </w:r>
-      <w:r>
-        <w:rPr>
-          <w:rFonts w:ascii="Garamond" w:hAnsi="Garamond" w:cs="Calibri"/>
-          <w:color w:val="000000" w:themeColor="text1"/>
-        </w:rPr>
-        <w:t xml:space="preserve">sono state distinte due tipologie di account – utente studente e utente offerente. Per questo motivo si è resa necessaria la creazione di due sottoclassi figlie della classe </w:t>
-      </w:r>
-      <w:r>
-        <w:rPr>
-          <w:rFonts w:ascii="Garamond" w:hAnsi="Garamond" w:cs="Calibri"/>
-          <w:i/>
-          <w:iCs/>
-          <w:color w:val="000000" w:themeColor="text1"/>
-        </w:rPr>
-        <w:t>Gestione Registrazione</w:t>
-      </w:r>
-      <w:r>
-        <w:rPr>
-          <w:rFonts w:ascii="Garamond" w:hAnsi="Garamond" w:cs="Calibri"/>
-          <w:color w:val="000000" w:themeColor="text1"/>
-        </w:rPr>
-        <w:t xml:space="preserve"> che si distinguono per la tipologia di utente</w:t>
-      </w:r>
-      <w:r>
-        <w:rPr>
-          <w:rFonts w:ascii="Garamond" w:hAnsi="Garamond" w:cs="Calibri"/>
-          <w:color w:val="000000" w:themeColor="text1"/>
-        </w:rPr>
-        <w:t xml:space="preserve"> che si registra per utilizzare l’applicazione. In particolare, </w:t>
-      </w:r>
-      <w:r>
-        <w:rPr>
-          <w:rFonts w:ascii="Garamond" w:hAnsi="Garamond" w:cs="Calibri"/>
-          <w:color w:val="000000" w:themeColor="text1"/>
-        </w:rPr>
-        <w:t>una delle</w:t>
-      </w:r>
-      <w:r>
-        <w:rPr>
-          <w:rFonts w:ascii="Garamond" w:hAnsi="Garamond" w:cs="Calibri"/>
-          <w:color w:val="000000" w:themeColor="text1"/>
-        </w:rPr>
-        <w:t xml:space="preserve"> sottoclassi individuate </w:t>
-      </w:r>
-      <w:r>
-        <w:rPr>
-          <w:rFonts w:ascii="Garamond" w:hAnsi="Garamond" w:cs="Calibri"/>
-          <w:color w:val="000000" w:themeColor="text1"/>
-        </w:rPr>
-        <w:t>è</w:t>
-      </w:r>
-      <w:r>
-        <w:rPr>
-          <w:rFonts w:ascii="Garamond" w:hAnsi="Garamond" w:cs="Calibri"/>
-          <w:color w:val="000000" w:themeColor="text1"/>
-        </w:rPr>
-        <w:t xml:space="preserve"> </w:t>
-      </w:r>
-      <w:proofErr w:type="spellStart"/>
-      <w:r>
-        <w:rPr>
-          <w:rFonts w:ascii="Garamond" w:hAnsi="Garamond" w:cs="Calibri"/>
-          <w:i/>
-          <w:iCs/>
-          <w:color w:val="000000" w:themeColor="text1"/>
-        </w:rPr>
-        <w:t>StudentRegistratio</w:t>
-      </w:r>
-      <w:r>
-        <w:rPr>
-          <w:rFonts w:ascii="Garamond" w:hAnsi="Garamond" w:cs="Calibri"/>
-          <w:i/>
-          <w:iCs/>
-          <w:color w:val="000000" w:themeColor="text1"/>
-        </w:rPr>
-        <w:t>n</w:t>
-      </w:r>
-      <w:proofErr w:type="spellEnd"/>
-      <w:r>
-        <w:rPr>
-          <w:rFonts w:ascii="Garamond" w:hAnsi="Garamond" w:cs="Calibri"/>
-          <w:i/>
-          <w:iCs/>
-          <w:color w:val="000000" w:themeColor="text1"/>
-        </w:rPr>
-        <w:t xml:space="preserve">, </w:t>
-      </w:r>
-      <w:r>
-        <w:rPr>
-          <w:rFonts w:ascii="Garamond" w:hAnsi="Garamond" w:cs="Calibri"/>
-          <w:color w:val="000000" w:themeColor="text1"/>
-        </w:rPr>
-        <w:t>sott</w:t>
-      </w:r>
-      <w:r>
-        <w:rPr>
-          <w:rFonts w:ascii="Garamond" w:hAnsi="Garamond" w:cs="Calibri"/>
-          <w:color w:val="000000" w:themeColor="text1"/>
-        </w:rPr>
-        <w:t>o</w:t>
-      </w:r>
-      <w:r>
-        <w:rPr>
-          <w:rFonts w:ascii="Garamond" w:hAnsi="Garamond" w:cs="Calibri"/>
-          <w:color w:val="000000" w:themeColor="text1"/>
-        </w:rPr>
-        <w:t>classe</w:t>
-      </w:r>
-      <w:r>
-        <w:rPr>
-          <w:rFonts w:ascii="Garamond" w:hAnsi="Garamond" w:cs="Calibri"/>
-          <w:color w:val="000000" w:themeColor="text1"/>
-        </w:rPr>
-        <w:t xml:space="preserve"> che gestisce la richiesta del</w:t>
-      </w:r>
-      <w:r>
-        <w:rPr>
-          <w:rFonts w:ascii="Garamond" w:hAnsi="Garamond" w:cstheme="majorHAnsi"/>
-        </w:rPr>
-        <w:t>l</w:t>
-      </w:r>
-      <w:r>
-        <w:rPr>
-          <w:rFonts w:ascii="Garamond" w:hAnsi="Garamond" w:cstheme="majorHAnsi"/>
-        </w:rPr>
-        <w:t>a verifica delle credenziali</w:t>
-      </w:r>
-      <w:r>
-        <w:rPr>
-          <w:rFonts w:ascii="Garamond" w:hAnsi="Garamond" w:cstheme="majorHAnsi"/>
-        </w:rPr>
-        <w:t xml:space="preserve"> effettuata</w:t>
-      </w:r>
-      <w:r>
-        <w:rPr>
-          <w:rFonts w:ascii="Garamond" w:hAnsi="Garamond" w:cstheme="majorHAnsi"/>
-        </w:rPr>
-        <w:t xml:space="preserve"> dal componente </w:t>
-      </w:r>
-      <w:r>
-        <w:rPr>
-          <w:rFonts w:ascii="Garamond" w:hAnsi="Garamond" w:cstheme="majorHAnsi"/>
-          <w:b/>
-          <w:bCs/>
-        </w:rPr>
-        <w:t>5.2.2 Cr</w:t>
-      </w:r>
-      <w:r>
-        <w:rPr>
-          <w:rFonts w:ascii="Garamond" w:hAnsi="Garamond" w:cstheme="majorHAnsi"/>
-          <w:b/>
-          <w:bCs/>
-        </w:rPr>
-        <w:t>edenziali universitarie studenti</w:t>
-      </w:r>
-      <w:r>
-        <w:rPr>
-          <w:rFonts w:ascii="Garamond" w:hAnsi="Garamond" w:cstheme="majorHAnsi"/>
-        </w:rPr>
-        <w:t xml:space="preserve"> per confermare la registrazione dell’accoun</w:t>
-      </w:r>
-      <w:r>
-        <w:rPr>
-          <w:rFonts w:ascii="Garamond" w:hAnsi="Garamond" w:cstheme="majorHAnsi"/>
-        </w:rPr>
-        <w:t xml:space="preserve">t e </w:t>
-      </w:r>
-      <w:r>
-        <w:rPr>
-          <w:rFonts w:ascii="Garamond" w:hAnsi="Garamond" w:cstheme="majorHAnsi"/>
-        </w:rPr>
-        <w:t xml:space="preserve">che si occupa </w:t>
-      </w:r>
-      <w:r>
-        <w:rPr>
-          <w:rFonts w:ascii="Garamond" w:hAnsi="Garamond" w:cstheme="majorHAnsi"/>
-        </w:rPr>
-        <w:t>dell</w:t>
-      </w:r>
-      <w:r>
-        <w:rPr>
-          <w:rFonts w:ascii="Garamond" w:hAnsi="Garamond" w:cstheme="majorHAnsi"/>
-          <w:highlight w:val="yellow"/>
-        </w:rPr>
-        <w:t>’acquisizione</w:t>
-      </w:r>
-      <w:r>
-        <w:rPr>
-          <w:rFonts w:ascii="Garamond" w:hAnsi="Garamond" w:cstheme="majorHAnsi"/>
-          <w:highlight w:val="yellow"/>
-        </w:rPr>
-        <w:t xml:space="preserve"> </w:t>
-      </w:r>
-      <w:r>
-        <w:rPr>
-          <w:rFonts w:ascii="Garamond" w:hAnsi="Garamond" w:cstheme="majorHAnsi"/>
-          <w:highlight w:val="yellow"/>
-        </w:rPr>
-        <w:t>da questa componente de</w:t>
-      </w:r>
-      <w:r>
-        <w:rPr>
-          <w:rFonts w:ascii="Garamond" w:hAnsi="Garamond" w:cstheme="majorHAnsi"/>
-          <w:highlight w:val="yellow"/>
-        </w:rPr>
-        <w:t xml:space="preserve">i dati </w:t>
-      </w:r>
-      <w:r>
-        <w:rPr>
-          <w:rFonts w:ascii="Garamond" w:hAnsi="Garamond" w:cstheme="majorHAnsi"/>
-          <w:highlight w:val="yellow"/>
-        </w:rPr>
-        <w:t xml:space="preserve">personali </w:t>
-      </w:r>
-      <w:r>
-        <w:rPr>
-          <w:rFonts w:ascii="Garamond" w:hAnsi="Garamond" w:cstheme="majorHAnsi"/>
-          <w:highlight w:val="yellow"/>
-        </w:rPr>
-        <w:t xml:space="preserve">utente </w:t>
-      </w:r>
-      <w:r>
-        <w:rPr>
-          <w:rFonts w:ascii="Garamond" w:hAnsi="Garamond" w:cstheme="majorHAnsi"/>
-          <w:highlight w:val="yellow"/>
-        </w:rPr>
-        <w:t>e del loro</w:t>
-      </w:r>
-      <w:r>
-        <w:rPr>
-          <w:rFonts w:ascii="Garamond" w:hAnsi="Garamond" w:cstheme="majorHAnsi"/>
-          <w:highlight w:val="yellow"/>
-        </w:rPr>
-        <w:t xml:space="preserve"> salvataggio</w:t>
-      </w:r>
-      <w:r>
-        <w:rPr>
-          <w:rFonts w:ascii="Garamond" w:hAnsi="Garamond" w:cstheme="majorHAnsi"/>
-          <w:highlight w:val="yellow"/>
-        </w:rPr>
-        <w:t>.</w:t>
-      </w:r>
-      <w:r>
-        <w:rPr>
-          <w:rFonts w:ascii="Garamond" w:hAnsi="Garamond" w:cstheme="majorHAnsi"/>
-        </w:rPr>
-        <w:t xml:space="preserve"> Inoltre, la seconda sottoclasse di </w:t>
-      </w:r>
-      <w:proofErr w:type="spellStart"/>
-      <w:r>
-        <w:rPr>
-          <w:rFonts w:ascii="Garamond" w:hAnsi="Garamond" w:cstheme="majorHAnsi"/>
-          <w:i/>
-          <w:iCs/>
-        </w:rPr>
-        <w:t>Registration</w:t>
-      </w:r>
-      <w:proofErr w:type="spellEnd"/>
-      <w:r>
-        <w:rPr>
-          <w:rFonts w:ascii="Garamond" w:hAnsi="Garamond" w:cstheme="majorHAnsi"/>
-        </w:rPr>
-        <w:t xml:space="preserve"> è </w:t>
-      </w:r>
-      <w:proofErr w:type="spellStart"/>
-      <w:r>
-        <w:rPr>
-          <w:rFonts w:ascii="Garamond" w:hAnsi="Garamond" w:cs="Calibri"/>
-          <w:i/>
-          <w:iCs/>
-          <w:color w:val="000000" w:themeColor="text1"/>
-        </w:rPr>
-        <w:t>Offerer</w:t>
-      </w:r>
-      <w:r>
-        <w:rPr>
-          <w:rFonts w:ascii="Garamond" w:hAnsi="Garamond" w:cs="Calibri"/>
-          <w:i/>
-          <w:iCs/>
-          <w:color w:val="000000" w:themeColor="text1"/>
-        </w:rPr>
-        <w:t>Registratio</w:t>
-      </w:r>
-      <w:r>
-        <w:rPr>
-          <w:rFonts w:ascii="Garamond" w:hAnsi="Garamond" w:cs="Calibri"/>
-          <w:i/>
-          <w:iCs/>
-          <w:color w:val="000000" w:themeColor="text1"/>
-        </w:rPr>
-        <w:t>n</w:t>
-      </w:r>
-      <w:proofErr w:type="spellEnd"/>
-      <w:r>
-        <w:rPr>
-          <w:rFonts w:ascii="Garamond" w:hAnsi="Garamond" w:cstheme="majorHAnsi"/>
-        </w:rPr>
-        <w:t xml:space="preserve">, ovvero una classe che fornisce </w:t>
-      </w:r>
-      <w:r>
-        <w:rPr>
-          <w:rFonts w:ascii="Garamond" w:hAnsi="Garamond" w:cstheme="majorHAnsi"/>
-        </w:rPr>
-        <w:t>la corretta creazione dell’account e l’autenticazione nel sistema</w:t>
-      </w:r>
-      <w:r>
-        <w:rPr>
-          <w:rFonts w:ascii="Garamond" w:hAnsi="Garamond" w:cstheme="majorHAnsi"/>
-        </w:rPr>
-        <w:t xml:space="preserve"> al componente </w:t>
-      </w:r>
-      <w:r>
-        <w:rPr>
-          <w:rFonts w:ascii="Garamond" w:hAnsi="Garamond" w:cstheme="majorHAnsi"/>
-          <w:b/>
-          <w:bCs/>
-        </w:rPr>
-        <w:t>Home page offerente</w:t>
-      </w:r>
-      <w:r>
-        <w:rPr>
-          <w:rFonts w:ascii="Garamond" w:hAnsi="Garamond" w:cstheme="majorHAnsi"/>
-        </w:rPr>
-        <w:t xml:space="preserve"> e si occupa del salvataggio dei dati personali inseriti dall’utente offerente. </w:t>
-      </w:r>
-    </w:p>
-    <w:p>
-      <w:pPr>
-        <w:jc w:val="both"/>
-        <w:rPr>
-          <w:rFonts w:ascii="Garamond" w:hAnsi="Garamond" w:cs="Calibri"/>
-          <w:color w:val="000000" w:themeColor="text1"/>
-        </w:rPr>
-      </w:pPr>
-    </w:p>
-    <w:p>
-      <w:pPr>
+          <w:rFonts w:ascii="Garamond" w:hAnsi="Garamond" w:cs="Calibri"/>
+          <w:color w:val="000000" w:themeColor="text1"/>
+        </w:rPr>
+      </w:pPr>
+    </w:p>
+    <w:p>
+      <w:pPr>
+        <w:pStyle w:val="Paragrafoelenco"/>
         <w:jc w:val="center"/>
       </w:pPr>
       <w:r>
         <w:fldChar w:fldCharType="begin"/>
       </w:r>
       <w:r>
-        <w:instrText xml:space="preserve"> INCLUDEPICTURE "https://documents.lucid.app/documents/358df371-5c13-4026-ad91-d39b3d7b3b77/pages/0_0?a=65921&amp;x=10319&amp;y=-1124&amp;w=1161&amp;h=759&amp;store=1&amp;accept=image%2F*&amp;auth=LCA%2028bdb1855ec2c9861a09342ea6ee984e41bf1768-ts%3D1668676808" \* MERGEFORMATINET </w:instrText>
+        <w:instrText xml:space="preserve"> INCLUDEPICTURE "https://documents.lucid.app/documents/358df371-5c13-4026-ad91-d39b3d7b3b77/pages/0_0?a=66002&amp;x=9240&amp;y=-2943&amp;w=440&amp;h=245&amp;store=1&amp;accept=image%2F*&amp;auth=LCA%20ff77fa66da9eec575a0bf5cf7a45348ebfe976d4-ts%3D1668713061" \* MERGEFORMATINET </w:instrText>
       </w:r>
       <w:r>
         <w:fldChar w:fldCharType="separate"/>
@@ -4663,10 +4488,10 @@
           <w:noProof/>
         </w:rPr>
         <w:drawing>
-          <wp:inline distT="0" distB="0" distL="0" distR="0" wp14:anchorId="09E00C43" wp14:editId="6A8922D8">
-            <wp:extent cx="5796038" cy="3763291"/>
-            <wp:effectExtent l="0" t="0" r="0" b="0"/>
-            <wp:docPr id="10" name="Immagine 10"/>
+          <wp:inline distT="0" distB="0" distL="0" distR="0" wp14:anchorId="2C9634A2" wp14:editId="3EEF1B87">
+            <wp:extent cx="2505120" cy="1332088"/>
+            <wp:effectExtent l="0" t="0" r="0" b="1905"/>
+            <wp:docPr id="15" name="Immagine 15" descr="Immagine che contiene tavolo&#10;&#10;Descrizione generata automaticamente"/>
             <wp:cNvGraphicFramePr>
               <a:graphicFrameLocks xmlns:a="http://schemas.openxmlformats.org/drawingml/2006/main" noChangeAspect="1"/>
             </wp:cNvGraphicFramePr>
@@ -4674,7 +4499,7 @@
               <a:graphicData uri="http://schemas.openxmlformats.org/drawingml/2006/picture">
                 <pic:pic xmlns:pic="http://schemas.openxmlformats.org/drawingml/2006/picture">
                   <pic:nvPicPr>
-                    <pic:cNvPr id="0" name="Picture 15"/>
+                    <pic:cNvPr id="15" name="Immagine 15" descr="Immagine che contiene tavolo&#10;&#10;Descrizione generata automaticamente"/>
                     <pic:cNvPicPr>
                       <a:picLocks noChangeAspect="1" noChangeArrowheads="1"/>
                     </pic:cNvPicPr>
@@ -4687,13 +4512,13 @@
                         </a:ext>
                       </a:extLst>
                     </a:blip>
-                    <a:srcRect l="5296" t="5795"/>
+                    <a:srcRect l="6496" t="7915" r="5782" b="8321"/>
                     <a:stretch/>
                   </pic:blipFill>
                   <pic:spPr bwMode="auto">
                     <a:xfrm>
                       <a:off x="0" y="0"/>
-                      <a:ext cx="5796038" cy="3763291"/>
+                      <a:ext cx="2566145" cy="1364538"/>
                     </a:xfrm>
                     <a:prstGeom prst="rect">
                       <a:avLst/>
@@ -4720,16 +4545,8 @@
     </w:p>
     <w:p>
       <w:pPr>
+        <w:pStyle w:val="Paragrafoelenco"/>
         <w:jc w:val="center"/>
-      </w:pPr>
-    </w:p>
-    <w:p>
-      <w:pPr>
-        <w:jc w:val="both"/>
-        <w:rPr>
-          <w:rFonts w:ascii="Garamond" w:hAnsi="Garamond" w:cs="Calibri"/>
-          <w:color w:val="000000" w:themeColor="text1"/>
-        </w:rPr>
       </w:pPr>
     </w:p>
     <w:p>
@@ -4737,9 +4554,8 @@
         <w:pStyle w:val="Paragrafoelenco"/>
         <w:numPr>
           <w:ilvl w:val="0"/>
-          <w:numId w:val="31"/>
+          <w:numId w:val="40"/>
         </w:numPr>
-        <w:jc w:val="both"/>
         <w:rPr>
           <w:rFonts w:ascii="Garamond" w:hAnsi="Garamond" w:cs="Calibri"/>
           <w:color w:val="000000" w:themeColor="text1"/>
@@ -4747,6 +4563,7 @@
           <w:szCs w:val="24"/>
         </w:rPr>
       </w:pPr>
+      <w:proofErr w:type="gramStart"/>
       <w:r>
         <w:rPr>
           <w:rFonts w:ascii="Garamond" w:hAnsi="Garamond" w:cs="Calibri"/>
@@ -4754,208 +4571,212 @@
           <w:sz w:val="24"/>
           <w:szCs w:val="24"/>
         </w:rPr>
-        <w:t>GESTIONE AUTENTICAZIONE</w:t>
-      </w:r>
-    </w:p>
-    <w:p>
-      <w:pPr>
+        <w:t>LOCATIO</w:t>
+      </w:r>
+      <w:r>
+        <w:rPr>
+          <w:rFonts w:ascii="Garamond" w:hAnsi="Garamond" w:cs="Calibri"/>
+          <w:color w:val="000000" w:themeColor="text1"/>
+          <w:sz w:val="24"/>
+          <w:szCs w:val="24"/>
+        </w:rPr>
+        <w:t>N</w:t>
+      </w:r>
+      <w:proofErr w:type="gramEnd"/>
+    </w:p>
+    <w:p>
+      <w:pPr>
+        <w:pStyle w:val="Paragrafoelenco"/>
+        <w:rPr>
+          <w:rFonts w:ascii="Garamond" w:hAnsi="Garamond" w:cs="Calibri"/>
+          <w:color w:val="000000" w:themeColor="text1"/>
+          <w:sz w:val="24"/>
+          <w:szCs w:val="24"/>
+        </w:rPr>
+      </w:pPr>
+    </w:p>
+    <w:p>
+      <w:pPr>
+        <w:pStyle w:val="Paragrafoelenco"/>
         <w:spacing w:line="276" w:lineRule="auto"/>
+        <w:ind w:left="0"/>
         <w:jc w:val="both"/>
         <w:rPr>
-          <w:rFonts w:ascii="Garamond" w:hAnsi="Garamond" w:cs="Calibri"/>
-          <w:color w:val="000000" w:themeColor="text1"/>
-        </w:rPr>
-      </w:pPr>
-      <w:r>
-        <w:rPr>
-          <w:rFonts w:ascii="Garamond" w:hAnsi="Garamond" w:cs="Calibri"/>
-          <w:color w:val="000000" w:themeColor="text1"/>
-        </w:rPr>
-        <w:t xml:space="preserve">Dall’analisi delle componenti </w:t>
-      </w:r>
-      <w:r>
-        <w:rPr>
-          <w:rFonts w:ascii="Garamond" w:hAnsi="Garamond" w:cs="Calibri"/>
-          <w:b/>
-          <w:bCs/>
-          <w:color w:val="000000" w:themeColor="text1"/>
-        </w:rPr>
-        <w:t>5.2.</w:t>
-      </w:r>
-      <w:r>
-        <w:rPr>
-          <w:rFonts w:ascii="Garamond" w:hAnsi="Garamond" w:cs="Calibri"/>
-          <w:b/>
-          <w:bCs/>
-          <w:color w:val="000000" w:themeColor="text1"/>
-        </w:rPr>
-        <w:t>4</w:t>
-      </w:r>
-      <w:r>
-        <w:rPr>
-          <w:rFonts w:ascii="Garamond" w:hAnsi="Garamond" w:cs="Calibri"/>
-          <w:b/>
-          <w:bCs/>
-          <w:color w:val="000000" w:themeColor="text1"/>
-        </w:rPr>
-        <w:t xml:space="preserve"> Interfaccia </w:t>
-      </w:r>
-      <w:r>
-        <w:rPr>
-          <w:rFonts w:ascii="Garamond" w:hAnsi="Garamond" w:cs="Calibri"/>
-          <w:b/>
-          <w:bCs/>
-          <w:color w:val="000000" w:themeColor="text1"/>
-        </w:rPr>
-        <w:t>login</w:t>
-      </w:r>
-      <w:r>
-        <w:rPr>
-          <w:rFonts w:ascii="Garamond" w:hAnsi="Garamond" w:cs="Calibri"/>
-          <w:b/>
-          <w:bCs/>
-          <w:color w:val="000000" w:themeColor="text1"/>
-        </w:rPr>
-        <w:t xml:space="preserve"> studente</w:t>
-      </w:r>
-      <w:r>
-        <w:rPr>
-          <w:rFonts w:ascii="Garamond" w:hAnsi="Garamond" w:cs="Calibri"/>
-          <w:color w:val="000000" w:themeColor="text1"/>
-        </w:rPr>
-        <w:t xml:space="preserve"> e </w:t>
-      </w:r>
-      <w:r>
-        <w:rPr>
-          <w:rFonts w:ascii="Garamond" w:hAnsi="Garamond" w:cs="Calibri"/>
-          <w:b/>
-          <w:bCs/>
-          <w:color w:val="000000" w:themeColor="text1"/>
-        </w:rPr>
-        <w:t>5.2.1</w:t>
-      </w:r>
-      <w:r>
-        <w:rPr>
-          <w:rFonts w:ascii="Garamond" w:hAnsi="Garamond" w:cs="Calibri"/>
-          <w:b/>
-          <w:bCs/>
-          <w:color w:val="000000" w:themeColor="text1"/>
-        </w:rPr>
-        <w:t>4</w:t>
-      </w:r>
-      <w:r>
-        <w:rPr>
-          <w:rFonts w:ascii="Garamond" w:hAnsi="Garamond" w:cs="Calibri"/>
-          <w:b/>
-          <w:bCs/>
-          <w:color w:val="000000" w:themeColor="text1"/>
-        </w:rPr>
-        <w:t xml:space="preserve"> Interfaccia </w:t>
-      </w:r>
-      <w:r>
-        <w:rPr>
-          <w:rFonts w:ascii="Garamond" w:hAnsi="Garamond" w:cs="Calibri"/>
-          <w:b/>
-          <w:bCs/>
-          <w:color w:val="000000" w:themeColor="text1"/>
-        </w:rPr>
-        <w:t>login</w:t>
-      </w:r>
-      <w:r>
-        <w:rPr>
-          <w:rFonts w:ascii="Garamond" w:hAnsi="Garamond" w:cs="Calibri"/>
-          <w:b/>
-          <w:bCs/>
-          <w:color w:val="000000" w:themeColor="text1"/>
-        </w:rPr>
-        <w:t xml:space="preserve"> offerente</w:t>
-      </w:r>
-      <w:r>
-        <w:rPr>
-          <w:rFonts w:ascii="Garamond" w:hAnsi="Garamond" w:cs="Calibri"/>
-          <w:color w:val="000000" w:themeColor="text1"/>
-        </w:rPr>
-        <w:t xml:space="preserve">, si evince la necessità della creazione di una classe </w:t>
-      </w:r>
-      <w:r>
-        <w:rPr>
-          <w:rFonts w:ascii="Garamond" w:hAnsi="Garamond" w:cstheme="majorHAnsi"/>
-          <w:i/>
-          <w:iCs/>
-        </w:rPr>
-        <w:t>Login</w:t>
-      </w:r>
-      <w:r>
-        <w:rPr>
-          <w:rFonts w:ascii="Garamond" w:hAnsi="Garamond" w:cs="Calibri"/>
-          <w:color w:val="000000" w:themeColor="text1"/>
-        </w:rPr>
-        <w:t xml:space="preserve">. Questa gestisce la creazione di un nuovo account </w:t>
-      </w:r>
-      <w:r>
-        <w:rPr>
-          <w:rFonts w:ascii="Garamond" w:hAnsi="Garamond" w:cs="Calibri"/>
-          <w:color w:val="000000" w:themeColor="text1"/>
-        </w:rPr>
-        <w:lastRenderedPageBreak/>
-        <w:t>controllando la password inserita soddisfi i requisiti</w:t>
-      </w:r>
-      <w:r>
-        <w:rPr>
-          <w:rFonts w:ascii="Garamond" w:hAnsi="Garamond" w:cs="Calibri"/>
-          <w:color w:val="000000" w:themeColor="text1"/>
+          <w:rFonts w:ascii="Garamond" w:hAnsi="Garamond" w:cs="Calibri Light"/>
+          <w:sz w:val="24"/>
+          <w:szCs w:val="24"/>
+        </w:rPr>
+      </w:pPr>
+      <w:r>
+        <w:rPr>
+          <w:rFonts w:ascii="Garamond" w:hAnsi="Garamond" w:cs="Calibri Light"/>
+          <w:sz w:val="24"/>
+          <w:szCs w:val="24"/>
+        </w:rPr>
+        <w:t>Il tipo di dato “</w:t>
+      </w:r>
+      <w:r>
+        <w:rPr>
+          <w:rFonts w:ascii="Garamond" w:hAnsi="Garamond" w:cs="Calibri Light"/>
+          <w:sz w:val="24"/>
+          <w:szCs w:val="24"/>
+          <w:u w:val="single"/>
+        </w:rPr>
+        <w:t>Location</w:t>
+      </w:r>
+      <w:r>
+        <w:rPr>
+          <w:rFonts w:ascii="Garamond" w:hAnsi="Garamond" w:cs="Calibri Light"/>
+          <w:sz w:val="24"/>
+          <w:szCs w:val="24"/>
+        </w:rPr>
+        <w:t xml:space="preserve">” è stato creato per permettere il salvataggio di un luogo </w:t>
+      </w:r>
+      <w:r>
+        <w:rPr>
+          <w:rFonts w:ascii="Garamond" w:hAnsi="Garamond" w:cs="Calibri Light"/>
+          <w:sz w:val="24"/>
+          <w:szCs w:val="24"/>
+        </w:rPr>
+        <w:t xml:space="preserve">ed è costituito da due attributi, ovvero dal </w:t>
+      </w:r>
+      <w:r>
+        <w:rPr>
+          <w:rFonts w:ascii="Garamond" w:hAnsi="Garamond" w:cs="Calibri Light"/>
+          <w:sz w:val="24"/>
+          <w:szCs w:val="24"/>
+        </w:rPr>
+        <w:t>nome della città e dalla sua regione di appartenenza.</w:t>
+      </w:r>
+      <w:r>
+        <w:rPr>
+          <w:rFonts w:ascii="Garamond" w:hAnsi="Garamond" w:cs="Calibri Light"/>
+          <w:sz w:val="24"/>
+          <w:szCs w:val="24"/>
         </w:rPr>
         <w:t xml:space="preserve"> </w:t>
       </w:r>
       <w:r>
         <w:rPr>
-          <w:rFonts w:ascii="Garamond" w:hAnsi="Garamond" w:cs="Calibri"/>
-          <w:i/>
-          <w:iCs/>
-          <w:color w:val="000000" w:themeColor="text1"/>
-        </w:rPr>
-        <w:t>Strong Password</w:t>
-      </w:r>
-      <w:r>
-        <w:rPr>
-          <w:rFonts w:ascii="Garamond" w:hAnsi="Garamond" w:cs="Calibri"/>
-          <w:color w:val="000000" w:themeColor="text1"/>
-        </w:rPr>
-        <w:t xml:space="preserve"> che </w:t>
-      </w:r>
-      <w:r>
-        <w:rPr>
-          <w:rFonts w:ascii="Garamond" w:hAnsi="Garamond" w:cs="Calibri"/>
-          <w:color w:val="000000" w:themeColor="text1"/>
-        </w:rPr>
-        <w:t xml:space="preserve">deve rispettare per essere accertata – che sono stati definiti nella sezione di sicurezza dei requisiti non funzionali del documento D1 - e che, conclusa la registrazione, l’utente ne effettui correttamente la conferma speditagli mediante il servizio di posta elettronica. </w:t>
-      </w:r>
-    </w:p>
-    <w:p>
-      <w:pPr>
-        <w:jc w:val="both"/>
-        <w:rPr>
-          <w:rFonts w:ascii="Garamond" w:hAnsi="Garamond" w:cs="Calibri"/>
-          <w:color w:val="000000" w:themeColor="text1"/>
-        </w:rPr>
-      </w:pPr>
-    </w:p>
-    <w:p/>
-    <w:p>
-      <w:pPr>
-        <w:jc w:val="both"/>
-        <w:rPr>
-          <w:rFonts w:ascii="Garamond" w:hAnsi="Garamond" w:cs="Calibri"/>
-          <w:color w:val="000000" w:themeColor="text1"/>
-        </w:rPr>
-      </w:pPr>
-    </w:p>
-    <w:p>
+          <w:rFonts w:ascii="Garamond" w:hAnsi="Garamond" w:cs="Calibri Light"/>
+          <w:sz w:val="24"/>
+          <w:szCs w:val="24"/>
+        </w:rPr>
+        <w:t>"</w:t>
+      </w:r>
+      <w:r>
+        <w:rPr>
+          <w:rFonts w:ascii="Garamond" w:hAnsi="Garamond" w:cs="Calibri Light"/>
+          <w:sz w:val="24"/>
+          <w:szCs w:val="24"/>
+          <w:u w:val="single"/>
+        </w:rPr>
+        <w:t>Location</w:t>
+      </w:r>
+      <w:r>
+        <w:rPr>
+          <w:rFonts w:ascii="Garamond" w:hAnsi="Garamond" w:cs="Calibri Light"/>
+          <w:sz w:val="24"/>
+          <w:szCs w:val="24"/>
+        </w:rPr>
+        <w:t xml:space="preserve">" viene utilizzato </w:t>
+      </w:r>
+      <w:r>
+        <w:rPr>
+          <w:rFonts w:ascii="Garamond" w:hAnsi="Garamond" w:cs="Calibri Light"/>
+          <w:sz w:val="24"/>
+          <w:szCs w:val="24"/>
+        </w:rPr>
+        <w:t xml:space="preserve">sia </w:t>
+      </w:r>
+      <w:r>
+        <w:rPr>
+          <w:rFonts w:ascii="Garamond" w:hAnsi="Garamond" w:cs="Calibri Light"/>
+          <w:sz w:val="24"/>
+          <w:szCs w:val="24"/>
+        </w:rPr>
+        <w:t xml:space="preserve">dalla classe </w:t>
+      </w:r>
+      <w:r>
+        <w:rPr>
+          <w:rFonts w:ascii="Garamond" w:hAnsi="Garamond" w:cs="Calibri Light"/>
+          <w:sz w:val="24"/>
+          <w:szCs w:val="24"/>
+        </w:rPr>
+        <w:t>"</w:t>
+      </w:r>
+      <w:proofErr w:type="spellStart"/>
+      <w:r>
+        <w:rPr>
+          <w:rFonts w:ascii="Garamond" w:hAnsi="Garamond" w:cs="Calibri Light"/>
+          <w:sz w:val="24"/>
+          <w:szCs w:val="24"/>
+          <w:u w:val="single"/>
+        </w:rPr>
+        <w:t>University</w:t>
+      </w:r>
+      <w:proofErr w:type="spellEnd"/>
+      <w:r>
+        <w:rPr>
+          <w:rFonts w:ascii="Garamond" w:hAnsi="Garamond" w:cs="Calibri Light"/>
+          <w:sz w:val="24"/>
+          <w:szCs w:val="24"/>
+        </w:rPr>
+        <w:t>"</w:t>
+      </w:r>
+      <w:r>
+        <w:rPr>
+          <w:rFonts w:ascii="Garamond" w:hAnsi="Garamond" w:cs="Calibri Light"/>
+          <w:sz w:val="24"/>
+          <w:szCs w:val="24"/>
+        </w:rPr>
+        <w:t xml:space="preserve"> </w:t>
+      </w:r>
+      <w:r>
+        <w:rPr>
+          <w:rFonts w:ascii="Garamond" w:hAnsi="Garamond" w:cs="Calibri Light"/>
+          <w:sz w:val="24"/>
+          <w:szCs w:val="24"/>
+        </w:rPr>
+        <w:t xml:space="preserve">per </w:t>
+      </w:r>
+      <w:r>
+        <w:rPr>
+          <w:rFonts w:ascii="Garamond" w:hAnsi="Garamond" w:cs="Calibri Light"/>
+          <w:sz w:val="24"/>
+          <w:szCs w:val="24"/>
+        </w:rPr>
+        <w:t>poter rappresentare l'ubicazione dell'Ateneo che dalla classe "</w:t>
+      </w:r>
+      <w:proofErr w:type="spellStart"/>
+      <w:r>
+        <w:rPr>
+          <w:rFonts w:ascii="Garamond" w:hAnsi="Garamond" w:cs="Calibri Light"/>
+          <w:sz w:val="24"/>
+          <w:szCs w:val="24"/>
+          <w:u w:val="single"/>
+        </w:rPr>
+        <w:t>Announcement</w:t>
+      </w:r>
+      <w:proofErr w:type="spellEnd"/>
+      <w:r>
+        <w:rPr>
+          <w:rFonts w:ascii="Garamond" w:hAnsi="Garamond" w:cs="Calibri Light"/>
+          <w:sz w:val="24"/>
+          <w:szCs w:val="24"/>
+        </w:rPr>
+        <w:t xml:space="preserve">" in modo da permettere il salvataggio del luogo in cui dovrà essere svolto il servizio richiesto. </w:t>
+      </w:r>
+    </w:p>
+    <w:p>
+      <w:pPr>
+        <w:jc w:val="center"/>
+      </w:pPr>
       <w:r>
         <w:fldChar w:fldCharType="begin"/>
       </w:r>
       <w:r>
-        <w:instrText xml:space="preserve"> INCLUDEPICTURE "https://documents.lucid.app/documents/358df371-5c13-4026-ad91-d39b3d7b3b77/pages/0_0?a=65976&amp;x=9539&amp;y=-1117&amp;w=902&amp;h=558&amp;store=1&amp;accept=image%2F*&amp;auth=LCA%20a456cf6dd2d5c3f21b36d02a5abfe53eb4699b37-ts%3D1668676808" \* MERGEFORMATINET </w:instrText>
+        <w:instrText xml:space="preserve"> INCLUDEPICTURE "https://documents.lucid.app/documents/358df371-5c13-4026-ad91-d39b3d7b3b77/pages/0_0?a=66002&amp;x=9636&amp;y=-2959&amp;w=286&amp;h=262&amp;store=1&amp;accept=image%2F*&amp;auth=LCA%2010ff678a618b7effaa0f615e20ca8da0ef56fb31-ts%3D1668713061" \* MERGEFORMATINET </w:instrText>
       </w:r>
       <w:r>
         <w:fldChar w:fldCharType="separate"/>
@@ -4965,10 +4786,10 @@
           <w:noProof/>
         </w:rPr>
         <w:drawing>
-          <wp:inline distT="0" distB="0" distL="0" distR="0" wp14:anchorId="7763873E" wp14:editId="3C74BEF7">
-            <wp:extent cx="5463251" cy="3391382"/>
-            <wp:effectExtent l="0" t="0" r="0" b="0"/>
-            <wp:docPr id="11" name="Immagine 11"/>
+          <wp:inline distT="0" distB="0" distL="0" distR="0" wp14:anchorId="18FE9FA0" wp14:editId="6DA20A0C">
+            <wp:extent cx="1482395" cy="1352144"/>
+            <wp:effectExtent l="0" t="0" r="3810" b="0"/>
+            <wp:docPr id="12" name="Immagine 12"/>
             <wp:cNvGraphicFramePr>
               <a:graphicFrameLocks xmlns:a="http://schemas.openxmlformats.org/drawingml/2006/main" noChangeAspect="1"/>
             </wp:cNvGraphicFramePr>
@@ -4976,7 +4797,7 @@
               <a:graphicData uri="http://schemas.openxmlformats.org/drawingml/2006/picture">
                 <pic:pic xmlns:pic="http://schemas.openxmlformats.org/drawingml/2006/picture">
                   <pic:nvPicPr>
-                    <pic:cNvPr id="0" name="Picture 17"/>
+                    <pic:cNvPr id="0" name="Picture 14"/>
                     <pic:cNvPicPr>
                       <a:picLocks noChangeAspect="1" noChangeArrowheads="1"/>
                     </pic:cNvPicPr>
@@ -4989,13 +4810,13 @@
                         </a:ext>
                       </a:extLst>
                     </a:blip>
-                    <a:srcRect l="4918" t="4582" r="5807" b="5903"/>
+                    <a:srcRect l="7117" t="6640" r="7823" b="8197"/>
                     <a:stretch/>
                   </pic:blipFill>
                   <pic:spPr bwMode="auto">
                     <a:xfrm>
                       <a:off x="0" y="0"/>
-                      <a:ext cx="5463810" cy="3391729"/>
+                      <a:ext cx="1538622" cy="1403430"/>
                     </a:xfrm>
                     <a:prstGeom prst="rect">
                       <a:avLst/>
@@ -5025,15 +4846,1524 @@
         <w:jc w:val="center"/>
       </w:pPr>
     </w:p>
+    <w:p>
+      <w:pPr>
+        <w:jc w:val="center"/>
+      </w:pPr>
+    </w:p>
+    <w:p>
+      <w:pPr>
+        <w:jc w:val="center"/>
+      </w:pPr>
+    </w:p>
+    <w:p>
+      <w:pPr>
+        <w:jc w:val="center"/>
+      </w:pPr>
+    </w:p>
+    <w:p>
+      <w:pPr>
+        <w:pStyle w:val="Paragrafoelenco"/>
+        <w:numPr>
+          <w:ilvl w:val="0"/>
+          <w:numId w:val="40"/>
+        </w:numPr>
+        <w:rPr>
+          <w:rFonts w:ascii="Garamond" w:hAnsi="Garamond" w:cs="Calibri"/>
+          <w:color w:val="000000" w:themeColor="text1"/>
+          <w:sz w:val="24"/>
+          <w:szCs w:val="24"/>
+        </w:rPr>
+      </w:pPr>
+      <w:r>
+        <w:rPr>
+          <w:rFonts w:ascii="Garamond" w:hAnsi="Garamond" w:cs="Calibri"/>
+          <w:color w:val="000000" w:themeColor="text1"/>
+          <w:sz w:val="24"/>
+          <w:szCs w:val="24"/>
+        </w:rPr>
+        <w:lastRenderedPageBreak/>
+        <w:t>CURRENC</w:t>
+      </w:r>
+      <w:r>
+        <w:rPr>
+          <w:rFonts w:ascii="Garamond" w:hAnsi="Garamond" w:cs="Calibri"/>
+          <w:color w:val="000000" w:themeColor="text1"/>
+          <w:sz w:val="24"/>
+          <w:szCs w:val="24"/>
+        </w:rPr>
+        <w:t>Y</w:t>
+      </w:r>
+    </w:p>
+    <w:p>
+      <w:pPr>
+        <w:spacing w:line="276" w:lineRule="auto"/>
+        <w:jc w:val="both"/>
+        <w:rPr>
+          <w:rFonts w:ascii="Garamond" w:hAnsi="Garamond" w:cs="Calibri"/>
+          <w:color w:val="000000" w:themeColor="text1"/>
+        </w:rPr>
+      </w:pPr>
+      <w:r>
+        <w:rPr>
+          <w:rFonts w:ascii="Garamond" w:hAnsi="Garamond" w:cs="Calibri Light"/>
+        </w:rPr>
+        <w:t>Il tipo di dato “</w:t>
+      </w:r>
+      <w:proofErr w:type="spellStart"/>
+      <w:r>
+        <w:rPr>
+          <w:rFonts w:ascii="Garamond" w:hAnsi="Garamond" w:cs="Calibri Light"/>
+          <w:u w:val="single"/>
+        </w:rPr>
+        <w:t>Currency</w:t>
+      </w:r>
+      <w:proofErr w:type="spellEnd"/>
+      <w:r>
+        <w:rPr>
+          <w:rFonts w:ascii="Garamond" w:hAnsi="Garamond" w:cs="Calibri Light"/>
+        </w:rPr>
+        <w:t xml:space="preserve">” è stato creato per </w:t>
+      </w:r>
+      <w:r>
+        <w:rPr>
+          <w:rFonts w:ascii="Garamond" w:hAnsi="Garamond" w:cs="Calibri Light"/>
+        </w:rPr>
+        <w:t xml:space="preserve">salvare la tipologia di pagamento che verrà effettuato al termine di un servizio. </w:t>
+      </w:r>
+      <w:r>
+        <w:rPr>
+          <w:rFonts w:ascii="Garamond" w:hAnsi="Garamond" w:cs="Calibri"/>
+          <w:color w:val="000000" w:themeColor="text1"/>
+        </w:rPr>
+        <w:t xml:space="preserve">Questo tipo è un’enumerazione con </w:t>
+      </w:r>
+      <w:r>
+        <w:rPr>
+          <w:rFonts w:ascii="Garamond" w:hAnsi="Garamond" w:cs="Calibri"/>
+          <w:color w:val="000000" w:themeColor="text1"/>
+          <w:highlight w:val="yellow"/>
+        </w:rPr>
+        <w:t>quattro</w:t>
+      </w:r>
+      <w:r>
+        <w:rPr>
+          <w:rFonts w:ascii="Garamond" w:hAnsi="Garamond" w:cs="Calibri"/>
+          <w:color w:val="000000" w:themeColor="text1"/>
+        </w:rPr>
+        <w:t xml:space="preserve"> valori che rappresentano i vari tipi di pagamento che vengono forniti dall'applicazione. "</w:t>
+      </w:r>
+      <w:proofErr w:type="spellStart"/>
+      <w:r>
+        <w:rPr>
+          <w:rFonts w:ascii="Garamond" w:hAnsi="Garamond" w:cs="Calibri"/>
+          <w:color w:val="000000" w:themeColor="text1"/>
+          <w:u w:val="single"/>
+        </w:rPr>
+        <w:t>Currency</w:t>
+      </w:r>
+      <w:proofErr w:type="spellEnd"/>
+      <w:r>
+        <w:rPr>
+          <w:rFonts w:ascii="Garamond" w:hAnsi="Garamond" w:cs="Calibri"/>
+          <w:color w:val="000000" w:themeColor="text1"/>
+        </w:rPr>
+        <w:t>" viene dunque utilizzato dalla classe "</w:t>
+      </w:r>
+      <w:proofErr w:type="spellStart"/>
+      <w:r>
+        <w:rPr>
+          <w:rFonts w:ascii="Garamond" w:hAnsi="Garamond" w:cs="Calibri"/>
+          <w:color w:val="000000" w:themeColor="text1"/>
+          <w:u w:val="single"/>
+        </w:rPr>
+        <w:t>Payment</w:t>
+      </w:r>
+      <w:proofErr w:type="spellEnd"/>
+      <w:r>
+        <w:rPr>
+          <w:rFonts w:ascii="Garamond" w:hAnsi="Garamond" w:cs="Calibri"/>
+          <w:color w:val="000000" w:themeColor="text1"/>
+        </w:rPr>
+        <w:t xml:space="preserve">" che si occupa della gestione dei pagamenti. </w:t>
+      </w:r>
+    </w:p>
+    <w:p>
+      <w:pPr>
+        <w:rPr>
+          <w:rFonts w:ascii="Garamond" w:hAnsi="Garamond" w:cs="Calibri"/>
+          <w:color w:val="000000" w:themeColor="text1"/>
+        </w:rPr>
+      </w:pPr>
+    </w:p>
+    <w:p>
+      <w:pPr>
+        <w:jc w:val="center"/>
+      </w:pPr>
+      <w:r>
+        <w:fldChar w:fldCharType="begin"/>
+      </w:r>
+      <w:r>
+        <w:instrText xml:space="preserve"> INCLUDEPICTURE "https://documents.lucid.app/documents/358df371-5c13-4026-ad91-d39b3d7b3b77/pages/0_0?a=66002&amp;x=10901&amp;y=-2961&amp;w=287&amp;h=303&amp;store=1&amp;accept=image%2F*&amp;auth=LCA%200bddc340f090ecd540622a3c1f8614a7666e9622-ts%3D1668713061" \* MERGEFORMATINET </w:instrText>
+      </w:r>
+      <w:r>
+        <w:fldChar w:fldCharType="separate"/>
+      </w:r>
+      <w:r>
+        <w:rPr>
+          <w:noProof/>
+        </w:rPr>
+        <w:drawing>
+          <wp:inline distT="0" distB="0" distL="0" distR="0" wp14:anchorId="1E9A5DE1" wp14:editId="231032F1">
+            <wp:extent cx="1320409" cy="1400783"/>
+            <wp:effectExtent l="0" t="0" r="635" b="0"/>
+            <wp:docPr id="14" name="Immagine 14"/>
+            <wp:cNvGraphicFramePr>
+              <a:graphicFrameLocks xmlns:a="http://schemas.openxmlformats.org/drawingml/2006/main" noChangeAspect="1"/>
+            </wp:cNvGraphicFramePr>
+            <a:graphic xmlns:a="http://schemas.openxmlformats.org/drawingml/2006/main">
+              <a:graphicData uri="http://schemas.openxmlformats.org/drawingml/2006/picture">
+                <pic:pic xmlns:pic="http://schemas.openxmlformats.org/drawingml/2006/picture">
+                  <pic:nvPicPr>
+                    <pic:cNvPr id="0" name="Picture 16"/>
+                    <pic:cNvPicPr>
+                      <a:picLocks noChangeAspect="1" noChangeArrowheads="1"/>
+                    </pic:cNvPicPr>
+                  </pic:nvPicPr>
+                  <pic:blipFill rotWithShape="1">
+                    <a:blip r:embed="rId16">
+                      <a:extLst>
+                        <a:ext uri="{28A0092B-C50C-407E-A947-70E740481C1C}">
+                          <a14:useLocalDpi xmlns:a14="http://schemas.microsoft.com/office/drawing/2010/main" val="0"/>
+                        </a:ext>
+                      </a:extLst>
+                    </a:blip>
+                    <a:srcRect l="9252" t="8109" r="8889" b="9436"/>
+                    <a:stretch/>
+                  </pic:blipFill>
+                  <pic:spPr bwMode="auto">
+                    <a:xfrm>
+                      <a:off x="0" y="0"/>
+                      <a:ext cx="1336519" cy="1417873"/>
+                    </a:xfrm>
+                    <a:prstGeom prst="rect">
+                      <a:avLst/>
+                    </a:prstGeom>
+                    <a:noFill/>
+                    <a:ln>
+                      <a:noFill/>
+                    </a:ln>
+                    <a:extLst>
+                      <a:ext uri="{53640926-AAD7-44D8-BBD7-CCE9431645EC}">
+                        <a14:shadowObscured xmlns:a14="http://schemas.microsoft.com/office/drawing/2010/main"/>
+                      </a:ext>
+                    </a:extLst>
+                  </pic:spPr>
+                </pic:pic>
+              </a:graphicData>
+            </a:graphic>
+          </wp:inline>
+        </w:drawing>
+      </w:r>
+      <w:r>
+        <w:fldChar w:fldCharType="end"/>
+      </w:r>
+    </w:p>
+    <w:p>
+      <w:pPr>
+        <w:jc w:val="center"/>
+      </w:pPr>
+    </w:p>
+    <w:p>
+      <w:pPr>
+        <w:jc w:val="center"/>
+      </w:pPr>
+    </w:p>
+    <w:p>
+      <w:pPr>
+        <w:jc w:val="both"/>
+        <w:rPr>
+          <w:rFonts w:ascii="Garamond" w:hAnsi="Garamond" w:cs="Calibri"/>
+          <w:color w:val="000000" w:themeColor="text1"/>
+        </w:rPr>
+      </w:pPr>
+    </w:p>
+    <w:p>
+      <w:pPr>
+        <w:jc w:val="both"/>
+        <w:rPr>
+          <w:rFonts w:ascii="Garamond" w:hAnsi="Garamond" w:cs="Calibri"/>
+          <w:color w:val="000000" w:themeColor="text1"/>
+        </w:rPr>
+      </w:pPr>
+    </w:p>
+    <w:p>
+      <w:pPr>
+        <w:spacing w:after="100" w:afterAutospacing="1" w:line="276" w:lineRule="auto"/>
+        <w:jc w:val="both"/>
+        <w:rPr>
+          <w:rFonts w:ascii="Garamond" w:hAnsi="Garamond" w:cs="Calibri"/>
+          <w:color w:val="000000" w:themeColor="text1"/>
+        </w:rPr>
+      </w:pPr>
+    </w:p>
+    <w:p>
+      <w:pPr>
+        <w:spacing w:after="100" w:afterAutospacing="1" w:line="276" w:lineRule="auto"/>
+        <w:jc w:val="both"/>
+        <w:rPr>
+          <w:rFonts w:ascii="Garamond" w:hAnsi="Garamond" w:cs="Calibri"/>
+          <w:color w:val="000000" w:themeColor="text1"/>
+        </w:rPr>
+      </w:pPr>
+      <w:r>
+        <w:rPr>
+          <w:rFonts w:ascii="Garamond" w:hAnsi="Garamond" w:cs="Calibri"/>
+          <w:color w:val="000000" w:themeColor="text1"/>
+        </w:rPr>
+        <w:t>CLASSI FUNZIONALI</w:t>
+      </w:r>
+    </w:p>
+    <w:p>
+      <w:pPr>
+        <w:spacing w:after="100" w:afterAutospacing="1" w:line="276" w:lineRule="auto"/>
+        <w:jc w:val="both"/>
+        <w:rPr>
+          <w:rFonts w:ascii="Garamond" w:hAnsi="Garamond" w:cs="Calibri"/>
+          <w:color w:val="000000" w:themeColor="text1"/>
+        </w:rPr>
+      </w:pPr>
+      <w:r>
+        <w:rPr>
+          <w:rFonts w:ascii="Garamond" w:hAnsi="Garamond" w:cs="Calibri"/>
+          <w:color w:val="000000" w:themeColor="text1"/>
+        </w:rPr>
+        <w:t xml:space="preserve">Di seguito vengono presentate </w:t>
+      </w:r>
+      <w:r>
+        <w:rPr>
+          <w:rFonts w:ascii="Garamond" w:hAnsi="Garamond" w:cs="Calibri"/>
+          <w:color w:val="000000" w:themeColor="text1"/>
+        </w:rPr>
+        <w:t xml:space="preserve">le classi che hanno la funzione di raccogliere e raggruppare i metodi riguardanti funzionalità cardine utilizzate da più classi. </w:t>
+      </w:r>
+    </w:p>
+    <w:p>
+      <w:pPr>
+        <w:pStyle w:val="Paragrafoelenco"/>
+        <w:numPr>
+          <w:ilvl w:val="0"/>
+          <w:numId w:val="40"/>
+        </w:numPr>
+        <w:spacing w:after="100" w:afterAutospacing="1" w:line="276" w:lineRule="auto"/>
+        <w:jc w:val="both"/>
+        <w:rPr>
+          <w:rFonts w:ascii="Garamond" w:hAnsi="Garamond" w:cs="Calibri"/>
+          <w:color w:val="000000" w:themeColor="text1"/>
+          <w:sz w:val="24"/>
+          <w:szCs w:val="24"/>
+        </w:rPr>
+      </w:pPr>
+      <w:r>
+        <w:rPr>
+          <w:rFonts w:ascii="Garamond" w:hAnsi="Garamond" w:cs="Calibri"/>
+          <w:color w:val="000000" w:themeColor="text1"/>
+          <w:sz w:val="24"/>
+          <w:szCs w:val="24"/>
+        </w:rPr>
+        <w:t>WEBPAGE</w:t>
+      </w:r>
+    </w:p>
+    <w:p>
+      <w:pPr>
+        <w:spacing w:after="100" w:afterAutospacing="1" w:line="276" w:lineRule="auto"/>
+        <w:jc w:val="both"/>
+        <w:rPr>
+          <w:rFonts w:ascii="Garamond" w:hAnsi="Garamond" w:cs="Calibri"/>
+          <w:color w:val="000000" w:themeColor="text1"/>
+        </w:rPr>
+      </w:pPr>
+      <w:r>
+        <w:rPr>
+          <w:rFonts w:ascii="Garamond" w:hAnsi="Garamond" w:cs="Calibri"/>
+          <w:color w:val="000000" w:themeColor="text1"/>
+        </w:rPr>
+        <w:t>F</w:t>
+      </w:r>
+    </w:p>
+    <w:p>
+      <w:pPr>
+        <w:spacing w:after="100" w:afterAutospacing="1" w:line="276" w:lineRule="auto"/>
+        <w:jc w:val="both"/>
+        <w:rPr>
+          <w:rFonts w:ascii="Garamond" w:hAnsi="Garamond" w:cs="Calibri"/>
+          <w:color w:val="000000" w:themeColor="text1"/>
+        </w:rPr>
+      </w:pPr>
+    </w:p>
+    <w:p>
+      <w:pPr>
+        <w:jc w:val="center"/>
+      </w:pPr>
+      <w:r>
+        <w:fldChar w:fldCharType="begin"/>
+      </w:r>
+      <w:r>
+        <w:instrText xml:space="preserve"> INCLUDEPICTURE "https://documents.lucid.app/documents/358df371-5c13-4026-ad91-d39b3d7b3b77/pages/0_0?a=66640&amp;x=9845&amp;y=-2793&amp;w=504&amp;h=290&amp;store=1&amp;accept=image%2F*&amp;auth=LCA%207ed93ea599125d6da4217ff87ab850fbe20e8e1a-ts%3D1668719045" \* MERGEFORMATINET </w:instrText>
+      </w:r>
+      <w:r>
+        <w:fldChar w:fldCharType="separate"/>
+      </w:r>
+      <w:r>
+        <w:rPr>
+          <w:noProof/>
+        </w:rPr>
+        <w:drawing>
+          <wp:inline distT="0" distB="0" distL="0" distR="0" wp14:anchorId="4AD73A43" wp14:editId="158BF4B1">
+            <wp:extent cx="2325004" cy="1294187"/>
+            <wp:effectExtent l="0" t="0" r="0" b="1270"/>
+            <wp:docPr id="4" name="Immagine 4" descr="Immagine che contiene tavolo&#10;&#10;Descrizione generata automaticamente"/>
+            <wp:cNvGraphicFramePr>
+              <a:graphicFrameLocks xmlns:a="http://schemas.openxmlformats.org/drawingml/2006/main" noChangeAspect="1"/>
+            </wp:cNvGraphicFramePr>
+            <a:graphic xmlns:a="http://schemas.openxmlformats.org/drawingml/2006/main">
+              <a:graphicData uri="http://schemas.openxmlformats.org/drawingml/2006/picture">
+                <pic:pic xmlns:pic="http://schemas.openxmlformats.org/drawingml/2006/picture">
+                  <pic:nvPicPr>
+                    <pic:cNvPr id="4" name="Immagine 4" descr="Immagine che contiene tavolo&#10;&#10;Descrizione generata automaticamente"/>
+                    <pic:cNvPicPr>
+                      <a:picLocks noChangeAspect="1" noChangeArrowheads="1"/>
+                    </pic:cNvPicPr>
+                  </pic:nvPicPr>
+                  <pic:blipFill rotWithShape="1">
+                    <a:blip r:embed="rId17">
+                      <a:extLst>
+                        <a:ext uri="{28A0092B-C50C-407E-A947-70E740481C1C}">
+                          <a14:useLocalDpi xmlns:a14="http://schemas.microsoft.com/office/drawing/2010/main" val="0"/>
+                        </a:ext>
+                      </a:extLst>
+                    </a:blip>
+                    <a:srcRect l="6587" t="8164" r="6341" b="7764"/>
+                    <a:stretch/>
+                  </pic:blipFill>
+                  <pic:spPr bwMode="auto">
+                    <a:xfrm>
+                      <a:off x="0" y="0"/>
+                      <a:ext cx="2349099" cy="1307599"/>
+                    </a:xfrm>
+                    <a:prstGeom prst="rect">
+                      <a:avLst/>
+                    </a:prstGeom>
+                    <a:noFill/>
+                    <a:ln>
+                      <a:noFill/>
+                    </a:ln>
+                    <a:extLst>
+                      <a:ext uri="{53640926-AAD7-44D8-BBD7-CCE9431645EC}">
+                        <a14:shadowObscured xmlns:a14="http://schemas.microsoft.com/office/drawing/2010/main"/>
+                      </a:ext>
+                    </a:extLst>
+                  </pic:spPr>
+                </pic:pic>
+              </a:graphicData>
+            </a:graphic>
+          </wp:inline>
+        </w:drawing>
+      </w:r>
+      <w:r>
+        <w:fldChar w:fldCharType="end"/>
+      </w:r>
+    </w:p>
+    <w:p>
+      <w:pPr>
+        <w:jc w:val="both"/>
+        <w:rPr>
+          <w:rFonts w:ascii="Garamond" w:hAnsi="Garamond" w:cs="Calibri"/>
+          <w:color w:val="000000" w:themeColor="text1"/>
+        </w:rPr>
+      </w:pPr>
+    </w:p>
+    <w:p>
+      <w:r>
+        <w:lastRenderedPageBreak/>
+        <w:fldChar w:fldCharType="begin"/>
+      </w:r>
+      <w:r>
+        <w:instrText xml:space="preserve"> INCLUDEPICTURE "https://documents.lucid.app/documents/358df371-5c13-4026-ad91-d39b3d7b3b77/pages/0_0?a=66365&amp;x=10007&amp;y=-1469&amp;w=922&amp;h=630&amp;store=1&amp;accept=image%2F*&amp;auth=LCA%20fb5d0c9bec32692e27e9d9ec5755d1b9e50c8fff-ts%3D1668719045" \* MERGEFORMATINET </w:instrText>
+      </w:r>
+      <w:r>
+        <w:fldChar w:fldCharType="separate"/>
+      </w:r>
+      <w:r>
+        <w:rPr>
+          <w:noProof/>
+        </w:rPr>
+        <w:drawing>
+          <wp:inline distT="0" distB="0" distL="0" distR="0" wp14:anchorId="2F09C668" wp14:editId="19CFA3A0">
+            <wp:extent cx="6120130" cy="4182745"/>
+            <wp:effectExtent l="0" t="0" r="1270" b="0"/>
+            <wp:docPr id="2" name="Immagine 2" descr="Immagine che contiene testo&#10;&#10;Descrizione generata automaticamente"/>
+            <wp:cNvGraphicFramePr>
+              <a:graphicFrameLocks xmlns:a="http://schemas.openxmlformats.org/drawingml/2006/main" noChangeAspect="1"/>
+            </wp:cNvGraphicFramePr>
+            <a:graphic xmlns:a="http://schemas.openxmlformats.org/drawingml/2006/main">
+              <a:graphicData uri="http://schemas.openxmlformats.org/drawingml/2006/picture">
+                <pic:pic xmlns:pic="http://schemas.openxmlformats.org/drawingml/2006/picture">
+                  <pic:nvPicPr>
+                    <pic:cNvPr id="2" name="Immagine 2" descr="Immagine che contiene testo&#10;&#10;Descrizione generata automaticamente"/>
+                    <pic:cNvPicPr>
+                      <a:picLocks noChangeAspect="1" noChangeArrowheads="1"/>
+                    </pic:cNvPicPr>
+                  </pic:nvPicPr>
+                  <pic:blipFill>
+                    <a:blip r:embed="rId18">
+                      <a:extLst>
+                        <a:ext uri="{28A0092B-C50C-407E-A947-70E740481C1C}">
+                          <a14:useLocalDpi xmlns:a14="http://schemas.microsoft.com/office/drawing/2010/main" val="0"/>
+                        </a:ext>
+                      </a:extLst>
+                    </a:blip>
+                    <a:srcRect/>
+                    <a:stretch>
+                      <a:fillRect/>
+                    </a:stretch>
+                  </pic:blipFill>
+                  <pic:spPr bwMode="auto">
+                    <a:xfrm>
+                      <a:off x="0" y="0"/>
+                      <a:ext cx="6120130" cy="4182745"/>
+                    </a:xfrm>
+                    <a:prstGeom prst="rect">
+                      <a:avLst/>
+                    </a:prstGeom>
+                    <a:noFill/>
+                    <a:ln>
+                      <a:noFill/>
+                    </a:ln>
+                  </pic:spPr>
+                </pic:pic>
+              </a:graphicData>
+            </a:graphic>
+          </wp:inline>
+        </w:drawing>
+      </w:r>
+      <w:r>
+        <w:fldChar w:fldCharType="end"/>
+      </w:r>
+    </w:p>
+    <w:p>
+      <w:pPr>
+        <w:jc w:val="both"/>
+        <w:rPr>
+          <w:rFonts w:ascii="Garamond" w:hAnsi="Garamond" w:cs="Calibri"/>
+          <w:color w:val="000000" w:themeColor="text1"/>
+        </w:rPr>
+      </w:pPr>
+    </w:p>
+    <w:p>
+      <w:pPr>
+        <w:jc w:val="both"/>
+        <w:rPr>
+          <w:rFonts w:ascii="Garamond" w:hAnsi="Garamond" w:cs="Calibri"/>
+          <w:color w:val="000000" w:themeColor="text1"/>
+        </w:rPr>
+      </w:pPr>
+    </w:p>
+    <w:p>
+      <w:pPr>
+        <w:spacing w:after="100" w:afterAutospacing="1" w:line="276" w:lineRule="auto"/>
+        <w:jc w:val="both"/>
+        <w:rPr>
+          <w:rFonts w:ascii="Garamond" w:hAnsi="Garamond" w:cs="Calibri"/>
+          <w:color w:val="000000" w:themeColor="text1"/>
+        </w:rPr>
+      </w:pPr>
+      <w:r>
+        <w:rPr>
+          <w:rFonts w:ascii="Garamond" w:hAnsi="Garamond" w:cs="Calibri"/>
+          <w:color w:val="000000" w:themeColor="text1"/>
+        </w:rPr>
+        <w:t>CLASSI INDIVIDUATE DAL DIAGRAMMA DI CONTESTO E DELLE COMPONENTI</w:t>
+      </w:r>
+      <w:r>
+        <w:rPr>
+          <w:rFonts w:ascii="Garamond" w:hAnsi="Garamond" w:cs="Calibri"/>
+          <w:color w:val="000000" w:themeColor="text1"/>
+        </w:rPr>
+        <w:t xml:space="preserve"> </w:t>
+      </w:r>
+    </w:p>
+    <w:p>
+      <w:pPr>
+        <w:spacing w:after="100" w:afterAutospacing="1" w:line="276" w:lineRule="auto"/>
+        <w:jc w:val="both"/>
+        <w:rPr>
+          <w:rFonts w:ascii="Garamond" w:hAnsi="Garamond" w:cs="Calibri"/>
+          <w:color w:val="000000" w:themeColor="text1"/>
+        </w:rPr>
+      </w:pPr>
+      <w:r>
+        <w:rPr>
+          <w:rFonts w:ascii="Garamond" w:hAnsi="Garamond" w:cs="Calibri"/>
+          <w:color w:val="000000" w:themeColor="text1"/>
+        </w:rPr>
+        <w:t xml:space="preserve">Di seguito vengono presentate le classi derivare dall’analisi del diagramma di contesto e di quello delle componenti </w:t>
+      </w:r>
+      <w:r>
+        <w:rPr>
+          <w:rFonts w:ascii="Garamond" w:hAnsi="Garamond" w:cs="Calibri"/>
+          <w:color w:val="000000" w:themeColor="text1"/>
+        </w:rPr>
+        <w:t xml:space="preserve">descritti nel documento precedente. </w:t>
+      </w:r>
+    </w:p>
+    <w:p>
+      <w:pPr>
+        <w:pStyle w:val="Paragrafoelenco"/>
+        <w:numPr>
+          <w:ilvl w:val="0"/>
+          <w:numId w:val="31"/>
+        </w:numPr>
+        <w:spacing w:after="100" w:afterAutospacing="1" w:line="240" w:lineRule="auto"/>
+        <w:jc w:val="both"/>
+        <w:rPr>
+          <w:rFonts w:ascii="Garamond" w:hAnsi="Garamond" w:cs="Calibri"/>
+          <w:color w:val="000000" w:themeColor="text1"/>
+          <w:sz w:val="24"/>
+          <w:szCs w:val="24"/>
+        </w:rPr>
+      </w:pPr>
+      <w:r>
+        <w:rPr>
+          <w:rFonts w:ascii="Garamond" w:hAnsi="Garamond" w:cs="Calibri"/>
+          <w:color w:val="000000" w:themeColor="text1"/>
+          <w:sz w:val="24"/>
+          <w:szCs w:val="24"/>
+        </w:rPr>
+        <w:t xml:space="preserve">GESTIONE REGISTRAZIONE </w:t>
+      </w:r>
+    </w:p>
+    <w:p>
+      <w:pPr>
+        <w:spacing w:line="276" w:lineRule="auto"/>
+        <w:jc w:val="both"/>
+        <w:rPr>
+          <w:rFonts w:ascii="Garamond" w:hAnsi="Garamond" w:cs="Calibri"/>
+          <w:color w:val="000000" w:themeColor="text1"/>
+        </w:rPr>
+      </w:pPr>
+      <w:r>
+        <w:rPr>
+          <w:rFonts w:ascii="Garamond" w:hAnsi="Garamond" w:cs="Calibri"/>
+          <w:color w:val="000000" w:themeColor="text1"/>
+        </w:rPr>
+        <w:t xml:space="preserve">Dall’analisi delle componenti </w:t>
+      </w:r>
+      <w:r>
+        <w:rPr>
+          <w:rFonts w:ascii="Garamond" w:hAnsi="Garamond" w:cs="Calibri"/>
+          <w:b/>
+          <w:bCs/>
+          <w:color w:val="000000" w:themeColor="text1"/>
+        </w:rPr>
+        <w:t>5.2.</w:t>
+      </w:r>
+      <w:r>
+        <w:rPr>
+          <w:rFonts w:ascii="Garamond" w:hAnsi="Garamond" w:cs="Calibri"/>
+          <w:b/>
+          <w:bCs/>
+          <w:color w:val="000000" w:themeColor="text1"/>
+        </w:rPr>
+        <w:t>4</w:t>
+      </w:r>
+      <w:r>
+        <w:rPr>
+          <w:rFonts w:ascii="Garamond" w:hAnsi="Garamond" w:cs="Calibri"/>
+          <w:b/>
+          <w:bCs/>
+          <w:color w:val="000000" w:themeColor="text1"/>
+        </w:rPr>
+        <w:t xml:space="preserve"> Interfaccia </w:t>
+      </w:r>
+      <w:r>
+        <w:rPr>
+          <w:rFonts w:ascii="Garamond" w:hAnsi="Garamond" w:cs="Calibri"/>
+          <w:b/>
+          <w:bCs/>
+          <w:color w:val="000000" w:themeColor="text1"/>
+        </w:rPr>
+        <w:t>login</w:t>
+      </w:r>
+      <w:r>
+        <w:rPr>
+          <w:rFonts w:ascii="Garamond" w:hAnsi="Garamond" w:cs="Calibri"/>
+          <w:b/>
+          <w:bCs/>
+          <w:color w:val="000000" w:themeColor="text1"/>
+        </w:rPr>
+        <w:t xml:space="preserve"> studente</w:t>
+      </w:r>
+      <w:r>
+        <w:rPr>
+          <w:rFonts w:ascii="Garamond" w:hAnsi="Garamond" w:cs="Calibri"/>
+          <w:color w:val="000000" w:themeColor="text1"/>
+        </w:rPr>
+        <w:t xml:space="preserve"> e </w:t>
+      </w:r>
+      <w:r>
+        <w:rPr>
+          <w:rFonts w:ascii="Garamond" w:hAnsi="Garamond" w:cs="Calibri"/>
+          <w:b/>
+          <w:bCs/>
+          <w:color w:val="000000" w:themeColor="text1"/>
+        </w:rPr>
+        <w:t>5.2.1</w:t>
+      </w:r>
+      <w:r>
+        <w:rPr>
+          <w:rFonts w:ascii="Garamond" w:hAnsi="Garamond" w:cs="Calibri"/>
+          <w:b/>
+          <w:bCs/>
+          <w:color w:val="000000" w:themeColor="text1"/>
+        </w:rPr>
+        <w:t>4</w:t>
+      </w:r>
+      <w:r>
+        <w:rPr>
+          <w:rFonts w:ascii="Garamond" w:hAnsi="Garamond" w:cs="Calibri"/>
+          <w:b/>
+          <w:bCs/>
+          <w:color w:val="000000" w:themeColor="text1"/>
+        </w:rPr>
+        <w:t xml:space="preserve"> Interfaccia </w:t>
+      </w:r>
+      <w:r>
+        <w:rPr>
+          <w:rFonts w:ascii="Garamond" w:hAnsi="Garamond" w:cs="Calibri"/>
+          <w:b/>
+          <w:bCs/>
+          <w:color w:val="000000" w:themeColor="text1"/>
+        </w:rPr>
+        <w:t>login</w:t>
+      </w:r>
+      <w:r>
+        <w:rPr>
+          <w:rFonts w:ascii="Garamond" w:hAnsi="Garamond" w:cs="Calibri"/>
+          <w:b/>
+          <w:bCs/>
+          <w:color w:val="000000" w:themeColor="text1"/>
+        </w:rPr>
+        <w:t xml:space="preserve"> offerente</w:t>
+      </w:r>
+      <w:r>
+        <w:rPr>
+          <w:rFonts w:ascii="Garamond" w:hAnsi="Garamond" w:cs="Calibri"/>
+          <w:color w:val="000000" w:themeColor="text1"/>
+        </w:rPr>
+        <w:t xml:space="preserve">, si evince la necessità della creazione di una classe </w:t>
+      </w:r>
+      <w:proofErr w:type="spellStart"/>
+      <w:r>
+        <w:rPr>
+          <w:rFonts w:ascii="Garamond" w:hAnsi="Garamond" w:cstheme="majorHAnsi"/>
+          <w:i/>
+          <w:iCs/>
+        </w:rPr>
+        <w:t>Registration</w:t>
+      </w:r>
+      <w:proofErr w:type="spellEnd"/>
+      <w:r>
+        <w:rPr>
+          <w:rFonts w:ascii="Garamond" w:hAnsi="Garamond" w:cs="Calibri"/>
+          <w:color w:val="000000" w:themeColor="text1"/>
+        </w:rPr>
+        <w:t>. Questa gestisce la creazione di un nuovo account controllando la password inserita soddisfi i requisiti</w:t>
+      </w:r>
+      <w:r>
+        <w:rPr>
+          <w:rFonts w:ascii="Garamond" w:hAnsi="Garamond" w:cs="Calibri"/>
+          <w:color w:val="000000" w:themeColor="text1"/>
+        </w:rPr>
+        <w:t xml:space="preserve"> </w:t>
+      </w:r>
+      <w:r>
+        <w:rPr>
+          <w:rFonts w:ascii="Garamond" w:hAnsi="Garamond" w:cs="Calibri"/>
+          <w:i/>
+          <w:iCs/>
+          <w:color w:val="000000" w:themeColor="text1"/>
+        </w:rPr>
+        <w:t>Strong Password</w:t>
+      </w:r>
+      <w:r>
+        <w:rPr>
+          <w:rFonts w:ascii="Garamond" w:hAnsi="Garamond" w:cs="Calibri"/>
+          <w:color w:val="000000" w:themeColor="text1"/>
+        </w:rPr>
+        <w:t xml:space="preserve"> che </w:t>
+      </w:r>
+      <w:r>
+        <w:rPr>
+          <w:rFonts w:ascii="Garamond" w:hAnsi="Garamond" w:cs="Calibri"/>
+          <w:color w:val="000000" w:themeColor="text1"/>
+        </w:rPr>
+        <w:t xml:space="preserve">deve rispettare per essere accertata – che sono stati definiti nella sezione di sicurezza dei requisiti non funzionali del documento D1 - e che, conclusa la registrazione, l’utente ne effettui correttamente la conferma speditagli mediante il servizio di posta elettronica. </w:t>
+      </w:r>
+    </w:p>
+    <w:p>
+      <w:pPr>
+        <w:spacing w:line="276" w:lineRule="auto"/>
+        <w:jc w:val="both"/>
+        <w:rPr>
+          <w:rFonts w:ascii="Garamond" w:hAnsi="Garamond" w:cs="Calibri"/>
+          <w:color w:val="000000" w:themeColor="text1"/>
+        </w:rPr>
+      </w:pPr>
+    </w:p>
+    <w:p>
+      <w:pPr>
+        <w:spacing w:line="276" w:lineRule="auto"/>
+        <w:jc w:val="both"/>
+        <w:rPr>
+          <w:rFonts w:ascii="Garamond" w:hAnsi="Garamond" w:cstheme="majorHAnsi"/>
+        </w:rPr>
+      </w:pPr>
+      <w:r>
+        <w:rPr>
+          <w:rFonts w:ascii="Garamond" w:hAnsi="Garamond" w:cs="Calibri"/>
+          <w:color w:val="000000" w:themeColor="text1"/>
+        </w:rPr>
+        <w:t xml:space="preserve">Nel documento D1 </w:t>
+      </w:r>
+      <w:r>
+        <w:rPr>
+          <w:rFonts w:ascii="Garamond" w:hAnsi="Garamond" w:cs="Calibri"/>
+          <w:color w:val="000000" w:themeColor="text1"/>
+        </w:rPr>
+        <w:t xml:space="preserve">sono state distinte due tipologie di account – utente studente e utente offerente. Per questo motivo si è resa necessaria la creazione di due sottoclassi figlie della classe </w:t>
+      </w:r>
+      <w:r>
+        <w:rPr>
+          <w:rFonts w:ascii="Garamond" w:hAnsi="Garamond" w:cs="Calibri"/>
+          <w:i/>
+          <w:iCs/>
+          <w:color w:val="000000" w:themeColor="text1"/>
+        </w:rPr>
+        <w:t>Gestione Registrazione</w:t>
+      </w:r>
+      <w:r>
+        <w:rPr>
+          <w:rFonts w:ascii="Garamond" w:hAnsi="Garamond" w:cs="Calibri"/>
+          <w:color w:val="000000" w:themeColor="text1"/>
+        </w:rPr>
+        <w:t xml:space="preserve"> che si distinguono per la tipologia di utente</w:t>
+      </w:r>
+      <w:r>
+        <w:rPr>
+          <w:rFonts w:ascii="Garamond" w:hAnsi="Garamond" w:cs="Calibri"/>
+          <w:color w:val="000000" w:themeColor="text1"/>
+        </w:rPr>
+        <w:t xml:space="preserve"> che si registra per utilizzare l’applicazione. In particolare, </w:t>
+      </w:r>
+      <w:r>
+        <w:rPr>
+          <w:rFonts w:ascii="Garamond" w:hAnsi="Garamond" w:cs="Calibri"/>
+          <w:color w:val="000000" w:themeColor="text1"/>
+        </w:rPr>
+        <w:t>una delle</w:t>
+      </w:r>
+      <w:r>
+        <w:rPr>
+          <w:rFonts w:ascii="Garamond" w:hAnsi="Garamond" w:cs="Calibri"/>
+          <w:color w:val="000000" w:themeColor="text1"/>
+        </w:rPr>
+        <w:t xml:space="preserve"> </w:t>
+      </w:r>
+      <w:r>
+        <w:rPr>
+          <w:rFonts w:ascii="Garamond" w:hAnsi="Garamond" w:cs="Calibri"/>
+          <w:color w:val="000000" w:themeColor="text1"/>
+        </w:rPr>
+        <w:t xml:space="preserve">sottoclassi individuate </w:t>
+      </w:r>
+      <w:r>
+        <w:rPr>
+          <w:rFonts w:ascii="Garamond" w:hAnsi="Garamond" w:cs="Calibri"/>
+          <w:color w:val="000000" w:themeColor="text1"/>
+        </w:rPr>
+        <w:t>è</w:t>
+      </w:r>
+      <w:r>
+        <w:rPr>
+          <w:rFonts w:ascii="Garamond" w:hAnsi="Garamond" w:cs="Calibri"/>
+          <w:color w:val="000000" w:themeColor="text1"/>
+        </w:rPr>
+        <w:t xml:space="preserve"> </w:t>
+      </w:r>
+      <w:proofErr w:type="spellStart"/>
+      <w:r>
+        <w:rPr>
+          <w:rFonts w:ascii="Garamond" w:hAnsi="Garamond" w:cs="Calibri"/>
+          <w:i/>
+          <w:iCs/>
+          <w:color w:val="000000" w:themeColor="text1"/>
+        </w:rPr>
+        <w:t>StudentRegistratio</w:t>
+      </w:r>
+      <w:r>
+        <w:rPr>
+          <w:rFonts w:ascii="Garamond" w:hAnsi="Garamond" w:cs="Calibri"/>
+          <w:i/>
+          <w:iCs/>
+          <w:color w:val="000000" w:themeColor="text1"/>
+        </w:rPr>
+        <w:t>n</w:t>
+      </w:r>
+      <w:proofErr w:type="spellEnd"/>
+      <w:r>
+        <w:rPr>
+          <w:rFonts w:ascii="Garamond" w:hAnsi="Garamond" w:cs="Calibri"/>
+          <w:i/>
+          <w:iCs/>
+          <w:color w:val="000000" w:themeColor="text1"/>
+        </w:rPr>
+        <w:t xml:space="preserve">, </w:t>
+      </w:r>
+      <w:r>
+        <w:rPr>
+          <w:rFonts w:ascii="Garamond" w:hAnsi="Garamond" w:cs="Calibri"/>
+          <w:color w:val="000000" w:themeColor="text1"/>
+        </w:rPr>
+        <w:t>sottoclasse che gestisce la richiesta del</w:t>
+      </w:r>
+      <w:r>
+        <w:rPr>
+          <w:rFonts w:ascii="Garamond" w:hAnsi="Garamond" w:cstheme="majorHAnsi"/>
+        </w:rPr>
+        <w:t>la verifica delle credenziali</w:t>
+      </w:r>
+      <w:r>
+        <w:rPr>
+          <w:rFonts w:ascii="Garamond" w:hAnsi="Garamond" w:cstheme="majorHAnsi"/>
+        </w:rPr>
+        <w:t xml:space="preserve"> effettuata</w:t>
+      </w:r>
+      <w:r>
+        <w:rPr>
+          <w:rFonts w:ascii="Garamond" w:hAnsi="Garamond" w:cstheme="majorHAnsi"/>
+        </w:rPr>
+        <w:t xml:space="preserve"> dal componente </w:t>
+      </w:r>
+      <w:r>
+        <w:rPr>
+          <w:rFonts w:ascii="Garamond" w:hAnsi="Garamond" w:cstheme="majorHAnsi"/>
+          <w:b/>
+          <w:bCs/>
+        </w:rPr>
+        <w:t>5.2.2 Cr</w:t>
+      </w:r>
+      <w:r>
+        <w:rPr>
+          <w:rFonts w:ascii="Garamond" w:hAnsi="Garamond" w:cstheme="majorHAnsi"/>
+          <w:b/>
+          <w:bCs/>
+        </w:rPr>
+        <w:t>edenziali universitarie studenti</w:t>
+      </w:r>
+      <w:r>
+        <w:rPr>
+          <w:rFonts w:ascii="Garamond" w:hAnsi="Garamond" w:cstheme="majorHAnsi"/>
+        </w:rPr>
+        <w:t xml:space="preserve"> per confermare la registrazione dell’account e </w:t>
+      </w:r>
+      <w:r>
+        <w:rPr>
+          <w:rFonts w:ascii="Garamond" w:hAnsi="Garamond" w:cstheme="majorHAnsi"/>
+        </w:rPr>
+        <w:t xml:space="preserve">che si occupa </w:t>
+      </w:r>
+      <w:r>
+        <w:rPr>
+          <w:rFonts w:ascii="Garamond" w:hAnsi="Garamond" w:cstheme="majorHAnsi"/>
+        </w:rPr>
+        <w:t>dell’acquisizione</w:t>
+      </w:r>
+      <w:r>
+        <w:rPr>
+          <w:rFonts w:ascii="Garamond" w:hAnsi="Garamond" w:cstheme="majorHAnsi"/>
+        </w:rPr>
+        <w:t xml:space="preserve"> </w:t>
+      </w:r>
+      <w:r>
+        <w:rPr>
+          <w:rFonts w:ascii="Garamond" w:hAnsi="Garamond" w:cstheme="majorHAnsi"/>
+        </w:rPr>
+        <w:t xml:space="preserve">da questa componente dei dati </w:t>
+      </w:r>
+      <w:r>
+        <w:rPr>
+          <w:rFonts w:ascii="Garamond" w:hAnsi="Garamond" w:cstheme="majorHAnsi"/>
+        </w:rPr>
+        <w:t xml:space="preserve">personali </w:t>
+      </w:r>
+      <w:r>
+        <w:rPr>
+          <w:rFonts w:ascii="Garamond" w:hAnsi="Garamond" w:cstheme="majorHAnsi"/>
+        </w:rPr>
+        <w:t xml:space="preserve">utente </w:t>
+      </w:r>
+      <w:r>
+        <w:rPr>
+          <w:rFonts w:ascii="Garamond" w:hAnsi="Garamond" w:cstheme="majorHAnsi"/>
+        </w:rPr>
+        <w:t>e del loro salvataggio</w:t>
+      </w:r>
+      <w:r>
+        <w:rPr>
+          <w:rFonts w:ascii="Garamond" w:hAnsi="Garamond" w:cstheme="majorHAnsi"/>
+        </w:rPr>
+        <w:t>. Inoltre, la</w:t>
+      </w:r>
+      <w:r>
+        <w:rPr>
+          <w:rFonts w:ascii="Garamond" w:hAnsi="Garamond" w:cstheme="majorHAnsi"/>
+        </w:rPr>
+        <w:t xml:space="preserve"> seconda sottoclasse di </w:t>
+      </w:r>
+      <w:proofErr w:type="spellStart"/>
+      <w:r>
+        <w:rPr>
+          <w:rFonts w:ascii="Garamond" w:hAnsi="Garamond" w:cstheme="majorHAnsi"/>
+          <w:i/>
+          <w:iCs/>
+        </w:rPr>
+        <w:t>Registration</w:t>
+      </w:r>
+      <w:proofErr w:type="spellEnd"/>
+      <w:r>
+        <w:rPr>
+          <w:rFonts w:ascii="Garamond" w:hAnsi="Garamond" w:cstheme="majorHAnsi"/>
+        </w:rPr>
+        <w:t xml:space="preserve"> è </w:t>
+      </w:r>
+      <w:proofErr w:type="spellStart"/>
+      <w:r>
+        <w:rPr>
+          <w:rFonts w:ascii="Garamond" w:hAnsi="Garamond" w:cs="Calibri"/>
+          <w:i/>
+          <w:iCs/>
+          <w:color w:val="000000" w:themeColor="text1"/>
+        </w:rPr>
+        <w:t>Offerer</w:t>
+      </w:r>
+      <w:r>
+        <w:rPr>
+          <w:rFonts w:ascii="Garamond" w:hAnsi="Garamond" w:cs="Calibri"/>
+          <w:i/>
+          <w:iCs/>
+          <w:color w:val="000000" w:themeColor="text1"/>
+        </w:rPr>
+        <w:t>Registratio</w:t>
+      </w:r>
+      <w:r>
+        <w:rPr>
+          <w:rFonts w:ascii="Garamond" w:hAnsi="Garamond" w:cs="Calibri"/>
+          <w:i/>
+          <w:iCs/>
+          <w:color w:val="000000" w:themeColor="text1"/>
+        </w:rPr>
+        <w:t>n</w:t>
+      </w:r>
+      <w:proofErr w:type="spellEnd"/>
+      <w:r>
+        <w:rPr>
+          <w:rFonts w:ascii="Garamond" w:hAnsi="Garamond" w:cstheme="majorHAnsi"/>
+        </w:rPr>
+        <w:t xml:space="preserve">, ovvero una classe </w:t>
+      </w:r>
+      <w:r>
+        <w:rPr>
+          <w:rFonts w:ascii="Garamond" w:hAnsi="Garamond" w:cstheme="majorHAnsi"/>
+        </w:rPr>
+        <w:lastRenderedPageBreak/>
+        <w:t xml:space="preserve">che fornisce </w:t>
+      </w:r>
+      <w:r>
+        <w:rPr>
+          <w:rFonts w:ascii="Garamond" w:hAnsi="Garamond" w:cstheme="majorHAnsi"/>
+        </w:rPr>
+        <w:t>la corretta creazione dell’account e l’autenticazione nel sistema</w:t>
+      </w:r>
+      <w:r>
+        <w:rPr>
+          <w:rFonts w:ascii="Garamond" w:hAnsi="Garamond" w:cstheme="majorHAnsi"/>
+        </w:rPr>
+        <w:t xml:space="preserve"> al componente </w:t>
+      </w:r>
+      <w:r>
+        <w:rPr>
+          <w:rFonts w:ascii="Garamond" w:hAnsi="Garamond" w:cstheme="majorHAnsi"/>
+          <w:b/>
+          <w:bCs/>
+        </w:rPr>
+        <w:t>Home page offerente</w:t>
+      </w:r>
+      <w:r>
+        <w:rPr>
+          <w:rFonts w:ascii="Garamond" w:hAnsi="Garamond" w:cstheme="majorHAnsi"/>
+        </w:rPr>
+        <w:t xml:space="preserve"> e si occupa del salvataggio dei dati personali inseriti dall’utente offerente. </w:t>
+      </w:r>
+    </w:p>
+    <w:p>
+      <w:pPr>
+        <w:jc w:val="both"/>
+        <w:rPr>
+          <w:rFonts w:ascii="Garamond" w:hAnsi="Garamond" w:cs="Calibri"/>
+          <w:color w:val="000000" w:themeColor="text1"/>
+        </w:rPr>
+      </w:pPr>
+    </w:p>
+    <w:p>
+      <w:pPr>
+        <w:jc w:val="center"/>
+      </w:pPr>
+      <w:r>
+        <w:fldChar w:fldCharType="begin"/>
+      </w:r>
+      <w:r>
+        <w:instrText xml:space="preserve"> INCLUDEPICTURE "https://documents.lucid.app/documents/358df371-5c13-4026-ad91-d39b3d7b3b77/pages/0_0?a=65997&amp;x=10319&amp;y=-1124&amp;w=1161&amp;h=759&amp;store=1&amp;accept=image%2F*&amp;auth=LCA%20f5878c86770a97fb0215f2030920653b4ee025bd-ts%3D1668713061" \* MERGEFORMATINET </w:instrText>
+      </w:r>
+      <w:r>
+        <w:fldChar w:fldCharType="separate"/>
+      </w:r>
+      <w:r>
+        <w:rPr>
+          <w:noProof/>
+        </w:rPr>
+        <w:drawing>
+          <wp:inline distT="0" distB="0" distL="0" distR="0" wp14:anchorId="75B84200" wp14:editId="3CD7DF17">
+            <wp:extent cx="5444836" cy="3532909"/>
+            <wp:effectExtent l="0" t="0" r="3810" b="0"/>
+            <wp:docPr id="7" name="Immagine 7"/>
+            <wp:cNvGraphicFramePr>
+              <a:graphicFrameLocks xmlns:a="http://schemas.openxmlformats.org/drawingml/2006/main" noChangeAspect="1"/>
+            </wp:cNvGraphicFramePr>
+            <a:graphic xmlns:a="http://schemas.openxmlformats.org/drawingml/2006/main">
+              <a:graphicData uri="http://schemas.openxmlformats.org/drawingml/2006/picture">
+                <pic:pic xmlns:pic="http://schemas.openxmlformats.org/drawingml/2006/picture">
+                  <pic:nvPicPr>
+                    <pic:cNvPr id="0" name="Picture 5"/>
+                    <pic:cNvPicPr>
+                      <a:picLocks noChangeAspect="1" noChangeArrowheads="1"/>
+                    </pic:cNvPicPr>
+                  </pic:nvPicPr>
+                  <pic:blipFill rotWithShape="1">
+                    <a:blip r:embed="rId19">
+                      <a:extLst>
+                        <a:ext uri="{28A0092B-C50C-407E-A947-70E740481C1C}">
+                          <a14:useLocalDpi xmlns:a14="http://schemas.microsoft.com/office/drawing/2010/main" val="0"/>
+                        </a:ext>
+                      </a:extLst>
+                    </a:blip>
+                    <a:srcRect l="5603" t="5718" r="5431" b="5914"/>
+                    <a:stretch/>
+                  </pic:blipFill>
+                  <pic:spPr bwMode="auto">
+                    <a:xfrm>
+                      <a:off x="0" y="0"/>
+                      <a:ext cx="5444836" cy="3532909"/>
+                    </a:xfrm>
+                    <a:prstGeom prst="rect">
+                      <a:avLst/>
+                    </a:prstGeom>
+                    <a:noFill/>
+                    <a:ln>
+                      <a:noFill/>
+                    </a:ln>
+                    <a:extLst>
+                      <a:ext uri="{53640926-AAD7-44D8-BBD7-CCE9431645EC}">
+                        <a14:shadowObscured xmlns:a14="http://schemas.microsoft.com/office/drawing/2010/main"/>
+                      </a:ext>
+                    </a:extLst>
+                  </pic:spPr>
+                </pic:pic>
+              </a:graphicData>
+            </a:graphic>
+          </wp:inline>
+        </w:drawing>
+      </w:r>
+      <w:r>
+        <w:fldChar w:fldCharType="end"/>
+      </w:r>
+    </w:p>
+    <w:p>
+      <w:pPr>
+        <w:jc w:val="center"/>
+      </w:pPr>
+    </w:p>
+    <w:p>
+      <w:pPr>
+        <w:jc w:val="center"/>
+      </w:pPr>
+    </w:p>
+    <w:p>
+      <w:pPr>
+        <w:jc w:val="center"/>
+      </w:pPr>
+    </w:p>
+    <w:p>
+      <w:pPr>
+        <w:jc w:val="both"/>
+        <w:rPr>
+          <w:rFonts w:ascii="Garamond" w:hAnsi="Garamond" w:cs="Calibri"/>
+          <w:color w:val="000000" w:themeColor="text1"/>
+        </w:rPr>
+      </w:pPr>
+    </w:p>
+    <w:p>
+      <w:pPr>
+        <w:pStyle w:val="Paragrafoelenco"/>
+        <w:numPr>
+          <w:ilvl w:val="0"/>
+          <w:numId w:val="31"/>
+        </w:numPr>
+        <w:jc w:val="both"/>
+        <w:rPr>
+          <w:rFonts w:ascii="Garamond" w:hAnsi="Garamond" w:cs="Calibri"/>
+          <w:color w:val="000000" w:themeColor="text1"/>
+          <w:sz w:val="24"/>
+          <w:szCs w:val="24"/>
+        </w:rPr>
+      </w:pPr>
+      <w:r>
+        <w:rPr>
+          <w:rFonts w:ascii="Garamond" w:hAnsi="Garamond" w:cs="Calibri"/>
+          <w:color w:val="000000" w:themeColor="text1"/>
+          <w:sz w:val="24"/>
+          <w:szCs w:val="24"/>
+        </w:rPr>
+        <w:t>GESTIONE AUTENTICAZIONE</w:t>
+      </w:r>
+    </w:p>
+    <w:p>
+      <w:pPr>
+        <w:spacing w:line="276" w:lineRule="auto"/>
+        <w:jc w:val="both"/>
+        <w:rPr>
+          <w:rFonts w:ascii="Garamond" w:hAnsi="Garamond" w:cs="Calibri"/>
+          <w:color w:val="000000" w:themeColor="text1"/>
+        </w:rPr>
+      </w:pPr>
+      <w:r>
+        <w:rPr>
+          <w:rFonts w:ascii="Garamond" w:hAnsi="Garamond" w:cs="Calibri"/>
+          <w:color w:val="000000" w:themeColor="text1"/>
+        </w:rPr>
+        <w:t xml:space="preserve">Dall’analisi delle componenti </w:t>
+      </w:r>
+      <w:r>
+        <w:rPr>
+          <w:rFonts w:ascii="Garamond" w:hAnsi="Garamond" w:cs="Calibri"/>
+          <w:b/>
+          <w:bCs/>
+          <w:color w:val="000000" w:themeColor="text1"/>
+        </w:rPr>
+        <w:t>5.2.</w:t>
+      </w:r>
+      <w:r>
+        <w:rPr>
+          <w:rFonts w:ascii="Garamond" w:hAnsi="Garamond" w:cs="Calibri"/>
+          <w:b/>
+          <w:bCs/>
+          <w:color w:val="000000" w:themeColor="text1"/>
+        </w:rPr>
+        <w:t>4</w:t>
+      </w:r>
+      <w:r>
+        <w:rPr>
+          <w:rFonts w:ascii="Garamond" w:hAnsi="Garamond" w:cs="Calibri"/>
+          <w:b/>
+          <w:bCs/>
+          <w:color w:val="000000" w:themeColor="text1"/>
+        </w:rPr>
+        <w:t xml:space="preserve"> Interfaccia </w:t>
+      </w:r>
+      <w:r>
+        <w:rPr>
+          <w:rFonts w:ascii="Garamond" w:hAnsi="Garamond" w:cs="Calibri"/>
+          <w:b/>
+          <w:bCs/>
+          <w:color w:val="000000" w:themeColor="text1"/>
+        </w:rPr>
+        <w:t>login</w:t>
+      </w:r>
+      <w:r>
+        <w:rPr>
+          <w:rFonts w:ascii="Garamond" w:hAnsi="Garamond" w:cs="Calibri"/>
+          <w:b/>
+          <w:bCs/>
+          <w:color w:val="000000" w:themeColor="text1"/>
+        </w:rPr>
+        <w:t xml:space="preserve"> studente</w:t>
+      </w:r>
+      <w:r>
+        <w:rPr>
+          <w:rFonts w:ascii="Garamond" w:hAnsi="Garamond" w:cs="Calibri"/>
+          <w:color w:val="000000" w:themeColor="text1"/>
+        </w:rPr>
+        <w:t xml:space="preserve"> e </w:t>
+      </w:r>
+      <w:r>
+        <w:rPr>
+          <w:rFonts w:ascii="Garamond" w:hAnsi="Garamond" w:cs="Calibri"/>
+          <w:b/>
+          <w:bCs/>
+          <w:color w:val="000000" w:themeColor="text1"/>
+        </w:rPr>
+        <w:t>5.2.1</w:t>
+      </w:r>
+      <w:r>
+        <w:rPr>
+          <w:rFonts w:ascii="Garamond" w:hAnsi="Garamond" w:cs="Calibri"/>
+          <w:b/>
+          <w:bCs/>
+          <w:color w:val="000000" w:themeColor="text1"/>
+        </w:rPr>
+        <w:t>4</w:t>
+      </w:r>
+      <w:r>
+        <w:rPr>
+          <w:rFonts w:ascii="Garamond" w:hAnsi="Garamond" w:cs="Calibri"/>
+          <w:b/>
+          <w:bCs/>
+          <w:color w:val="000000" w:themeColor="text1"/>
+        </w:rPr>
+        <w:t xml:space="preserve"> Interfaccia </w:t>
+      </w:r>
+      <w:r>
+        <w:rPr>
+          <w:rFonts w:ascii="Garamond" w:hAnsi="Garamond" w:cs="Calibri"/>
+          <w:b/>
+          <w:bCs/>
+          <w:color w:val="000000" w:themeColor="text1"/>
+        </w:rPr>
+        <w:t>login</w:t>
+      </w:r>
+      <w:r>
+        <w:rPr>
+          <w:rFonts w:ascii="Garamond" w:hAnsi="Garamond" w:cs="Calibri"/>
+          <w:b/>
+          <w:bCs/>
+          <w:color w:val="000000" w:themeColor="text1"/>
+        </w:rPr>
+        <w:t xml:space="preserve"> offerente</w:t>
+      </w:r>
+      <w:r>
+        <w:rPr>
+          <w:rFonts w:ascii="Garamond" w:hAnsi="Garamond" w:cs="Calibri"/>
+          <w:color w:val="000000" w:themeColor="text1"/>
+        </w:rPr>
+        <w:t xml:space="preserve">, si evince la necessità della creazione di una classe </w:t>
+      </w:r>
+      <w:r>
+        <w:rPr>
+          <w:rFonts w:ascii="Garamond" w:hAnsi="Garamond" w:cstheme="majorHAnsi"/>
+          <w:i/>
+          <w:iCs/>
+        </w:rPr>
+        <w:t>Login</w:t>
+      </w:r>
+      <w:r>
+        <w:rPr>
+          <w:rFonts w:ascii="Garamond" w:hAnsi="Garamond" w:cs="Calibri"/>
+          <w:color w:val="000000" w:themeColor="text1"/>
+        </w:rPr>
+        <w:t xml:space="preserve">. </w:t>
+      </w:r>
+      <w:r>
+        <w:rPr>
+          <w:rFonts w:ascii="Garamond" w:hAnsi="Garamond" w:cs="Calibri"/>
+          <w:color w:val="000000" w:themeColor="text1"/>
+        </w:rPr>
+        <w:t>Questa class</w:t>
+      </w:r>
+      <w:r>
+        <w:rPr>
+          <w:rFonts w:ascii="Garamond" w:hAnsi="Garamond" w:cs="Calibri"/>
+          <w:color w:val="000000" w:themeColor="text1"/>
+        </w:rPr>
+        <w:t xml:space="preserve">e </w:t>
+      </w:r>
+      <w:r>
+        <w:rPr>
+          <w:rFonts w:ascii="Garamond" w:hAnsi="Garamond" w:cs="Calibri"/>
+          <w:color w:val="000000" w:themeColor="text1"/>
+        </w:rPr>
+        <w:t xml:space="preserve">si occupa di gestire tutte le funzionalità che </w:t>
+      </w:r>
+      <w:r>
+        <w:rPr>
+          <w:rFonts w:ascii="Garamond" w:hAnsi="Garamond" w:cs="Calibri"/>
+          <w:color w:val="000000" w:themeColor="text1"/>
+        </w:rPr>
+        <w:t xml:space="preserve">l’utente può utilizzare una volta effettuati correttamente registrazione e accesso all’applicazione. </w:t>
+      </w:r>
+      <w:r>
+        <w:rPr>
+          <w:rFonts w:ascii="Garamond" w:hAnsi="Garamond" w:cs="Calibri"/>
+          <w:color w:val="000000" w:themeColor="text1"/>
+        </w:rPr>
+        <w:t xml:space="preserve"> </w:t>
+      </w:r>
+    </w:p>
+    <w:p>
+      <w:pPr>
+        <w:spacing w:line="276" w:lineRule="auto"/>
+        <w:jc w:val="both"/>
+        <w:rPr>
+          <w:rFonts w:ascii="Garamond" w:hAnsi="Garamond" w:cs="Calibri"/>
+          <w:color w:val="000000" w:themeColor="text1"/>
+        </w:rPr>
+      </w:pPr>
+    </w:p>
+    <w:p>
+      <w:pPr>
+        <w:spacing w:line="276" w:lineRule="auto"/>
+        <w:jc w:val="both"/>
+        <w:rPr>
+          <w:rFonts w:ascii="Garamond" w:hAnsi="Garamond" w:cs="Calibri"/>
+          <w:color w:val="000000" w:themeColor="text1"/>
+        </w:rPr>
+      </w:pPr>
+      <w:r>
+        <w:rPr>
+          <w:rFonts w:ascii="Garamond" w:hAnsi="Garamond" w:cs="Calibri"/>
+          <w:color w:val="000000" w:themeColor="text1"/>
+          <w:highlight w:val="yellow"/>
+        </w:rPr>
+        <w:t>DA FARE</w:t>
+      </w:r>
+    </w:p>
+    <w:p>
+      <w:pPr>
+        <w:spacing w:line="276" w:lineRule="auto"/>
+        <w:jc w:val="both"/>
+        <w:rPr>
+          <w:rFonts w:ascii="Garamond" w:hAnsi="Garamond" w:cs="Calibri"/>
+          <w:color w:val="000000" w:themeColor="text1"/>
+        </w:rPr>
+      </w:pPr>
+    </w:p>
+    <w:p>
+      <w:pPr>
+        <w:jc w:val="both"/>
+        <w:rPr>
+          <w:rFonts w:ascii="Garamond" w:hAnsi="Garamond" w:cs="Calibri"/>
+          <w:color w:val="000000" w:themeColor="text1"/>
+        </w:rPr>
+      </w:pPr>
+    </w:p>
     <w:p/>
     <w:p>
       <w:pPr>
+        <w:jc w:val="both"/>
+        <w:rPr>
+          <w:rFonts w:ascii="Garamond" w:hAnsi="Garamond" w:cs="Calibri"/>
+          <w:color w:val="000000" w:themeColor="text1"/>
+        </w:rPr>
+      </w:pPr>
+    </w:p>
+    <w:p>
+      <w:pPr>
         <w:jc w:val="center"/>
       </w:pPr>
+      <w:r>
+        <w:lastRenderedPageBreak/>
+        <w:fldChar w:fldCharType="begin"/>
+      </w:r>
+      <w:r>
+        <w:instrText xml:space="preserve"> INCLUDEPICTURE "https://documents.lucid.app/documents/358df371-5c13-4026-ad91-d39b3d7b3b77/pages/0_0?a=65979&amp;x=9539&amp;y=-1117&amp;w=902&amp;h=558&amp;store=1&amp;accept=image%2F*&amp;auth=LCA%20468eadffb9e40298f39c4a09baa58e6cfd195d60-ts%3D1668713061" \* MERGEFORMATINET </w:instrText>
+      </w:r>
+      <w:r>
+        <w:fldChar w:fldCharType="separate"/>
+      </w:r>
+      <w:r>
+        <w:rPr>
+          <w:noProof/>
+        </w:rPr>
+        <w:drawing>
+          <wp:inline distT="0" distB="0" distL="0" distR="0" wp14:anchorId="5C79D518" wp14:editId="5FA56BB9">
+            <wp:extent cx="5441733" cy="3349478"/>
+            <wp:effectExtent l="0" t="0" r="0" b="3810"/>
+            <wp:docPr id="1" name="Immagine 1"/>
+            <wp:cNvGraphicFramePr>
+              <a:graphicFrameLocks xmlns:a="http://schemas.openxmlformats.org/drawingml/2006/main" noChangeAspect="1"/>
+            </wp:cNvGraphicFramePr>
+            <a:graphic xmlns:a="http://schemas.openxmlformats.org/drawingml/2006/main">
+              <a:graphicData uri="http://schemas.openxmlformats.org/drawingml/2006/picture">
+                <pic:pic xmlns:pic="http://schemas.openxmlformats.org/drawingml/2006/picture">
+                  <pic:nvPicPr>
+                    <pic:cNvPr id="0" name="Picture 1"/>
+                    <pic:cNvPicPr>
+                      <a:picLocks noChangeAspect="1" noChangeArrowheads="1"/>
+                    </pic:cNvPicPr>
+                  </pic:nvPicPr>
+                  <pic:blipFill rotWithShape="1">
+                    <a:blip r:embed="rId20">
+                      <a:extLst>
+                        <a:ext uri="{28A0092B-C50C-407E-A947-70E740481C1C}">
+                          <a14:useLocalDpi xmlns:a14="http://schemas.microsoft.com/office/drawing/2010/main" val="0"/>
+                        </a:ext>
+                      </a:extLst>
+                    </a:blip>
+                    <a:srcRect l="5316" t="5806" r="5758" b="5709"/>
+                    <a:stretch/>
+                  </pic:blipFill>
+                  <pic:spPr bwMode="auto">
+                    <a:xfrm>
+                      <a:off x="0" y="0"/>
+                      <a:ext cx="5442434" cy="3349909"/>
+                    </a:xfrm>
+                    <a:prstGeom prst="rect">
+                      <a:avLst/>
+                    </a:prstGeom>
+                    <a:noFill/>
+                    <a:ln>
+                      <a:noFill/>
+                    </a:ln>
+                    <a:extLst>
+                      <a:ext uri="{53640926-AAD7-44D8-BBD7-CCE9431645EC}">
+                        <a14:shadowObscured xmlns:a14="http://schemas.microsoft.com/office/drawing/2010/main"/>
+                      </a:ext>
+                    </a:extLst>
+                  </pic:spPr>
+                </pic:pic>
+              </a:graphicData>
+            </a:graphic>
+          </wp:inline>
+        </w:drawing>
+      </w:r>
+      <w:r>
+        <w:fldChar w:fldCharType="end"/>
+      </w:r>
     </w:p>
     <w:p/>
     <w:p>
       <w:pPr>
+        <w:jc w:val="center"/>
+      </w:pPr>
+    </w:p>
+    <w:p/>
+    <w:p>
+      <w:pPr>
+        <w:jc w:val="center"/>
+      </w:pPr>
+    </w:p>
+    <w:p/>
+    <w:p>
+      <w:pPr>
         <w:jc w:val="both"/>
         <w:rPr>
           <w:rFonts w:ascii="Garamond" w:hAnsi="Garamond" w:cs="Calibri"/>
@@ -5070,7 +6400,7 @@
       </w:pPr>
     </w:p>
     <w:sectPr>
-      <w:footerReference w:type="default" r:id="rId16"/>
+      <w:footerReference w:type="default" r:id="rId21"/>
       <w:pgSz w:w="11906" w:h="16838"/>
       <w:pgMar w:top="1417" w:right="1134" w:bottom="1134" w:left="1134" w:header="708" w:footer="708" w:gutter="0"/>
       <w:cols w:space="708"/>
@@ -7347,6 +8677,119 @@
     </w:lvl>
   </w:abstractNum>
   <w:abstractNum w:abstractNumId="20" w15:restartNumberingAfterBreak="0">
+    <w:nsid w:val="36C15354"/>
+    <w:multiLevelType w:val="hybridMultilevel"/>
+    <w:tmpl w:val="625AB2A8"/>
+    <w:lvl w:ilvl="0" w:tplc="BFD6EF92">
+      <w:start w:val="2"/>
+      <w:numFmt w:val="bullet"/>
+      <w:lvlText w:val="-"/>
+      <w:lvlJc w:val="left"/>
+      <w:pPr>
+        <w:ind w:left="1080" w:hanging="360"/>
+      </w:pPr>
+      <w:rPr>
+        <w:rFonts w:ascii="Garamond" w:eastAsiaTheme="minorHAnsi" w:hAnsi="Garamond" w:cs="Calibri" w:hint="default"/>
+      </w:rPr>
+    </w:lvl>
+    <w:lvl w:ilvl="1" w:tplc="04100003" w:tentative="1">
+      <w:start w:val="1"/>
+      <w:numFmt w:val="bullet"/>
+      <w:lvlText w:val="o"/>
+      <w:lvlJc w:val="left"/>
+      <w:pPr>
+        <w:ind w:left="1800" w:hanging="360"/>
+      </w:pPr>
+      <w:rPr>
+        <w:rFonts w:ascii="Courier New" w:hAnsi="Courier New" w:cs="Courier New" w:hint="default"/>
+      </w:rPr>
+    </w:lvl>
+    <w:lvl w:ilvl="2" w:tplc="04100005" w:tentative="1">
+      <w:start w:val="1"/>
+      <w:numFmt w:val="bullet"/>
+      <w:lvlText w:val=""/>
+      <w:lvlJc w:val="left"/>
+      <w:pPr>
+        <w:ind w:left="2520" w:hanging="360"/>
+      </w:pPr>
+      <w:rPr>
+        <w:rFonts w:ascii="Wingdings" w:hAnsi="Wingdings" w:hint="default"/>
+      </w:rPr>
+    </w:lvl>
+    <w:lvl w:ilvl="3" w:tplc="04100001" w:tentative="1">
+      <w:start w:val="1"/>
+      <w:numFmt w:val="bullet"/>
+      <w:lvlText w:val=""/>
+      <w:lvlJc w:val="left"/>
+      <w:pPr>
+        <w:ind w:left="3240" w:hanging="360"/>
+      </w:pPr>
+      <w:rPr>
+        <w:rFonts w:ascii="Symbol" w:hAnsi="Symbol" w:hint="default"/>
+      </w:rPr>
+    </w:lvl>
+    <w:lvl w:ilvl="4" w:tplc="04100003" w:tentative="1">
+      <w:start w:val="1"/>
+      <w:numFmt w:val="bullet"/>
+      <w:lvlText w:val="o"/>
+      <w:lvlJc w:val="left"/>
+      <w:pPr>
+        <w:ind w:left="3960" w:hanging="360"/>
+      </w:pPr>
+      <w:rPr>
+        <w:rFonts w:ascii="Courier New" w:hAnsi="Courier New" w:cs="Courier New" w:hint="default"/>
+      </w:rPr>
+    </w:lvl>
+    <w:lvl w:ilvl="5" w:tplc="04100005" w:tentative="1">
+      <w:start w:val="1"/>
+      <w:numFmt w:val="bullet"/>
+      <w:lvlText w:val=""/>
+      <w:lvlJc w:val="left"/>
+      <w:pPr>
+        <w:ind w:left="4680" w:hanging="360"/>
+      </w:pPr>
+      <w:rPr>
+        <w:rFonts w:ascii="Wingdings" w:hAnsi="Wingdings" w:hint="default"/>
+      </w:rPr>
+    </w:lvl>
+    <w:lvl w:ilvl="6" w:tplc="04100001" w:tentative="1">
+      <w:start w:val="1"/>
+      <w:numFmt w:val="bullet"/>
+      <w:lvlText w:val=""/>
+      <w:lvlJc w:val="left"/>
+      <w:pPr>
+        <w:ind w:left="5400" w:hanging="360"/>
+      </w:pPr>
+      <w:rPr>
+        <w:rFonts w:ascii="Symbol" w:hAnsi="Symbol" w:hint="default"/>
+      </w:rPr>
+    </w:lvl>
+    <w:lvl w:ilvl="7" w:tplc="04100003" w:tentative="1">
+      <w:start w:val="1"/>
+      <w:numFmt w:val="bullet"/>
+      <w:lvlText w:val="o"/>
+      <w:lvlJc w:val="left"/>
+      <w:pPr>
+        <w:ind w:left="6120" w:hanging="360"/>
+      </w:pPr>
+      <w:rPr>
+        <w:rFonts w:ascii="Courier New" w:hAnsi="Courier New" w:cs="Courier New" w:hint="default"/>
+      </w:rPr>
+    </w:lvl>
+    <w:lvl w:ilvl="8" w:tplc="04100005" w:tentative="1">
+      <w:start w:val="1"/>
+      <w:numFmt w:val="bullet"/>
+      <w:lvlText w:val=""/>
+      <w:lvlJc w:val="left"/>
+      <w:pPr>
+        <w:ind w:left="6840" w:hanging="360"/>
+      </w:pPr>
+      <w:rPr>
+        <w:rFonts w:ascii="Wingdings" w:hAnsi="Wingdings" w:hint="default"/>
+      </w:rPr>
+    </w:lvl>
+  </w:abstractNum>
+  <w:abstractNum w:abstractNumId="21" w15:restartNumberingAfterBreak="0">
     <w:nsid w:val="3AC97C7C"/>
     <w:multiLevelType w:val="hybridMultilevel"/>
     <w:tmpl w:val="C7A45518"/>
@@ -7459,7 +8902,120 @@
       </w:rPr>
     </w:lvl>
   </w:abstractNum>
-  <w:abstractNum w:abstractNumId="21" w15:restartNumberingAfterBreak="0">
+  <w:abstractNum w:abstractNumId="22" w15:restartNumberingAfterBreak="0">
+    <w:nsid w:val="3B7B27A5"/>
+    <w:multiLevelType w:val="hybridMultilevel"/>
+    <w:tmpl w:val="CF22C1C4"/>
+    <w:lvl w:ilvl="0" w:tplc="1D5E0734">
+      <w:start w:val="2"/>
+      <w:numFmt w:val="bullet"/>
+      <w:lvlText w:val="-"/>
+      <w:lvlJc w:val="left"/>
+      <w:pPr>
+        <w:ind w:left="720" w:hanging="360"/>
+      </w:pPr>
+      <w:rPr>
+        <w:rFonts w:ascii="Garamond" w:eastAsia="Times New Roman" w:hAnsi="Garamond" w:cs="Calibri" w:hint="default"/>
+      </w:rPr>
+    </w:lvl>
+    <w:lvl w:ilvl="1" w:tplc="04100003" w:tentative="1">
+      <w:start w:val="1"/>
+      <w:numFmt w:val="bullet"/>
+      <w:lvlText w:val="o"/>
+      <w:lvlJc w:val="left"/>
+      <w:pPr>
+        <w:ind w:left="1440" w:hanging="360"/>
+      </w:pPr>
+      <w:rPr>
+        <w:rFonts w:ascii="Courier New" w:hAnsi="Courier New" w:cs="Courier New" w:hint="default"/>
+      </w:rPr>
+    </w:lvl>
+    <w:lvl w:ilvl="2" w:tplc="04100005" w:tentative="1">
+      <w:start w:val="1"/>
+      <w:numFmt w:val="bullet"/>
+      <w:lvlText w:val=""/>
+      <w:lvlJc w:val="left"/>
+      <w:pPr>
+        <w:ind w:left="2160" w:hanging="360"/>
+      </w:pPr>
+      <w:rPr>
+        <w:rFonts w:ascii="Wingdings" w:hAnsi="Wingdings" w:hint="default"/>
+      </w:rPr>
+    </w:lvl>
+    <w:lvl w:ilvl="3" w:tplc="04100001" w:tentative="1">
+      <w:start w:val="1"/>
+      <w:numFmt w:val="bullet"/>
+      <w:lvlText w:val=""/>
+      <w:lvlJc w:val="left"/>
+      <w:pPr>
+        <w:ind w:left="2880" w:hanging="360"/>
+      </w:pPr>
+      <w:rPr>
+        <w:rFonts w:ascii="Symbol" w:hAnsi="Symbol" w:hint="default"/>
+      </w:rPr>
+    </w:lvl>
+    <w:lvl w:ilvl="4" w:tplc="04100003" w:tentative="1">
+      <w:start w:val="1"/>
+      <w:numFmt w:val="bullet"/>
+      <w:lvlText w:val="o"/>
+      <w:lvlJc w:val="left"/>
+      <w:pPr>
+        <w:ind w:left="3600" w:hanging="360"/>
+      </w:pPr>
+      <w:rPr>
+        <w:rFonts w:ascii="Courier New" w:hAnsi="Courier New" w:cs="Courier New" w:hint="default"/>
+      </w:rPr>
+    </w:lvl>
+    <w:lvl w:ilvl="5" w:tplc="04100005" w:tentative="1">
+      <w:start w:val="1"/>
+      <w:numFmt w:val="bullet"/>
+      <w:lvlText w:val=""/>
+      <w:lvlJc w:val="left"/>
+      <w:pPr>
+        <w:ind w:left="4320" w:hanging="360"/>
+      </w:pPr>
+      <w:rPr>
+        <w:rFonts w:ascii="Wingdings" w:hAnsi="Wingdings" w:hint="default"/>
+      </w:rPr>
+    </w:lvl>
+    <w:lvl w:ilvl="6" w:tplc="04100001" w:tentative="1">
+      <w:start w:val="1"/>
+      <w:numFmt w:val="bullet"/>
+      <w:lvlText w:val=""/>
+      <w:lvlJc w:val="left"/>
+      <w:pPr>
+        <w:ind w:left="5040" w:hanging="360"/>
+      </w:pPr>
+      <w:rPr>
+        <w:rFonts w:ascii="Symbol" w:hAnsi="Symbol" w:hint="default"/>
+      </w:rPr>
+    </w:lvl>
+    <w:lvl w:ilvl="7" w:tplc="04100003" w:tentative="1">
+      <w:start w:val="1"/>
+      <w:numFmt w:val="bullet"/>
+      <w:lvlText w:val="o"/>
+      <w:lvlJc w:val="left"/>
+      <w:pPr>
+        <w:ind w:left="5760" w:hanging="360"/>
+      </w:pPr>
+      <w:rPr>
+        <w:rFonts w:ascii="Courier New" w:hAnsi="Courier New" w:cs="Courier New" w:hint="default"/>
+      </w:rPr>
+    </w:lvl>
+    <w:lvl w:ilvl="8" w:tplc="04100005" w:tentative="1">
+      <w:start w:val="1"/>
+      <w:numFmt w:val="bullet"/>
+      <w:lvlText w:val=""/>
+      <w:lvlJc w:val="left"/>
+      <w:pPr>
+        <w:ind w:left="6480" w:hanging="360"/>
+      </w:pPr>
+      <w:rPr>
+        <w:rFonts w:ascii="Wingdings" w:hAnsi="Wingdings" w:hint="default"/>
+      </w:rPr>
+    </w:lvl>
+  </w:abstractNum>
+  <w:abstractNum w:abstractNumId="23" w15:restartNumberingAfterBreak="0">
     <w:nsid w:val="49201F1A"/>
     <w:multiLevelType w:val="hybridMultilevel"/>
     <w:tmpl w:val="5D24B848"/>
@@ -7548,7 +9104,7 @@
       </w:pPr>
     </w:lvl>
   </w:abstractNum>
-  <w:abstractNum w:abstractNumId="22" w15:restartNumberingAfterBreak="0">
+  <w:abstractNum w:abstractNumId="24" w15:restartNumberingAfterBreak="0">
     <w:nsid w:val="4DE2155D"/>
     <w:multiLevelType w:val="multilevel"/>
     <w:tmpl w:val="4F0257BA"/>
@@ -7661,7 +9217,120 @@
       </w:rPr>
     </w:lvl>
   </w:abstractNum>
-  <w:abstractNum w:abstractNumId="23" w15:restartNumberingAfterBreak="0">
+  <w:abstractNum w:abstractNumId="25" w15:restartNumberingAfterBreak="0">
+    <w:nsid w:val="527E71A6"/>
+    <w:multiLevelType w:val="hybridMultilevel"/>
+    <w:tmpl w:val="DBA01C00"/>
+    <w:lvl w:ilvl="0" w:tplc="04100003">
+      <w:start w:val="1"/>
+      <w:numFmt w:val="bullet"/>
+      <w:lvlText w:val="o"/>
+      <w:lvlJc w:val="left"/>
+      <w:pPr>
+        <w:ind w:left="720" w:hanging="360"/>
+      </w:pPr>
+      <w:rPr>
+        <w:rFonts w:ascii="Courier New" w:hAnsi="Courier New" w:cs="Courier New" w:hint="default"/>
+      </w:rPr>
+    </w:lvl>
+    <w:lvl w:ilvl="1" w:tplc="04100003" w:tentative="1">
+      <w:start w:val="1"/>
+      <w:numFmt w:val="bullet"/>
+      <w:lvlText w:val="o"/>
+      <w:lvlJc w:val="left"/>
+      <w:pPr>
+        <w:ind w:left="2160" w:hanging="360"/>
+      </w:pPr>
+      <w:rPr>
+        <w:rFonts w:ascii="Courier New" w:hAnsi="Courier New" w:cs="Courier New" w:hint="default"/>
+      </w:rPr>
+    </w:lvl>
+    <w:lvl w:ilvl="2" w:tplc="04100005" w:tentative="1">
+      <w:start w:val="1"/>
+      <w:numFmt w:val="bullet"/>
+      <w:lvlText w:val=""/>
+      <w:lvlJc w:val="left"/>
+      <w:pPr>
+        <w:ind w:left="2880" w:hanging="360"/>
+      </w:pPr>
+      <w:rPr>
+        <w:rFonts w:ascii="Wingdings" w:hAnsi="Wingdings" w:hint="default"/>
+      </w:rPr>
+    </w:lvl>
+    <w:lvl w:ilvl="3" w:tplc="04100001" w:tentative="1">
+      <w:start w:val="1"/>
+      <w:numFmt w:val="bullet"/>
+      <w:lvlText w:val=""/>
+      <w:lvlJc w:val="left"/>
+      <w:pPr>
+        <w:ind w:left="3600" w:hanging="360"/>
+      </w:pPr>
+      <w:rPr>
+        <w:rFonts w:ascii="Symbol" w:hAnsi="Symbol" w:hint="default"/>
+      </w:rPr>
+    </w:lvl>
+    <w:lvl w:ilvl="4" w:tplc="04100003" w:tentative="1">
+      <w:start w:val="1"/>
+      <w:numFmt w:val="bullet"/>
+      <w:lvlText w:val="o"/>
+      <w:lvlJc w:val="left"/>
+      <w:pPr>
+        <w:ind w:left="4320" w:hanging="360"/>
+      </w:pPr>
+      <w:rPr>
+        <w:rFonts w:ascii="Courier New" w:hAnsi="Courier New" w:cs="Courier New" w:hint="default"/>
+      </w:rPr>
+    </w:lvl>
+    <w:lvl w:ilvl="5" w:tplc="04100005" w:tentative="1">
+      <w:start w:val="1"/>
+      <w:numFmt w:val="bullet"/>
+      <w:lvlText w:val=""/>
+      <w:lvlJc w:val="left"/>
+      <w:pPr>
+        <w:ind w:left="5040" w:hanging="360"/>
+      </w:pPr>
+      <w:rPr>
+        <w:rFonts w:ascii="Wingdings" w:hAnsi="Wingdings" w:hint="default"/>
+      </w:rPr>
+    </w:lvl>
+    <w:lvl w:ilvl="6" w:tplc="04100001" w:tentative="1">
+      <w:start w:val="1"/>
+      <w:numFmt w:val="bullet"/>
+      <w:lvlText w:val=""/>
+      <w:lvlJc w:val="left"/>
+      <w:pPr>
+        <w:ind w:left="5760" w:hanging="360"/>
+      </w:pPr>
+      <w:rPr>
+        <w:rFonts w:ascii="Symbol" w:hAnsi="Symbol" w:hint="default"/>
+      </w:rPr>
+    </w:lvl>
+    <w:lvl w:ilvl="7" w:tplc="04100003" w:tentative="1">
+      <w:start w:val="1"/>
+      <w:numFmt w:val="bullet"/>
+      <w:lvlText w:val="o"/>
+      <w:lvlJc w:val="left"/>
+      <w:pPr>
+        <w:ind w:left="6480" w:hanging="360"/>
+      </w:pPr>
+      <w:rPr>
+        <w:rFonts w:ascii="Courier New" w:hAnsi="Courier New" w:cs="Courier New" w:hint="default"/>
+      </w:rPr>
+    </w:lvl>
+    <w:lvl w:ilvl="8" w:tplc="04100005" w:tentative="1">
+      <w:start w:val="1"/>
+      <w:numFmt w:val="bullet"/>
+      <w:lvlText w:val=""/>
+      <w:lvlJc w:val="left"/>
+      <w:pPr>
+        <w:ind w:left="7200" w:hanging="360"/>
+      </w:pPr>
+      <w:rPr>
+        <w:rFonts w:ascii="Wingdings" w:hAnsi="Wingdings" w:hint="default"/>
+      </w:rPr>
+    </w:lvl>
+  </w:abstractNum>
+  <w:abstractNum w:abstractNumId="26" w15:restartNumberingAfterBreak="0">
     <w:nsid w:val="55D10119"/>
     <w:multiLevelType w:val="hybridMultilevel"/>
     <w:tmpl w:val="68BA0CBE"/>
@@ -7774,7 +9443,7 @@
       </w:rPr>
     </w:lvl>
   </w:abstractNum>
-  <w:abstractNum w:abstractNumId="24" w15:restartNumberingAfterBreak="0">
+  <w:abstractNum w:abstractNumId="27" w15:restartNumberingAfterBreak="0">
     <w:nsid w:val="5A955AF0"/>
     <w:multiLevelType w:val="hybridMultilevel"/>
     <w:tmpl w:val="9C60B19E"/>
@@ -7887,7 +9556,7 @@
       </w:rPr>
     </w:lvl>
   </w:abstractNum>
-  <w:abstractNum w:abstractNumId="25" w15:restartNumberingAfterBreak="0">
+  <w:abstractNum w:abstractNumId="28" w15:restartNumberingAfterBreak="0">
     <w:nsid w:val="5D957966"/>
     <w:multiLevelType w:val="multilevel"/>
     <w:tmpl w:val="0410001D"/>
@@ -7973,7 +9642,7 @@
       </w:pPr>
     </w:lvl>
   </w:abstractNum>
-  <w:abstractNum w:abstractNumId="26" w15:restartNumberingAfterBreak="0">
+  <w:abstractNum w:abstractNumId="29" w15:restartNumberingAfterBreak="0">
     <w:nsid w:val="5DFB2BCD"/>
     <w:multiLevelType w:val="multilevel"/>
     <w:tmpl w:val="03AA0A3A"/>
@@ -8086,7 +9755,120 @@
       </w:rPr>
     </w:lvl>
   </w:abstractNum>
-  <w:abstractNum w:abstractNumId="27" w15:restartNumberingAfterBreak="0">
+  <w:abstractNum w:abstractNumId="30" w15:restartNumberingAfterBreak="0">
+    <w:nsid w:val="5F1F7EA8"/>
+    <w:multiLevelType w:val="hybridMultilevel"/>
+    <w:tmpl w:val="92F64D00"/>
+    <w:lvl w:ilvl="0" w:tplc="04100001">
+      <w:start w:val="1"/>
+      <w:numFmt w:val="bullet"/>
+      <w:lvlText w:val=""/>
+      <w:lvlJc w:val="left"/>
+      <w:pPr>
+        <w:ind w:left="720" w:hanging="360"/>
+      </w:pPr>
+      <w:rPr>
+        <w:rFonts w:ascii="Symbol" w:hAnsi="Symbol" w:hint="default"/>
+      </w:rPr>
+    </w:lvl>
+    <w:lvl w:ilvl="1" w:tplc="04100003" w:tentative="1">
+      <w:start w:val="1"/>
+      <w:numFmt w:val="bullet"/>
+      <w:lvlText w:val="o"/>
+      <w:lvlJc w:val="left"/>
+      <w:pPr>
+        <w:ind w:left="1440" w:hanging="360"/>
+      </w:pPr>
+      <w:rPr>
+        <w:rFonts w:ascii="Courier New" w:hAnsi="Courier New" w:cs="Courier New" w:hint="default"/>
+      </w:rPr>
+    </w:lvl>
+    <w:lvl w:ilvl="2" w:tplc="04100005" w:tentative="1">
+      <w:start w:val="1"/>
+      <w:numFmt w:val="bullet"/>
+      <w:lvlText w:val=""/>
+      <w:lvlJc w:val="left"/>
+      <w:pPr>
+        <w:ind w:left="2160" w:hanging="360"/>
+      </w:pPr>
+      <w:rPr>
+        <w:rFonts w:ascii="Wingdings" w:hAnsi="Wingdings" w:hint="default"/>
+      </w:rPr>
+    </w:lvl>
+    <w:lvl w:ilvl="3" w:tplc="04100001" w:tentative="1">
+      <w:start w:val="1"/>
+      <w:numFmt w:val="bullet"/>
+      <w:lvlText w:val=""/>
+      <w:lvlJc w:val="left"/>
+      <w:pPr>
+        <w:ind w:left="2880" w:hanging="360"/>
+      </w:pPr>
+      <w:rPr>
+        <w:rFonts w:ascii="Symbol" w:hAnsi="Symbol" w:hint="default"/>
+      </w:rPr>
+    </w:lvl>
+    <w:lvl w:ilvl="4" w:tplc="04100003" w:tentative="1">
+      <w:start w:val="1"/>
+      <w:numFmt w:val="bullet"/>
+      <w:lvlText w:val="o"/>
+      <w:lvlJc w:val="left"/>
+      <w:pPr>
+        <w:ind w:left="3600" w:hanging="360"/>
+      </w:pPr>
+      <w:rPr>
+        <w:rFonts w:ascii="Courier New" w:hAnsi="Courier New" w:cs="Courier New" w:hint="default"/>
+      </w:rPr>
+    </w:lvl>
+    <w:lvl w:ilvl="5" w:tplc="04100005" w:tentative="1">
+      <w:start w:val="1"/>
+      <w:numFmt w:val="bullet"/>
+      <w:lvlText w:val=""/>
+      <w:lvlJc w:val="left"/>
+      <w:pPr>
+        <w:ind w:left="4320" w:hanging="360"/>
+      </w:pPr>
+      <w:rPr>
+        <w:rFonts w:ascii="Wingdings" w:hAnsi="Wingdings" w:hint="default"/>
+      </w:rPr>
+    </w:lvl>
+    <w:lvl w:ilvl="6" w:tplc="04100001" w:tentative="1">
+      <w:start w:val="1"/>
+      <w:numFmt w:val="bullet"/>
+      <w:lvlText w:val=""/>
+      <w:lvlJc w:val="left"/>
+      <w:pPr>
+        <w:ind w:left="5040" w:hanging="360"/>
+      </w:pPr>
+      <w:rPr>
+        <w:rFonts w:ascii="Symbol" w:hAnsi="Symbol" w:hint="default"/>
+      </w:rPr>
+    </w:lvl>
+    <w:lvl w:ilvl="7" w:tplc="04100003" w:tentative="1">
+      <w:start w:val="1"/>
+      <w:numFmt w:val="bullet"/>
+      <w:lvlText w:val="o"/>
+      <w:lvlJc w:val="left"/>
+      <w:pPr>
+        <w:ind w:left="5760" w:hanging="360"/>
+      </w:pPr>
+      <w:rPr>
+        <w:rFonts w:ascii="Courier New" w:hAnsi="Courier New" w:cs="Courier New" w:hint="default"/>
+      </w:rPr>
+    </w:lvl>
+    <w:lvl w:ilvl="8" w:tplc="04100005" w:tentative="1">
+      <w:start w:val="1"/>
+      <w:numFmt w:val="bullet"/>
+      <w:lvlText w:val=""/>
+      <w:lvlJc w:val="left"/>
+      <w:pPr>
+        <w:ind w:left="6480" w:hanging="360"/>
+      </w:pPr>
+      <w:rPr>
+        <w:rFonts w:ascii="Wingdings" w:hAnsi="Wingdings" w:hint="default"/>
+      </w:rPr>
+    </w:lvl>
+  </w:abstractNum>
+  <w:abstractNum w:abstractNumId="31" w15:restartNumberingAfterBreak="0">
     <w:nsid w:val="60351A13"/>
     <w:multiLevelType w:val="hybridMultilevel"/>
     <w:tmpl w:val="E77AF056"/>
@@ -8199,7 +9981,7 @@
       </w:rPr>
     </w:lvl>
   </w:abstractNum>
-  <w:abstractNum w:abstractNumId="28" w15:restartNumberingAfterBreak="0">
+  <w:abstractNum w:abstractNumId="32" w15:restartNumberingAfterBreak="0">
     <w:nsid w:val="606135EF"/>
     <w:multiLevelType w:val="multilevel"/>
     <w:tmpl w:val="C1AA5140"/>
@@ -8312,7 +10094,7 @@
       </w:rPr>
     </w:lvl>
   </w:abstractNum>
-  <w:abstractNum w:abstractNumId="29" w15:restartNumberingAfterBreak="0">
+  <w:abstractNum w:abstractNumId="33" w15:restartNumberingAfterBreak="0">
     <w:nsid w:val="60A90D43"/>
     <w:multiLevelType w:val="hybridMultilevel"/>
     <w:tmpl w:val="D1BE040C"/>
@@ -8398,7 +10180,7 @@
       </w:pPr>
     </w:lvl>
   </w:abstractNum>
-  <w:abstractNum w:abstractNumId="30" w15:restartNumberingAfterBreak="0">
+  <w:abstractNum w:abstractNumId="34" w15:restartNumberingAfterBreak="0">
     <w:nsid w:val="666E565E"/>
     <w:multiLevelType w:val="multilevel"/>
     <w:tmpl w:val="31E0AA46"/>
@@ -8511,7 +10293,7 @@
       </w:rPr>
     </w:lvl>
   </w:abstractNum>
-  <w:abstractNum w:abstractNumId="31" w15:restartNumberingAfterBreak="0">
+  <w:abstractNum w:abstractNumId="35" w15:restartNumberingAfterBreak="0">
     <w:nsid w:val="70C62E3E"/>
     <w:multiLevelType w:val="hybridMultilevel"/>
     <w:tmpl w:val="5AEEC49C"/>
@@ -8624,7 +10406,7 @@
       </w:rPr>
     </w:lvl>
   </w:abstractNum>
-  <w:abstractNum w:abstractNumId="32" w15:restartNumberingAfterBreak="0">
+  <w:abstractNum w:abstractNumId="36" w15:restartNumberingAfterBreak="0">
     <w:nsid w:val="70F23561"/>
     <w:multiLevelType w:val="hybridMultilevel"/>
     <w:tmpl w:val="85A22F80"/>
@@ -8713,7 +10495,7 @@
       </w:pPr>
     </w:lvl>
   </w:abstractNum>
-  <w:abstractNum w:abstractNumId="33" w15:restartNumberingAfterBreak="0">
+  <w:abstractNum w:abstractNumId="37" w15:restartNumberingAfterBreak="0">
     <w:nsid w:val="78C571D5"/>
     <w:multiLevelType w:val="hybridMultilevel"/>
     <w:tmpl w:val="778CC3C4"/>
@@ -8799,7 +10581,7 @@
       </w:pPr>
     </w:lvl>
   </w:abstractNum>
-  <w:abstractNum w:abstractNumId="34" w15:restartNumberingAfterBreak="0">
+  <w:abstractNum w:abstractNumId="38" w15:restartNumberingAfterBreak="0">
     <w:nsid w:val="7CDF4609"/>
     <w:multiLevelType w:val="hybridMultilevel"/>
     <w:tmpl w:val="13CCCB84"/>
@@ -8888,7 +10670,7 @@
       </w:pPr>
     </w:lvl>
   </w:abstractNum>
-  <w:abstractNum w:abstractNumId="35" w15:restartNumberingAfterBreak="0">
+  <w:abstractNum w:abstractNumId="39" w15:restartNumberingAfterBreak="0">
     <w:nsid w:val="7E485424"/>
     <w:multiLevelType w:val="multilevel"/>
     <w:tmpl w:val="A9688F5E"/>
@@ -9001,7 +10783,7 @@
       </w:rPr>
     </w:lvl>
   </w:abstractNum>
-  <w:abstractNum w:abstractNumId="36" w15:restartNumberingAfterBreak="0">
+  <w:abstractNum w:abstractNumId="40" w15:restartNumberingAfterBreak="0">
     <w:nsid w:val="7F7F0496"/>
     <w:multiLevelType w:val="multilevel"/>
     <w:tmpl w:val="609E0264"/>
@@ -9115,22 +10897,22 @@
     </w:lvl>
   </w:abstractNum>
   <w:num w:numId="1">
-    <w:abstractNumId w:val="29"/>
+    <w:abstractNumId w:val="33"/>
   </w:num>
   <w:num w:numId="2">
-    <w:abstractNumId w:val="33"/>
+    <w:abstractNumId w:val="37"/>
   </w:num>
   <w:num w:numId="3">
     <w:abstractNumId w:val="16"/>
   </w:num>
   <w:num w:numId="4">
-    <w:abstractNumId w:val="20"/>
+    <w:abstractNumId w:val="21"/>
   </w:num>
   <w:num w:numId="5">
     <w:abstractNumId w:val="19"/>
   </w:num>
   <w:num w:numId="6">
-    <w:abstractNumId w:val="31"/>
+    <w:abstractNumId w:val="35"/>
   </w:num>
   <w:num w:numId="7">
     <w:abstractNumId w:val="10"/>
@@ -9157,13 +10939,13 @@
     <w:abstractNumId w:val="8"/>
   </w:num>
   <w:num w:numId="15">
-    <w:abstractNumId w:val="36"/>
+    <w:abstractNumId w:val="40"/>
   </w:num>
   <w:num w:numId="16">
-    <w:abstractNumId w:val="35"/>
+    <w:abstractNumId w:val="39"/>
   </w:num>
   <w:num w:numId="17">
-    <w:abstractNumId w:val="22"/>
+    <w:abstractNumId w:val="24"/>
   </w:num>
   <w:num w:numId="18">
     <w:abstractNumId w:val="4"/>
@@ -9178,13 +10960,13 @@
     <w:abstractNumId w:val="0"/>
   </w:num>
   <w:num w:numId="22">
-    <w:abstractNumId w:val="32"/>
+    <w:abstractNumId w:val="36"/>
   </w:num>
   <w:num w:numId="23">
     <w:abstractNumId w:val="7"/>
   </w:num>
   <w:num w:numId="24">
-    <w:abstractNumId w:val="25"/>
+    <w:abstractNumId w:val="28"/>
   </w:num>
   <w:num w:numId="25">
     <w:abstractNumId w:val="17"/>
@@ -9193,37 +10975,49 @@
     <w:abstractNumId w:val="15"/>
   </w:num>
   <w:num w:numId="27">
-    <w:abstractNumId w:val="21"/>
+    <w:abstractNumId w:val="23"/>
   </w:num>
   <w:num w:numId="28">
-    <w:abstractNumId w:val="30"/>
+    <w:abstractNumId w:val="34"/>
   </w:num>
   <w:num w:numId="29">
-    <w:abstractNumId w:val="34"/>
+    <w:abstractNumId w:val="38"/>
   </w:num>
   <w:num w:numId="30">
     <w:abstractNumId w:val="13"/>
   </w:num>
   <w:num w:numId="31">
-    <w:abstractNumId w:val="23"/>
+    <w:abstractNumId w:val="26"/>
   </w:num>
   <w:num w:numId="32">
-    <w:abstractNumId w:val="27"/>
+    <w:abstractNumId w:val="31"/>
   </w:num>
   <w:num w:numId="33">
-    <w:abstractNumId w:val="24"/>
+    <w:abstractNumId w:val="27"/>
   </w:num>
   <w:num w:numId="34">
     <w:abstractNumId w:val="12"/>
   </w:num>
   <w:num w:numId="35">
-    <w:abstractNumId w:val="26"/>
+    <w:abstractNumId w:val="29"/>
   </w:num>
   <w:num w:numId="36">
-    <w:abstractNumId w:val="28"/>
+    <w:abstractNumId w:val="32"/>
   </w:num>
   <w:num w:numId="37">
     <w:abstractNumId w:val="14"/>
+  </w:num>
+  <w:num w:numId="38">
+    <w:abstractNumId w:val="22"/>
+  </w:num>
+  <w:num w:numId="39">
+    <w:abstractNumId w:val="20"/>
+  </w:num>
+  <w:num w:numId="40">
+    <w:abstractNumId w:val="25"/>
+  </w:num>
+  <w:num w:numId="41">
+    <w:abstractNumId w:val="30"/>
   </w:num>
 </w:numbering>
 </file>
@@ -10078,7 +11872,7 @@
     <w:charset w:val="00"/>
     <w:family w:val="swiss"/>
     <w:pitch w:val="variable"/>
-    <w:sig w:usb0="E4002EFF" w:usb1="C200247B" w:usb2="00000009" w:usb3="00000000" w:csb0="000001FF" w:csb1="00000000"/>
+    <w:sig w:usb0="E0002AFF" w:usb1="C000247B" w:usb2="00000009" w:usb3="00000000" w:csb0="000001FF" w:csb1="00000000"/>
   </w:font>
   <w:font w:name="Sanskrit Text">
     <w:panose1 w:val="02020503050405020304"/>
@@ -10106,7 +11900,7 @@
     <w:charset w:val="00"/>
     <w:family w:val="modern"/>
     <w:pitch w:val="fixed"/>
-    <w:sig w:usb0="E0002EFF" w:usb1="C0007843" w:usb2="00000009" w:usb3="00000000" w:csb0="000001FF" w:csb1="00000000"/>
+    <w:sig w:usb0="E0002AFF" w:usb1="C0007843" w:usb2="00000009" w:usb3="00000000" w:csb0="000001FF" w:csb1="00000000"/>
   </w:font>
   <w:font w:name="Apple SD Gothic Neo">
     <w:panose1 w:val="02000300000000000000"/>
@@ -10184,6 +11978,7 @@
     <w:rsid w:val="007F1CA5"/>
     <w:rsid w:val="00803A5E"/>
     <w:rsid w:val="008735EA"/>
+    <w:rsid w:val="00885B3D"/>
     <w:rsid w:val="0088703C"/>
     <w:rsid w:val="00894EB6"/>
     <w:rsid w:val="008A2910"/>
@@ -10203,6 +11998,7 @@
     <w:rsid w:val="00C60EC1"/>
     <w:rsid w:val="00C86251"/>
     <w:rsid w:val="00CC7DEC"/>
+    <w:rsid w:val="00D047F9"/>
     <w:rsid w:val="00D2136B"/>
     <w:rsid w:val="00D61DA7"/>
     <w:rsid w:val="00D739F3"/>

</xml_diff>